<commit_message>
introduction outline. Fixed plot bug.
</commit_message>
<xml_diff>
--- a/docs/manuscript/output/manuscript.docx
+++ b/docs/manuscript/output/manuscript.docx
@@ -36,10 +36,18 @@
     </w:p>
     <w:p>
       <w:pPr>
+        <w:pStyle w:val="Author"/>
+      </w:pPr>
+      <w:r>
+        <w:t xml:space="preserve">Hayden Barber</w:t>
+      </w:r>
+    </w:p>
+    <w:p>
+      <w:pPr>
         <w:pStyle w:val="Date"/>
       </w:pPr>
       <w:r>
-        <w:t xml:space="preserve">Tuesday, November 19, 2024</w:t>
+        <w:t xml:space="preserve">Tuesday, December 3, 2024</w:t>
       </w:r>
     </w:p>
     <w:p>
@@ -55,7 +63,7 @@
         <w:pStyle w:val="Abstract"/>
       </w:pPr>
       <w:r>
-        <w:t xml:space="preserve">This study examines how presenting energy information in different formats (kWh, %, USD) affects planning accuracy. Across two experiments, the kWh format generally led to better accuracy, while the USD format consistently led to the worst performance. These findings highlight the importance of effective information presentation to promote energy conservation.</w:t>
+        <w:t xml:space="preserve">This study aims to examine how the format of energy information impacts individuals’ ability to develop precise energy reduction plans. By manipulating the reference class (kWh, %, USD) and assessing planning accuracy, we seek to determine which format facilitates better comprehension and decision-making.Across two experiments, the kWh format generally led to better accuracy, while the USD format consistently led to the worst performance. These findings highlight the importance of effective information presentation to promote energy conservation, and may contribute to the development of more effective energy communication strategies that can enhance conservation efforts.</w:t>
       </w:r>
     </w:p>
     <w:bookmarkStart w:id="22" w:name="introduction"/>
@@ -67,6 +75,28 @@
         <w:t xml:space="preserve">Introduction</w:t>
       </w:r>
     </w:p>
+    <w:p>
+      <w:pPr>
+        <w:numPr>
+          <w:ilvl w:val="0"/>
+          <w:numId w:val="1001"/>
+        </w:numPr>
+      </w:pPr>
+      <w:r>
+        <w:t xml:space="preserve">highlight the significant contribution of residential energy consumption to carbon emissions and the potential for substantial reductions. Make point about urgency of climate change? (IPCC (2014) and EIA (2012) ).</w:t>
+      </w:r>
+    </w:p>
+    <w:p>
+      <w:pPr>
+        <w:numPr>
+          <w:ilvl w:val="0"/>
+          <w:numId w:val="1001"/>
+        </w:numPr>
+      </w:pPr>
+      <w:r>
+        <w:t xml:space="preserve">Electricity bills are a primary source of energy-use information for consumers and offer a promising avenue for enhancing communication about energy consumption (Fischer, 2008)</w:t>
+      </w:r>
+    </w:p>
     <w:bookmarkStart w:id="20" w:name="literature-review"/>
     <w:p>
       <w:pPr>
@@ -78,6 +108,66 @@
     </w:p>
     <w:p>
       <w:pPr>
+        <w:pStyle w:val="Compact"/>
+        <w:numPr>
+          <w:ilvl w:val="0"/>
+          <w:numId w:val="1002"/>
+        </w:numPr>
+      </w:pPr>
+      <w:r>
+        <w:t xml:space="preserve">Canfield et al. (2017) found that tables were more effective than graphs for conveying specific electricity usage data, likely because tables facilitate straightforward point reading. However, they also noted that individuals with lower energy literacy had reduced comprehension across all formats.</w:t>
+      </w:r>
+    </w:p>
+    <w:p>
+      <w:pPr>
+        <w:pStyle w:val="Compact"/>
+        <w:numPr>
+          <w:ilvl w:val="0"/>
+          <w:numId w:val="1002"/>
+        </w:numPr>
+      </w:pPr>
+      <w:r>
+        <w:t xml:space="preserve">Canfield et al.’s (2017) findings on preferences for historical use information and the impact of neighbor comparisons</w:t>
+      </w:r>
+    </w:p>
+    <w:p>
+      <w:pPr>
+        <w:pStyle w:val="Compact"/>
+        <w:numPr>
+          <w:ilvl w:val="0"/>
+          <w:numId w:val="1002"/>
+        </w:numPr>
+      </w:pPr>
+      <w:r>
+        <w:t xml:space="preserve">The concept of cognitive fit posits that performance improves when the information presentation format aligns with the task requirements (Vessey, 1991)</w:t>
+      </w:r>
+    </w:p>
+    <w:p>
+      <w:pPr>
+        <w:pStyle w:val="Compact"/>
+        <w:numPr>
+          <w:ilvl w:val="0"/>
+          <w:numId w:val="1002"/>
+        </w:numPr>
+      </w:pPr>
+      <w:r>
+        <w:t xml:space="preserve">alignment can reduce cognitive load and enhance accuracy in planning (Shah &amp; Freedman, 2009)</w:t>
+      </w:r>
+    </w:p>
+    <w:p>
+      <w:pPr>
+        <w:pStyle w:val="Compact"/>
+        <w:numPr>
+          <w:ilvl w:val="0"/>
+          <w:numId w:val="1002"/>
+        </w:numPr>
+      </w:pPr>
+      <w:r>
+        <w:t xml:space="preserve">Reimer et al. (2015) provide context on how numerical formats affect risk perception, the reference class problem, and the benefits of natural frequencies.</w:t>
+      </w:r>
+    </w:p>
+    <w:p>
+      <w:pPr>
         <w:pStyle w:val="FirstParagraph"/>
       </w:pPr>
       <w:r>
@@ -115,6 +205,30 @@
       </w:r>
       <w:r>
         <w:t xml:space="preserve">demonstrated that presenting energy information in tabular formats enhances comprehension relative to graphs.</w:t>
+      </w:r>
+    </w:p>
+    <w:p>
+      <w:pPr>
+        <w:pStyle w:val="BodyText"/>
+      </w:pPr>
+      <w:r>
+        <w:t xml:space="preserve">The way numerical information is presented can significantly affect how individuals process and use that information (Reimer et al., 2015). The reference class problem highlights that numbers without clear reference points can lead to misinterpretation, as the meaning of a statistic depends on the category or class it refers to (Gigerenzer &amp; Edwards, 2003; Reimer et al., 2015). Presenting energy information in absolute units (e.g., kWh) provides a clear reference class, potentially enhancing comprehension.</w:t>
+      </w:r>
+    </w:p>
+    <w:p>
+      <w:pPr>
+        <w:pStyle w:val="BodyText"/>
+      </w:pPr>
+      <w:r>
+        <w:t xml:space="preserve">Furthermore, research suggests that natural frequencies and absolute numbers are generally easier for individuals to understand compared to percentages or probabilities (Gigerenzer &amp; Hoffrage, 1995; Hoffrage et al., 2000). In the context of energy conservation, using absolute units may facilitate more accurate planning and decision-making by aligning with intuitive cognitive processing.</w:t>
+      </w:r>
+    </w:p>
+    <w:p>
+      <w:pPr>
+        <w:pStyle w:val="BodyText"/>
+      </w:pPr>
+      <w:r>
+        <w:t xml:space="preserve">Despite existing studies on energy-use communication and format effects, limited research has explored how different numerical representations influence consumers’ ability to create accurate energy conservation plans. Specifically, there is a gap in understanding how presenting energy information in absolute units versus percentages or monetary terms affects the precision of planning appliance-specific reductions. Addressing this gap is crucial for developing effective interventions that promote energy conservation behaviors.</w:t>
       </w:r>
     </w:p>
     <w:bookmarkEnd w:id="20"/>
@@ -347,7 +461,7 @@
         <w:pStyle w:val="Compact"/>
         <w:numPr>
           <w:ilvl w:val="0"/>
-          <w:numId w:val="1001"/>
+          <w:numId w:val="1003"/>
         </w:numPr>
       </w:pPr>
       <w:r>
@@ -366,7 +480,7 @@
         <w:pStyle w:val="Compact"/>
         <w:numPr>
           <w:ilvl w:val="0"/>
-          <w:numId w:val="1001"/>
+          <w:numId w:val="1003"/>
         </w:numPr>
       </w:pPr>
       <w:r>
@@ -385,7 +499,7 @@
         <w:pStyle w:val="Compact"/>
         <w:numPr>
           <w:ilvl w:val="0"/>
-          <w:numId w:val="1001"/>
+          <w:numId w:val="1003"/>
         </w:numPr>
       </w:pPr>
       <w:r>
@@ -404,7 +518,7 @@
         <w:pStyle w:val="Compact"/>
         <w:numPr>
           <w:ilvl w:val="0"/>
-          <w:numId w:val="1001"/>
+          <w:numId w:val="1003"/>
         </w:numPr>
       </w:pPr>
       <w:r>
@@ -1284,62 +1398,6 @@
             </a:graphic>
           </wp:inline>
         </w:drawing>
-      </w:r>
-    </w:p>
-    <w:p>
-      <w:pPr>
-        <w:pStyle w:val="SourceCode"/>
-      </w:pPr>
-      <w:r>
-        <w:rPr>
-          <w:rStyle w:val="VerbatimChar"/>
-        </w:rPr>
-        <w:t xml:space="preserve">List of 1</w:t>
-      </w:r>
-      <w:r>
-        <w:br/>
-      </w:r>
-      <w:r>
-        <w:rPr>
-          <w:rStyle w:val="VerbatimChar"/>
-        </w:rPr>
-        <w:t xml:space="preserve"> $ legend.background: list()</w:t>
-      </w:r>
-      <w:r>
-        <w:br/>
-      </w:r>
-      <w:r>
-        <w:rPr>
-          <w:rStyle w:val="VerbatimChar"/>
-        </w:rPr>
-        <w:t xml:space="preserve">  ..- attr(*, "class")= chr [1:2] "element_blank" "element"</w:t>
-      </w:r>
-      <w:r>
-        <w:br/>
-      </w:r>
-      <w:r>
-        <w:rPr>
-          <w:rStyle w:val="VerbatimChar"/>
-        </w:rPr>
-        <w:t xml:space="preserve"> - attr(*, "class")= chr [1:2] "theme" "gg"</w:t>
-      </w:r>
-      <w:r>
-        <w:br/>
-      </w:r>
-      <w:r>
-        <w:rPr>
-          <w:rStyle w:val="VerbatimChar"/>
-        </w:rPr>
-        <w:t xml:space="preserve"> - attr(*, "complete")= logi FALSE</w:t>
-      </w:r>
-      <w:r>
-        <w:br/>
-      </w:r>
-      <w:r>
-        <w:rPr>
-          <w:rStyle w:val="VerbatimChar"/>
-        </w:rPr>
-        <w:t xml:space="preserve"> - attr(*, "validate")= logi TRUE</w:t>
       </w:r>
     </w:p>
     <w:bookmarkEnd w:id="45"/>
@@ -3059,6 +3117,12 @@
     <w:abstractNumId w:val="990"/>
   </w:num>
   <w:num w:numId="1001">
+    <w:abstractNumId w:val="991"/>
+  </w:num>
+  <w:num w:numId="1002">
+    <w:abstractNumId w:val="991"/>
+  </w:num>
+  <w:num w:numId="1003">
     <w:abstractNumId w:val="991"/>
   </w:num>
 </w:numbering>

</xml_diff>

<commit_message>
Analysis on energy literacy
</commit_message>
<xml_diff>
--- a/docs/manuscript/output/manuscript.docx
+++ b/docs/manuscript/output/manuscript.docx
@@ -312,7 +312,7 @@
     </w:p>
     <w:bookmarkEnd w:id="21"/>
     <w:bookmarkEnd w:id="22"/>
-    <w:bookmarkStart w:id="50" w:name="experiment-1"/>
+    <w:bookmarkStart w:id="55" w:name="experiment-1"/>
     <w:p>
       <w:pPr>
         <w:pStyle w:val="Heading1"/>
@@ -533,7 +533,16 @@
         <w:t xml:space="preserve">Energy Literacy Quiz</w:t>
       </w:r>
       <w:r>
-        <w:t xml:space="preserve">: An 8-item questionnaire assessing participants’ knowledge of energy consumption and conversion.</w:t>
+        <w:t xml:space="preserve">: An 8-item questionnaire assessing participants’ knowledge of energy consumption and conversion</w:t>
+      </w:r>
+      <w:r>
+        <w:t xml:space="preserve"> </w:t>
+      </w:r>
+      <w:r>
+        <w:t xml:space="preserve">(DeWaters &amp; Powers, 2011)</w:t>
+      </w:r>
+      <w:r>
+        <w:t xml:space="preserve">.</w:t>
       </w:r>
     </w:p>
     <w:p>
@@ -595,7 +604,7 @@
     </w:p>
     <w:bookmarkEnd w:id="29"/>
     <w:bookmarkEnd w:id="30"/>
-    <w:bookmarkStart w:id="48" w:name="results"/>
+    <w:bookmarkStart w:id="53" w:name="results"/>
     <w:p>
       <w:pPr>
         <w:pStyle w:val="Heading2"/>
@@ -604,7 +613,7 @@
         <w:t xml:space="preserve">Results</w:t>
       </w:r>
     </w:p>
-    <w:bookmarkStart w:id="47" w:name="data-analysis"/>
+    <w:bookmarkStart w:id="52" w:name="data-analysis"/>
     <w:p>
       <w:pPr>
         <w:pStyle w:val="Heading3"/>
@@ -2607,79 +2616,6 @@
         </w:tc>
       </w:tr>
     </w:tbl>
-    <w:bookmarkEnd w:id="47"/>
-    <w:bookmarkEnd w:id="48"/>
-    <w:bookmarkStart w:id="49" w:name="experiment-1-discussion"/>
-    <w:p>
-      <w:pPr>
-        <w:pStyle w:val="Heading2"/>
-      </w:pPr>
-      <w:r>
-        <w:t xml:space="preserve">Experiment 1: Discussion</w:t>
-      </w:r>
-    </w:p>
-    <w:p>
-      <w:pPr>
-        <w:pStyle w:val="FirstParagraph"/>
-      </w:pPr>
-      <w:r>
-        <w:t xml:space="preserve">Experiment 1 examined how different numerical representations of energy reduction goals influenced participants’ planning accuracy. In line with our hypothesis that absolute units would yield better accuracy, the kWh condition supported significantly more precise energy reduction plans than did either the Percentage or USD conditions. Although the Percentage format was detrimental to accuracy relative to kWh, it was the USD condition that consistently produced the poorest outcomes, suggesting that monetary terms, while intuitive in everyday contexts, may not serve as effective reference classes for planning appliance-specific reductions in energy use.</w:t>
-      </w:r>
-    </w:p>
-    <w:p>
-      <w:pPr>
-        <w:pStyle w:val="BodyText"/>
-      </w:pPr>
-      <w:r>
-        <w:t xml:space="preserve">Experiment 2 will extend these findings by examining whether additional variables, such as the difficulty of the reduction goal or the rounding of numerical values, further interact with reference class conditions, thereby providing a more comprehensive understanding of how to optimize energy information presentation for improved planning accuracy.</w:t>
-      </w:r>
-    </w:p>
-    <w:bookmarkEnd w:id="49"/>
-    <w:bookmarkEnd w:id="50"/>
-    <w:bookmarkStart w:id="89" w:name="experiment-2"/>
-    <w:p>
-      <w:pPr>
-        <w:pStyle w:val="Heading1"/>
-      </w:pPr>
-      <w:r>
-        <w:t xml:space="preserve">Experiment 2</w:t>
-      </w:r>
-    </w:p>
-    <w:bookmarkStart w:id="51" w:name="methods-1"/>
-    <w:p>
-      <w:pPr>
-        <w:pStyle w:val="Heading2"/>
-      </w:pPr>
-      <w:r>
-        <w:t xml:space="preserve">Methods</w:t>
-      </w:r>
-    </w:p>
-    <w:p>
-      <w:pPr>
-        <w:pStyle w:val="FirstParagraph"/>
-      </w:pPr>
-      <w:r>
-        <w:t xml:space="preserve">The experimental procedures in study 2 are quite similar to those in study 1, but we also included a rounding manipulation (rounded vs. not rounded), and a manipulation of the goal (10% reduction vs. 15% rediction). We recruited 206 participants from Amazon Mechanical Turk, but data from from 10 participants were corrupted due to experimenter error, leaving a final sample of 196 participants.</w:t>
-      </w:r>
-    </w:p>
-    <w:p>
-      <w:pPr>
-        <w:pStyle w:val="BodyText"/>
-      </w:pPr>
-      <w:r>
-        <w:t xml:space="preserve">Note that reference class remains a between-subjects variable, while percent goal, rounding, and state are within-subjects variables. In study 2, the new design is a 4 state temperature (2 warm vs. 2 cold states) X 2 task goal (10% vs. 15%) X 2 last year’s usage for the family and the state average (exact vs. rounded numbers) within X 3 task reference class (USD vs. Percentage vs. kWh) between.</w:t>
-      </w:r>
-    </w:p>
-    <w:bookmarkEnd w:id="51"/>
-    <w:bookmarkStart w:id="88" w:name="results-1"/>
-    <w:p>
-      <w:pPr>
-        <w:pStyle w:val="Heading2"/>
-      </w:pPr>
-      <w:r>
-        <w:t xml:space="preserve">Results</w:t>
-      </w:r>
-    </w:p>
     <w:tbl>
       <w:tblPr>
         <w:tblStyle w:val="Table"/>
@@ -2693,7 +2629,189 @@
       <w:tr>
         <w:tc>
           <w:tcPr/>
-          <w:bookmarkStart w:id="52" w:name="tbl-s2-agg"/>
+          <w:bookmarkStart w:id="51" w:name="fig-s1-els"/>
+          <w:p>
+            <w:pPr>
+              <w:pStyle w:val="Compact"/>
+              <w:jc w:val="center"/>
+            </w:pPr>
+            <w:bookmarkStart w:id="50" w:name="fig-s1-els"/>
+            <w:r>
+              <w:drawing>
+                <wp:inline>
+                  <wp:extent cx="5334000" cy="4267200"/>
+                  <wp:effectExtent b="0" l="0" r="0" t="0"/>
+                  <wp:docPr descr="" title="" id="48" name="Picture"/>
+                  <a:graphic>
+                    <a:graphicData uri="http://schemas.openxmlformats.org/drawingml/2006/picture">
+                      <pic:pic>
+                        <pic:nvPicPr>
+                          <pic:cNvPr descr="manuscript_files/figure-docx/fig-s1-els-1.png" id="49" name="Picture"/>
+                          <pic:cNvPicPr>
+                            <a:picLocks noChangeArrowheads="1" noChangeAspect="1"/>
+                          </pic:cNvPicPr>
+                        </pic:nvPicPr>
+                        <pic:blipFill>
+                          <a:blip r:embed="rId47"/>
+                          <a:stretch>
+                            <a:fillRect/>
+                          </a:stretch>
+                        </pic:blipFill>
+                        <pic:spPr bwMode="auto">
+                          <a:xfrm>
+                            <a:off x="0" y="0"/>
+                            <a:ext cx="5334000" cy="4267200"/>
+                          </a:xfrm>
+                          <a:prstGeom prst="rect">
+                            <a:avLst/>
+                          </a:prstGeom>
+                          <a:noFill/>
+                          <a:ln w="9525">
+                            <a:noFill/>
+                            <a:headEnd/>
+                            <a:tailEnd/>
+                          </a:ln>
+                        </pic:spPr>
+                      </pic:pic>
+                    </a:graphicData>
+                  </a:graphic>
+                </wp:inline>
+              </w:drawing>
+            </w:r>
+            <w:bookmarkEnd w:id="50"/>
+          </w:p>
+          <w:p>
+            <w:pPr>
+              <w:jc w:val="center"/>
+            </w:pPr>
+            <w:pPr>
+              <w:jc w:val="start"/>
+              <w:spacing w:before="200"/>
+              <w:pStyle w:val="ImageCaption"/>
+            </w:pPr>
+            <w:r>
+              <w:t xml:space="preserve">Figure 5</w:t>
+            </w:r>
+          </w:p>
+          <w:bookmarkEnd w:id="51"/>
+        </w:tc>
+      </w:tr>
+    </w:tbl>
+    <w:p>
+      <w:pPr>
+        <w:pStyle w:val="BodyText"/>
+      </w:pPr>
+      <w:r>
+        <w:t xml:space="preserve">To further investigate individual factors that may influence planning accuracy, we examined the relationship between participants’ energy literacy scores and their performance on the task. Energy literacy was assessed using an 8-item questionnaire adapted from</w:t>
+      </w:r>
+      <w:r>
+        <w:t xml:space="preserve"> </w:t>
+      </w:r>
+      <w:r>
+        <w:t xml:space="preserve">(DeWaters &amp; Powers, 2011)</w:t>
+      </w:r>
+      <w:r>
+        <w:t xml:space="preserve">, which covers topics such as energy units, appliance energy consumption, and sources of electricity. A Bayesian linear regression model was fit with log-transformed absolute error as the outcome variable and energy literacy score as the predictor, controlling for random effects of participant and state: log_abs_error ~ els + (1|id) + (1|state). Results indicated a significant negative relationship between energy literacy and log absolute error (Estimate = -2.35, 95% CI: -2.88 to -1.81), suggesting that participants with higher energy literacy scores tended to have smaller deviations from the target reduction goal, and thus more accurate plans overall (</w:t>
+      </w:r>
+      <w:hyperlink w:anchor="fig-s1-els">
+        <w:r>
+          <w:rPr>
+            <w:rStyle w:val="Hyperlink"/>
+          </w:rPr>
+          <w:t xml:space="preserve">Figure 5</w:t>
+        </w:r>
+      </w:hyperlink>
+      <w:r>
+        <w:t xml:space="preserve">).</w:t>
+      </w:r>
+    </w:p>
+    <w:bookmarkEnd w:id="52"/>
+    <w:bookmarkEnd w:id="53"/>
+    <w:bookmarkStart w:id="54" w:name="experiment-1-discussion"/>
+    <w:p>
+      <w:pPr>
+        <w:pStyle w:val="Heading2"/>
+      </w:pPr>
+      <w:r>
+        <w:t xml:space="preserve">Experiment 1: Discussion</w:t>
+      </w:r>
+    </w:p>
+    <w:p>
+      <w:pPr>
+        <w:pStyle w:val="FirstParagraph"/>
+      </w:pPr>
+      <w:r>
+        <w:t xml:space="preserve">Experiment 1 examined how different numerical representations of energy reduction goals influenced participants’ planning accuracy. In line with our hypothesis that absolute units would yield better accuracy, the kWh condition supported significantly more precise energy reduction plans than did either the Percentage or USD conditions. Although the Percentage format was detrimental to accuracy relative to kWh, it was the USD condition that consistently produced the poorest outcomes, suggesting that monetary terms, while intuitive in everyday contexts, may not serve as effective reference classes for planning appliance-specific reductions in energy use.</w:t>
+      </w:r>
+    </w:p>
+    <w:p>
+      <w:pPr>
+        <w:pStyle w:val="BodyText"/>
+      </w:pPr>
+      <w:r>
+        <w:t xml:space="preserve">Experiment 2 will extend these findings by examining whether additional variables, such as the difficulty of the reduction goal or the rounding of numerical values, further interact with reference class conditions, thereby providing a more comprehensive understanding of how to optimize energy information presentation for improved planning accuracy.</w:t>
+      </w:r>
+    </w:p>
+    <w:bookmarkEnd w:id="54"/>
+    <w:bookmarkEnd w:id="55"/>
+    <w:bookmarkStart w:id="100" w:name="experiment-2"/>
+    <w:p>
+      <w:pPr>
+        <w:pStyle w:val="Heading1"/>
+      </w:pPr>
+      <w:r>
+        <w:t xml:space="preserve">Experiment 2</w:t>
+      </w:r>
+    </w:p>
+    <w:bookmarkStart w:id="56" w:name="methods-1"/>
+    <w:p>
+      <w:pPr>
+        <w:pStyle w:val="Heading2"/>
+      </w:pPr>
+      <w:r>
+        <w:t xml:space="preserve">Methods</w:t>
+      </w:r>
+    </w:p>
+    <w:p>
+      <w:pPr>
+        <w:pStyle w:val="FirstParagraph"/>
+      </w:pPr>
+      <w:r>
+        <w:t xml:space="preserve">The experimental procedures in study 2 are quite similar to those in study 1, but we also included a rounding manipulation (rounded vs. not rounded), and a manipulation of the goal (10% reduction vs. 15% rediction). We recruited 206 participants from Amazon Mechanical Turk, but data from from 10 participants were corrupted due to experimenter error, leaving a final sample of 196 participants.</w:t>
+      </w:r>
+    </w:p>
+    <w:p>
+      <w:pPr>
+        <w:pStyle w:val="BodyText"/>
+      </w:pPr>
+      <w:r>
+        <w:t xml:space="preserve">Note that reference class remains a between-subjects variable, while percent goal, rounding, and state are within-subjects variables. In study 2, the new design is a 4 state temperature (2 warm vs. 2 cold states) X 2 task goal (10% vs. 15%) X 2 last year’s usage for the family and the state average (exact vs. rounded numbers) within X 3 task reference class (USD vs. Percentage vs. kWh) between.</w:t>
+      </w:r>
+    </w:p>
+    <w:bookmarkEnd w:id="56"/>
+    <w:bookmarkStart w:id="85" w:name="results-1"/>
+    <w:p>
+      <w:pPr>
+        <w:pStyle w:val="Heading2"/>
+      </w:pPr>
+      <w:r>
+        <w:t xml:space="preserve">Results</w:t>
+      </w:r>
+    </w:p>
+    <w:tbl>
+      <w:tblPr>
+        <w:tblStyle w:val="Table"/>
+        <w:tblW w:type="pct" w:w="5000"/>
+        <w:tblLayout w:type="fixed"/>
+        <w:tblLook w:firstRow="0" w:lastRow="0" w:firstColumn="0" w:lastColumn="0" w:noHBand="0" w:noVBand="0" w:val="0000"/>
+      </w:tblPr>
+      <w:tblGrid>
+        <w:gridCol w:w="7920"/>
+      </w:tblGrid>
+      <w:tr>
+        <w:tc>
+          <w:tcPr/>
+          <w:bookmarkStart w:id="57" w:name="tbl-s2-agg"/>
           <w:p>
             <w:pPr>
               <w:jc w:val="center"/>
@@ -2993,7 +3111,7 @@
               </w:tc>
             </w:tr>
           </w:tbl>
-          <w:bookmarkEnd w:id="52"/>
+          <w:bookmarkEnd w:id="57"/>
           <w:p/>
         </w:tc>
       </w:tr>
@@ -3011,7 +3129,7 @@
       <w:tr>
         <w:tc>
           <w:tcPr/>
-          <w:bookmarkStart w:id="56" w:name="fig-s2-log-dist"/>
+          <w:bookmarkStart w:id="61" w:name="fig-s2-log-dist"/>
           <w:p>
             <w:pPr>
               <w:pStyle w:val="Compact"/>
@@ -3022,18 +3140,18 @@
                 <wp:inline>
                   <wp:extent cx="5334000" cy="3879272"/>
                   <wp:effectExtent b="0" l="0" r="0" t="0"/>
-                  <wp:docPr descr="" title="" id="54" name="Picture"/>
+                  <wp:docPr descr="" title="" id="59" name="Picture"/>
                   <a:graphic>
                     <a:graphicData uri="http://schemas.openxmlformats.org/drawingml/2006/picture">
                       <pic:pic>
                         <pic:nvPicPr>
-                          <pic:cNvPr descr="manuscript_files/figure-docx/fig-s2-log-dist-1.png" id="55" name="Picture"/>
+                          <pic:cNvPr descr="manuscript_files/figure-docx/fig-s2-log-dist-1.png" id="60" name="Picture"/>
                           <pic:cNvPicPr>
                             <a:picLocks noChangeArrowheads="1" noChangeAspect="1"/>
                           </pic:cNvPicPr>
                         </pic:nvPicPr>
                         <pic:blipFill>
-                          <a:blip r:embed="rId53"/>
+                          <a:blip r:embed="rId58"/>
                           <a:stretch>
                             <a:fillRect/>
                           </a:stretch>
@@ -3070,10 +3188,10 @@
               <w:pStyle w:val="ImageCaption"/>
             </w:pPr>
             <w:r>
-              <w:t xml:space="preserve">Figure 5: Study 1: Distribution of log absolute error by reference class.</w:t>
+              <w:t xml:space="preserve">Figure 6: Study 1: Distribution of log absolute error by reference class.</w:t>
             </w:r>
           </w:p>
-          <w:bookmarkEnd w:id="56"/>
+          <w:bookmarkEnd w:id="61"/>
         </w:tc>
       </w:tr>
     </w:tbl>
@@ -3090,7 +3208,7 @@
       <w:tr>
         <w:tc>
           <w:tcPr/>
-          <w:bookmarkStart w:id="57" w:name="tbl-s2-prop"/>
+          <w:bookmarkStart w:id="62" w:name="tbl-s2-prop"/>
           <w:p>
             <w:pPr>
               <w:jc w:val="center"/>
@@ -3456,7 +3574,7 @@
               </w:tc>
             </w:tr>
           </w:tbl>
-          <w:bookmarkEnd w:id="57"/>
+          <w:bookmarkEnd w:id="62"/>
           <w:p/>
         </w:tc>
       </w:tr>
@@ -3474,30 +3592,30 @@
       <w:tr>
         <w:tc>
           <w:tcPr/>
-          <w:bookmarkStart w:id="62" w:name="fig-s2-plot"/>
+          <w:bookmarkStart w:id="67" w:name="fig-s2-plot"/>
           <w:p>
             <w:pPr>
               <w:pStyle w:val="Compact"/>
               <w:jc w:val="center"/>
             </w:pPr>
-            <w:bookmarkStart w:id="61" w:name="fig-s2-plot"/>
+            <w:bookmarkStart w:id="66" w:name="fig-s2-plot"/>
             <w:r>
               <w:drawing>
                 <wp:inline>
                   <wp:extent cx="5334000" cy="4267200"/>
                   <wp:effectExtent b="0" l="0" r="0" t="0"/>
-                  <wp:docPr descr="" title="" id="59" name="Picture"/>
+                  <wp:docPr descr="" title="" id="64" name="Picture"/>
                   <a:graphic>
                     <a:graphicData uri="http://schemas.openxmlformats.org/drawingml/2006/picture">
                       <pic:pic>
                         <pic:nvPicPr>
-                          <pic:cNvPr descr="manuscript_files/figure-docx/fig-s2-plot-1.png" id="60" name="Picture"/>
+                          <pic:cNvPr descr="manuscript_files/figure-docx/fig-s2-plot-1.png" id="65" name="Picture"/>
                           <pic:cNvPicPr>
                             <a:picLocks noChangeArrowheads="1" noChangeAspect="1"/>
                           </pic:cNvPicPr>
                         </pic:nvPicPr>
                         <pic:blipFill>
-                          <a:blip r:embed="rId58"/>
+                          <a:blip r:embed="rId63"/>
                           <a:stretch>
                             <a:fillRect/>
                           </a:stretch>
@@ -3523,7 +3641,7 @@
                 </wp:inline>
               </w:drawing>
             </w:r>
-            <w:bookmarkEnd w:id="61"/>
+            <w:bookmarkEnd w:id="66"/>
           </w:p>
           <w:p>
             <w:pPr>
@@ -3535,10 +3653,10 @@
               <w:pStyle w:val="ImageCaption"/>
             </w:pPr>
             <w:r>
-              <w:t xml:space="preserve">Figure 6</w:t>
+              <w:t xml:space="preserve">Figure 7</w:t>
             </w:r>
           </w:p>
-          <w:bookmarkEnd w:id="62"/>
+          <w:bookmarkEnd w:id="67"/>
         </w:tc>
       </w:tr>
     </w:tbl>
@@ -3574,7 +3692,7 @@
       <w:tr>
         <w:tc>
           <w:tcPr/>
-          <w:bookmarkStart w:id="66" w:name="fig-s2-plot2"/>
+          <w:bookmarkStart w:id="71" w:name="fig-s2-plot2"/>
           <w:p>
             <w:pPr>
               <w:pStyle w:val="Compact"/>
@@ -3585,18 +3703,18 @@
                 <wp:inline>
                   <wp:extent cx="5334000" cy="4364181"/>
                   <wp:effectExtent b="0" l="0" r="0" t="0"/>
-                  <wp:docPr descr="" title="" id="64" name="Picture"/>
+                  <wp:docPr descr="" title="" id="69" name="Picture"/>
                   <a:graphic>
                     <a:graphicData uri="http://schemas.openxmlformats.org/drawingml/2006/picture">
                       <pic:pic>
                         <pic:nvPicPr>
-                          <pic:cNvPr descr="manuscript_files/figure-docx/fig-s2-plot2-1.png" id="65" name="Picture"/>
+                          <pic:cNvPr descr="manuscript_files/figure-docx/fig-s2-plot2-1.png" id="70" name="Picture"/>
                           <pic:cNvPicPr>
                             <a:picLocks noChangeArrowheads="1" noChangeAspect="1"/>
                           </pic:cNvPicPr>
                         </pic:nvPicPr>
                         <pic:blipFill>
-                          <a:blip r:embed="rId63"/>
+                          <a:blip r:embed="rId68"/>
                           <a:stretch>
                             <a:fillRect/>
                           </a:stretch>
@@ -3633,14 +3751,14 @@
               <w:pStyle w:val="ImageCaption"/>
             </w:pPr>
             <w:r>
-              <w:t xml:space="preserve">Figure 7: Study 2: Proportion of participants in each accuracy level, colored by reference class, and seprated in facets based on the levels of reduction goal, and rounding. A larger % of participants in the Exact Match, or 0.01-2% error bins indicates better performance.</w:t>
+              <w:t xml:space="preserve">Figure 8: Study 2: Proportion of participants in each accuracy level, colored by reference class, and seprated in facets based on the levels of reduction goal, and rounding. A larger % of participants in the Exact Match, or 0.01-2% error bins indicates better performance.</w:t>
             </w:r>
           </w:p>
-          <w:bookmarkEnd w:id="66"/>
+          <w:bookmarkEnd w:id="71"/>
         </w:tc>
       </w:tr>
     </w:tbl>
-    <w:bookmarkStart w:id="67" w:name="tbl-s2-ord"/>
+    <w:bookmarkStart w:id="72" w:name="tbl-s2-ord"/>
     <w:tbl>
       <w:tblPr>
         <w:tblStyle w:val="Table"/>
@@ -3907,7 +4025,7 @@
         </w:tc>
       </w:tr>
     </w:tbl>
-    <w:bookmarkEnd w:id="67"/>
+    <w:bookmarkEnd w:id="72"/>
     <w:p>
       <w:pPr>
         <w:pStyle w:val="BodyText"/>
@@ -3929,7 +4047,7 @@
       <w:tr>
         <w:tc>
           <w:tcPr/>
-          <w:bookmarkStart w:id="68" w:name="tbl-s2-reg"/>
+          <w:bookmarkStart w:id="73" w:name="tbl-s2-reg"/>
           <w:p>
             <w:pPr>
               <w:jc w:val="center"/>
@@ -4512,7 +4630,7 @@
               </w:tc>
             </w:tr>
           </w:tbl>
-          <w:bookmarkEnd w:id="68"/>
+          <w:bookmarkEnd w:id="73"/>
           <w:p/>
         </w:tc>
       </w:tr>
@@ -4538,7 +4656,7 @@
       <w:tr>
         <w:tc>
           <w:tcPr/>
-          <w:bookmarkStart w:id="69" w:name="tbl-s2-ord"/>
+          <w:bookmarkStart w:id="74" w:name="tbl-s2-ord"/>
           <w:p>
             <w:pPr>
               <w:jc w:val="center"/>
@@ -4854,7 +4972,7 @@
               </w:tc>
             </w:tr>
           </w:tbl>
-          <w:bookmarkEnd w:id="69"/>
+          <w:bookmarkEnd w:id="74"/>
           <w:p/>
         </w:tc>
       </w:tr>
@@ -4864,19 +4982,7 @@
         <w:pStyle w:val="BodyText"/>
       </w:pPr>
       <w:r>
-        <w:t xml:space="preserve">We again employed Bayesian ordinal logistic regression to model the</w:t>
-      </w:r>
-      <w:r>
-        <w:t xml:space="preserve"> </w:t>
-      </w:r>
-      <w:r>
-        <w:t xml:space="preserve">probability of participants falling into each accuracy category as a</w:t>
-      </w:r>
-      <w:r>
-        <w:t xml:space="preserve"> </w:t>
-      </w:r>
-      <w:r>
-        <w:t xml:space="preserve">function of reference class, rounding, and goal level (</w:t>
+        <w:t xml:space="preserve">We again employed Bayesian ordinal logistic regression to model the probability of participants falling into each accuracy category as a function of reference class, rounding, and goal level (</w:t>
       </w:r>
       <w:hyperlink w:anchor="tbl-s2-ord">
         <w:r>
@@ -4904,31 +5010,7 @@
         </w:r>
       </w:hyperlink>
       <w:r>
-        <w:t xml:space="preserve">). Results indicated that the kWh condition served as a baseline</w:t>
-      </w:r>
-      <w:r>
-        <w:t xml:space="preserve"> </w:t>
-      </w:r>
-      <w:r>
-        <w:t xml:space="preserve">for higher accuracy. Compared to kWh, the USD reference class increased</w:t>
-      </w:r>
-      <w:r>
-        <w:t xml:space="preserve"> </w:t>
-      </w:r>
-      <w:r>
-        <w:t xml:space="preserve">the odds of falling into lower-accuracy bins (Odds Ratio = 8.80, 95% CI:</w:t>
-      </w:r>
-      <w:r>
-        <w:t xml:space="preserve"> </w:t>
-      </w:r>
-      <w:r>
-        <w:t xml:space="preserve">1.37 to 28.42). The Percentage condition showed a similar trend, though</w:t>
-      </w:r>
-      <w:r>
-        <w:t xml:space="preserve"> </w:t>
-      </w:r>
-      <w:r>
-        <w:t xml:space="preserve">the credible intervals were more uncertain. Notably, the</w:t>
+        <w:t xml:space="preserve">). Results indicated that the kWh condition served as a baseline for higher accuracy. Compared to kWh, the USD reference class increased the odds of falling into lower-accuracy bins (Odds Ratio = 8.80, 95% CI: 1.37 to 28.42). The Percentage condition showed a similar trend, though the credible intervals were more uncertain. Notably, the</w:t>
       </w:r>
       <w:r>
         <w:t xml:space="preserve"> </w:t>
@@ -4940,55 +5022,7 @@
         <w:t xml:space="preserve"> </w:t>
       </w:r>
       <w:r>
-        <w:t xml:space="preserve">condition showed an advantage: rounded usage information reduced the</w:t>
-      </w:r>
-      <w:r>
-        <w:t xml:space="preserve"> </w:t>
-      </w:r>
-      <w:r>
-        <w:t xml:space="preserve">likelihood of errors (OR = 0.53, 95% CI: 0.36 to 0.73). Moreover, when</w:t>
-      </w:r>
-      <w:r>
-        <w:t xml:space="preserve"> </w:t>
-      </w:r>
-      <w:r>
-        <w:t xml:space="preserve">the goal was more challenging (15% vs. 10%), accuracy generally declined</w:t>
-      </w:r>
-      <w:r>
-        <w:t xml:space="preserve"> </w:t>
-      </w:r>
-      <w:r>
-        <w:t xml:space="preserve">(OR = 0.66, 95% CI: 0.45 to 0.91). Thus, while rounding facilitated more</w:t>
-      </w:r>
-      <w:r>
-        <w:t xml:space="preserve"> </w:t>
-      </w:r>
-      <w:r>
-        <w:t xml:space="preserve">accurate responses, the more difficult goal reduced overall accuracy.</w:t>
-      </w:r>
-      <w:r>
-        <w:t xml:space="preserve"> </w:t>
-      </w:r>
-      <w:r>
-        <w:t xml:space="preserve">Crucially, the kWh condition’s advantage persisted across these</w:t>
-      </w:r>
-      <w:r>
-        <w:t xml:space="preserve"> </w:t>
-      </w:r>
-      <w:r>
-        <w:t xml:space="preserve">additional manipulations, reinforcing the conclusion from Experiment 1</w:t>
-      </w:r>
-      <w:r>
-        <w:t xml:space="preserve"> </w:t>
-      </w:r>
-      <w:r>
-        <w:t xml:space="preserve">that absolute units support better accuracy in energy reduction</w:t>
-      </w:r>
-      <w:r>
-        <w:t xml:space="preserve"> </w:t>
-      </w:r>
-      <w:r>
-        <w:t xml:space="preserve">planning.</w:t>
+        <w:t xml:space="preserve">condition showed an advantage: rounded usage information reduced the likelihood of errors (OR = 0.53, 95% CI: 0.36 to 0.73). Moreover, when the goal was more challenging (15% vs. 10%), accuracy generally declined (OR = 0.66, 95% CI: 0.45 to 0.91). Thus, while rounding facilitated more accurate responses, the more difficult goal reduced overall accuracy. Crucially, the kWh condition’s advantage persisted across these additional manipulations, reinforcing the conclusion from Experiment 1 that absolute units support better accuracy in energy reduction planning.</w:t>
       </w:r>
     </w:p>
     <w:tbl>
@@ -5004,30 +5038,30 @@
       <w:tr>
         <w:tc>
           <w:tcPr/>
-          <w:bookmarkStart w:id="74" w:name="fig-s2-ppd"/>
+          <w:bookmarkStart w:id="79" w:name="fig-s2-ppd"/>
           <w:p>
             <w:pPr>
               <w:pStyle w:val="Compact"/>
               <w:jc w:val="center"/>
             </w:pPr>
-            <w:bookmarkStart w:id="73" w:name="fig-s2-ppd"/>
+            <w:bookmarkStart w:id="78" w:name="fig-s2-ppd"/>
             <w:r>
               <w:drawing>
                 <wp:inline>
                   <wp:extent cx="5334000" cy="4267200"/>
                   <wp:effectExtent b="0" l="0" r="0" t="0"/>
-                  <wp:docPr descr="" title="" id="71" name="Picture"/>
+                  <wp:docPr descr="" title="" id="76" name="Picture"/>
                   <a:graphic>
                     <a:graphicData uri="http://schemas.openxmlformats.org/drawingml/2006/picture">
                       <pic:pic>
                         <pic:nvPicPr>
-                          <pic:cNvPr descr="manuscript_files/figure-docx/fig-s2-ppd-1.png" id="72" name="Picture"/>
+                          <pic:cNvPr descr="manuscript_files/figure-docx/fig-s2-ppd-1.png" id="77" name="Picture"/>
                           <pic:cNvPicPr>
                             <a:picLocks noChangeArrowheads="1" noChangeAspect="1"/>
                           </pic:cNvPicPr>
                         </pic:nvPicPr>
                         <pic:blipFill>
-                          <a:blip r:embed="rId70"/>
+                          <a:blip r:embed="rId75"/>
                           <a:stretch>
                             <a:fillRect/>
                           </a:stretch>
@@ -5053,7 +5087,7 @@
                 </wp:inline>
               </w:drawing>
             </w:r>
-            <w:bookmarkEnd w:id="73"/>
+            <w:bookmarkEnd w:id="78"/>
           </w:p>
           <w:p>
             <w:pPr>
@@ -5065,22 +5099,13 @@
               <w:pStyle w:val="ImageCaption"/>
             </w:pPr>
             <w:r>
-              <w:t xml:space="preserve">Figure 8</w:t>
+              <w:t xml:space="preserve">Figure 9</w:t>
             </w:r>
           </w:p>
-          <w:bookmarkEnd w:id="74"/>
+          <w:bookmarkEnd w:id="79"/>
         </w:tc>
       </w:tr>
     </w:tbl>
-    <w:bookmarkStart w:id="87" w:name="individual-differences"/>
-    <w:p>
-      <w:pPr>
-        <w:pStyle w:val="Heading3"/>
-      </w:pPr>
-      <w:r>
-        <w:t xml:space="preserve">Individual Differences</w:t>
-      </w:r>
-    </w:p>
     <w:tbl>
       <w:tblPr>
         <w:tblStyle w:val="Table"/>
@@ -5094,7 +5119,126 @@
       <w:tr>
         <w:tc>
           <w:tcPr/>
-          <w:bookmarkStart w:id="78" w:name="fig-s2-indv"/>
+          <w:bookmarkStart w:id="84" w:name="fig-s2-els"/>
+          <w:p>
+            <w:pPr>
+              <w:pStyle w:val="Compact"/>
+              <w:jc w:val="center"/>
+            </w:pPr>
+            <w:bookmarkStart w:id="83" w:name="fig-s2-els"/>
+            <w:r>
+              <w:drawing>
+                <wp:inline>
+                  <wp:extent cx="5334000" cy="4267200"/>
+                  <wp:effectExtent b="0" l="0" r="0" t="0"/>
+                  <wp:docPr descr="" title="" id="81" name="Picture"/>
+                  <a:graphic>
+                    <a:graphicData uri="http://schemas.openxmlformats.org/drawingml/2006/picture">
+                      <pic:pic>
+                        <pic:nvPicPr>
+                          <pic:cNvPr descr="manuscript_files/figure-docx/fig-s2-els-1.png" id="82" name="Picture"/>
+                          <pic:cNvPicPr>
+                            <a:picLocks noChangeArrowheads="1" noChangeAspect="1"/>
+                          </pic:cNvPicPr>
+                        </pic:nvPicPr>
+                        <pic:blipFill>
+                          <a:blip r:embed="rId80"/>
+                          <a:stretch>
+                            <a:fillRect/>
+                          </a:stretch>
+                        </pic:blipFill>
+                        <pic:spPr bwMode="auto">
+                          <a:xfrm>
+                            <a:off x="0" y="0"/>
+                            <a:ext cx="5334000" cy="4267200"/>
+                          </a:xfrm>
+                          <a:prstGeom prst="rect">
+                            <a:avLst/>
+                          </a:prstGeom>
+                          <a:noFill/>
+                          <a:ln w="9525">
+                            <a:noFill/>
+                            <a:headEnd/>
+                            <a:tailEnd/>
+                          </a:ln>
+                        </pic:spPr>
+                      </pic:pic>
+                    </a:graphicData>
+                  </a:graphic>
+                </wp:inline>
+              </w:drawing>
+            </w:r>
+            <w:bookmarkEnd w:id="83"/>
+          </w:p>
+          <w:p>
+            <w:pPr>
+              <w:jc w:val="center"/>
+            </w:pPr>
+            <w:pPr>
+              <w:jc w:val="start"/>
+              <w:spacing w:before="200"/>
+              <w:pStyle w:val="ImageCaption"/>
+            </w:pPr>
+            <w:r>
+              <w:t xml:space="preserve">Figure 10</w:t>
+            </w:r>
+          </w:p>
+          <w:bookmarkEnd w:id="84"/>
+        </w:tc>
+      </w:tr>
+    </w:tbl>
+    <w:p>
+      <w:pPr>
+        <w:pStyle w:val="BodyText"/>
+      </w:pPr>
+      <w:r>
+        <w:t xml:space="preserve">As in Experiment 1, we further investigated the role of individual differences in energy literacy in predicting planning accuracy. A Bayesian linear regression model, analogous to the one used in Experiment 1 (log_abs_error ~ els + (1|id) + (1|state)), revealed a significant negative relationship between energy literacy scores and log-transformed absolute error (Estimate = -3.21, 95% CI: -3.89 to -2.52). This finding indicates that participants with higher energy literacy tended to produce more accurate plans, exhibiting smaller deviations from the target reduction goals. The conditional effect plot (</w:t>
+      </w:r>
+      <w:hyperlink w:anchor="fig-s2-els">
+        <w:r>
+          <w:rPr>
+            <w:rStyle w:val="Hyperlink"/>
+          </w:rPr>
+          <w:t xml:space="preserve">Figure 10</w:t>
+        </w:r>
+      </w:hyperlink>
+      <w:r>
+        <w:t xml:space="preserve">) visually confirms this relationship, showing a clear decreasing trend in log absolute error as energy literacy increases. These results are consistent with the findings from Experiment 1 and further support the notion that a solid understanding of energy concepts may be crucial for individuals’ ability to effectively engage in energy conservation planning. Furthermore, these findings highlight the potential value of targeted educational interventions aimed at improving consumers’ energy literacy to enhance the effectiveness of communications promoting sustainable energy behaviors.</w:t>
+      </w:r>
+    </w:p>
+    <w:bookmarkEnd w:id="85"/>
+    <w:bookmarkStart w:id="99" w:name="experiment-2-discussion"/>
+    <w:p>
+      <w:pPr>
+        <w:pStyle w:val="Heading2"/>
+      </w:pPr>
+      <w:r>
+        <w:t xml:space="preserve">Experiment 2: Discussion</w:t>
+      </w:r>
+    </w:p>
+    <w:bookmarkStart w:id="98" w:name="individual-differences"/>
+    <w:p>
+      <w:pPr>
+        <w:pStyle w:val="Heading3"/>
+      </w:pPr>
+      <w:r>
+        <w:t xml:space="preserve">Individual Differences</w:t>
+      </w:r>
+    </w:p>
+    <w:tbl>
+      <w:tblPr>
+        <w:tblStyle w:val="Table"/>
+        <w:tblW w:type="pct" w:w="5000"/>
+        <w:tblLayout w:type="fixed"/>
+        <w:tblLook w:firstRow="0" w:lastRow="0" w:firstColumn="0" w:lastColumn="0" w:noHBand="0" w:noVBand="0" w:val="0000"/>
+      </w:tblPr>
+      <w:tblGrid>
+        <w:gridCol w:w="7920"/>
+      </w:tblGrid>
+      <w:tr>
+        <w:tc>
+          <w:tcPr/>
+          <w:bookmarkStart w:id="89" w:name="fig-s2-indv"/>
           <w:p>
             <w:pPr>
               <w:pStyle w:val="Compact"/>
@@ -5105,18 +5249,18 @@
                 <wp:inline>
                   <wp:extent cx="5334000" cy="4364181"/>
                   <wp:effectExtent b="0" l="0" r="0" t="0"/>
-                  <wp:docPr descr="" title="" id="76" name="Picture"/>
+                  <wp:docPr descr="" title="" id="87" name="Picture"/>
                   <a:graphic>
                     <a:graphicData uri="http://schemas.openxmlformats.org/drawingml/2006/picture">
                       <pic:pic>
                         <pic:nvPicPr>
-                          <pic:cNvPr descr="manuscript_files/figure-docx/fig-s2-indv-1.png" id="77" name="Picture"/>
+                          <pic:cNvPr descr="manuscript_files/figure-docx/fig-s2-indv-1.png" id="88" name="Picture"/>
                           <pic:cNvPicPr>
                             <a:picLocks noChangeArrowheads="1" noChangeAspect="1"/>
                           </pic:cNvPicPr>
                         </pic:nvPicPr>
                         <pic:blipFill>
-                          <a:blip r:embed="rId75"/>
+                          <a:blip r:embed="rId86"/>
                           <a:stretch>
                             <a:fillRect/>
                           </a:stretch>
@@ -5153,10 +5297,10 @@
               <w:pStyle w:val="ImageCaption"/>
             </w:pPr>
             <w:r>
-              <w:t xml:space="preserve">Figure 9: Study 2: Individual performance in the energy planning task, colored by reference class. The dashed line represents the target reduction goal. Participants are shown along the y axis, those who fall above or below the dashed line have not met the target goal. The x-axis represents the percent change in energy usage from the prior year.</w:t>
+              <w:t xml:space="preserve">Figure 11: Study 2: Individual performance in the energy planning task, colored by reference class. The dashed line represents the target reduction goal. Participants are shown along the y axis, those who fall above or below the dashed line have not met the target goal. The x-axis represents the percent change in energy usage from the prior year.</w:t>
             </w:r>
           </w:p>
-          <w:bookmarkEnd w:id="78"/>
+          <w:bookmarkEnd w:id="89"/>
         </w:tc>
       </w:tr>
     </w:tbl>
@@ -5173,7 +5317,7 @@
       <w:tr>
         <w:tc>
           <w:tcPr/>
-          <w:bookmarkStart w:id="82" w:name="fig-s2-indv2-1"/>
+          <w:bookmarkStart w:id="93" w:name="fig-s2-indv2-1"/>
           <w:p>
             <w:pPr>
               <w:pStyle w:val="Compact"/>
@@ -5184,18 +5328,18 @@
                 <wp:inline>
                   <wp:extent cx="5334000" cy="4849090"/>
                   <wp:effectExtent b="0" l="0" r="0" t="0"/>
-                  <wp:docPr descr="" title="" id="80" name="Picture"/>
+                  <wp:docPr descr="" title="" id="91" name="Picture"/>
                   <a:graphic>
                     <a:graphicData uri="http://schemas.openxmlformats.org/drawingml/2006/picture">
                       <pic:pic>
                         <pic:nvPicPr>
-                          <pic:cNvPr descr="manuscript_files/figure-docx/fig-s2-indv2-1.png" id="81" name="Picture"/>
+                          <pic:cNvPr descr="manuscript_files/figure-docx/fig-s2-indv2-1.png" id="92" name="Picture"/>
                           <pic:cNvPicPr>
                             <a:picLocks noChangeArrowheads="1" noChangeAspect="1"/>
                           </pic:cNvPicPr>
                         </pic:nvPicPr>
                         <pic:blipFill>
-                          <a:blip r:embed="rId79"/>
+                          <a:blip r:embed="rId90"/>
                           <a:stretch>
                             <a:fillRect/>
                           </a:stretch>
@@ -5232,10 +5376,10 @@
               <w:pStyle w:val="ImageCaption"/>
             </w:pPr>
             <w:r>
-              <w:t xml:space="preserve">Figure 10: Study 2: Respones patterns for a subset of individiual participants. Black points are participant responses, red points are the state average, and blue points are the family average. The x-axis represents the appliance category, and the y-axis represents the energy usage in kWh.</w:t>
+              <w:t xml:space="preserve">Figure 12: Study 2: Respones patterns for a subset of individiual participants. Black points are participant responses, red points are the state average, and blue points are the family average. The x-axis represents the appliance category, and the y-axis represents the energy usage in kWh.</w:t>
             </w:r>
           </w:p>
-          <w:bookmarkEnd w:id="82"/>
+          <w:bookmarkEnd w:id="93"/>
         </w:tc>
       </w:tr>
     </w:tbl>
@@ -5252,7 +5396,7 @@
       <w:tr>
         <w:tc>
           <w:tcPr/>
-          <w:bookmarkStart w:id="86" w:name="fig-s2-indv2-2"/>
+          <w:bookmarkStart w:id="97" w:name="fig-s2-indv2-2"/>
           <w:p>
             <w:pPr>
               <w:pStyle w:val="Compact"/>
@@ -5263,18 +5407,18 @@
                 <wp:inline>
                   <wp:extent cx="5334000" cy="4849090"/>
                   <wp:effectExtent b="0" l="0" r="0" t="0"/>
-                  <wp:docPr descr="" title="" id="84" name="Picture"/>
+                  <wp:docPr descr="" title="" id="95" name="Picture"/>
                   <a:graphic>
                     <a:graphicData uri="http://schemas.openxmlformats.org/drawingml/2006/picture">
                       <pic:pic>
                         <pic:nvPicPr>
-                          <pic:cNvPr descr="manuscript_files/figure-docx/fig-s2-indv2-2.png" id="85" name="Picture"/>
+                          <pic:cNvPr descr="manuscript_files/figure-docx/fig-s2-indv2-2.png" id="96" name="Picture"/>
                           <pic:cNvPicPr>
                             <a:picLocks noChangeArrowheads="1" noChangeAspect="1"/>
                           </pic:cNvPicPr>
                         </pic:nvPicPr>
                         <pic:blipFill>
-                          <a:blip r:embed="rId83"/>
+                          <a:blip r:embed="rId94"/>
                           <a:stretch>
                             <a:fillRect/>
                           </a:stretch>
@@ -5311,17 +5455,17 @@
               <w:pStyle w:val="ImageCaption"/>
             </w:pPr>
             <w:r>
-              <w:t xml:space="preserve">Figure 11: Study 2: Respones patterns for a subset of individiual participants. Black points are participant responses, red points are the state average, and blue points are the family average. The x-axis represents the appliance category, and the y-axis represents the energy usage in kWh.</w:t>
+              <w:t xml:space="preserve">Figure 13: Study 2: Respones patterns for a subset of individiual participants. Black points are participant responses, red points are the state average, and blue points are the family average. The x-axis represents the appliance category, and the y-axis represents the energy usage in kWh.</w:t>
             </w:r>
           </w:p>
-          <w:bookmarkEnd w:id="86"/>
+          <w:bookmarkEnd w:id="97"/>
         </w:tc>
       </w:tr>
     </w:tbl>
-    <w:bookmarkEnd w:id="87"/>
-    <w:bookmarkEnd w:id="88"/>
-    <w:bookmarkEnd w:id="89"/>
-    <w:bookmarkStart w:id="90" w:name="general-discusion"/>
+    <w:bookmarkEnd w:id="98"/>
+    <w:bookmarkEnd w:id="99"/>
+    <w:bookmarkEnd w:id="100"/>
+    <w:bookmarkStart w:id="101" w:name="general-discusion"/>
     <w:p>
       <w:pPr>
         <w:pStyle w:val="Heading1"/>
@@ -5344,8 +5488,13 @@
         <w:t xml:space="preserve">(Karjalainen, 2011)</w:t>
       </w:r>
     </w:p>
-    <w:bookmarkEnd w:id="90"/>
-    <w:bookmarkStart w:id="130" w:name="references"/>
+    <w:p>
+      <w:r>
+        <w:br w:type="page"/>
+      </w:r>
+    </w:p>
+    <w:bookmarkEnd w:id="101"/>
+    <w:bookmarkStart w:id="143" w:name="references"/>
     <w:p>
       <w:pPr>
         <w:pStyle w:val="Heading1"/>
@@ -5354,8 +5503,8 @@
         <w:t xml:space="preserve">References</w:t>
       </w:r>
     </w:p>
-    <w:bookmarkStart w:id="129" w:name="refs"/>
-    <w:bookmarkStart w:id="92" w:name="ref-burknerBrmsPackageBayesian2017"/>
+    <w:bookmarkStart w:id="142" w:name="refs"/>
+    <w:bookmarkStart w:id="103" w:name="ref-burknerBrmsPackageBayesian2017"/>
     <w:p>
       <w:pPr>
         <w:pStyle w:val="Bibliography"/>
@@ -5413,7 +5562,7 @@
       <w:r>
         <w:t xml:space="preserve"> </w:t>
       </w:r>
-      <w:hyperlink r:id="rId91">
+      <w:hyperlink r:id="rId102">
         <w:r>
           <w:rPr>
             <w:rStyle w:val="Hyperlink"/>
@@ -5422,8 +5571,8 @@
         </w:r>
       </w:hyperlink>
     </w:p>
-    <w:bookmarkEnd w:id="92"/>
-    <w:bookmarkStart w:id="94" w:name="X583a2aeb73133489b1bca7034fc4c88220fccdb"/>
+    <w:bookmarkEnd w:id="103"/>
+    <w:bookmarkStart w:id="105" w:name="X583a2aeb73133489b1bca7034fc4c88220fccdb"/>
     <w:p>
       <w:pPr>
         <w:pStyle w:val="Bibliography"/>
@@ -5460,7 +5609,7 @@
       <w:r>
         <w:t xml:space="preserve"> </w:t>
       </w:r>
-      <w:hyperlink r:id="rId93">
+      <w:hyperlink r:id="rId104">
         <w:r>
           <w:rPr>
             <w:rStyle w:val="Hyperlink"/>
@@ -5469,8 +5618,85 @@
         </w:r>
       </w:hyperlink>
     </w:p>
-    <w:bookmarkEnd w:id="94"/>
-    <w:bookmarkStart w:id="96" w:name="X5af67f995b39de65510a4284ea565163ed449fb"/>
+    <w:bookmarkEnd w:id="105"/>
+    <w:bookmarkStart w:id="107" w:name="ref-dewatersEnergyLiteracySecondary2011"/>
+    <w:p>
+      <w:pPr>
+        <w:pStyle w:val="Bibliography"/>
+      </w:pPr>
+      <w:r>
+        <w:t xml:space="preserve">DeWaters, J. E., &amp; Powers, S. E. (2011). Energy literacy of secondary students in</w:t>
+      </w:r>
+      <w:r>
+        <w:t xml:space="preserve"> </w:t>
+      </w:r>
+      <w:r>
+        <w:t xml:space="preserve">New York State</w:t>
+      </w:r>
+      <w:r>
+        <w:t xml:space="preserve"> </w:t>
+      </w:r>
+      <w:r>
+        <w:t xml:space="preserve">(</w:t>
+      </w:r>
+      <w:r>
+        <w:t xml:space="preserve">USA</w:t>
+      </w:r>
+      <w:r>
+        <w:t xml:space="preserve">):</w:t>
+      </w:r>
+      <w:r>
+        <w:t xml:space="preserve"> </w:t>
+      </w:r>
+      <w:r>
+        <w:t xml:space="preserve">A</w:t>
+      </w:r>
+      <w:r>
+        <w:t xml:space="preserve"> </w:t>
+      </w:r>
+      <w:r>
+        <w:t xml:space="preserve">measure of knowledge, affect, and behavior.</w:t>
+      </w:r>
+      <w:r>
+        <w:t xml:space="preserve"> </w:t>
+      </w:r>
+      <w:r>
+        <w:rPr>
+          <w:i/>
+          <w:iCs/>
+        </w:rPr>
+        <w:t xml:space="preserve">Energy Policy</w:t>
+      </w:r>
+      <w:r>
+        <w:t xml:space="preserve">,</w:t>
+      </w:r>
+      <w:r>
+        <w:t xml:space="preserve"> </w:t>
+      </w:r>
+      <w:r>
+        <w:rPr>
+          <w:i/>
+          <w:iCs/>
+        </w:rPr>
+        <w:t xml:space="preserve">39</w:t>
+      </w:r>
+      <w:r>
+        <w:t xml:space="preserve">(3), 1699–1710.</w:t>
+      </w:r>
+      <w:r>
+        <w:t xml:space="preserve"> </w:t>
+      </w:r>
+      <w:hyperlink r:id="rId106">
+        <w:r>
+          <w:rPr>
+            <w:rStyle w:val="Hyperlink"/>
+          </w:rPr>
+          <w:t xml:space="preserve">https://doi.org/10.1016/j.enpol.2010.12.049</w:t>
+        </w:r>
+      </w:hyperlink>
+    </w:p>
+    <w:bookmarkEnd w:id="107"/>
+    <w:bookmarkStart w:id="109" w:name="X5af67f995b39de65510a4284ea565163ed449fb"/>
     <w:p>
       <w:pPr>
         <w:pStyle w:val="Bibliography"/>
@@ -5507,7 +5733,7 @@
       <w:r>
         <w:t xml:space="preserve"> </w:t>
       </w:r>
-      <w:hyperlink r:id="rId95">
+      <w:hyperlink r:id="rId108">
         <w:r>
           <w:rPr>
             <w:rStyle w:val="Hyperlink"/>
@@ -5516,8 +5742,8 @@
         </w:r>
       </w:hyperlink>
     </w:p>
-    <w:bookmarkEnd w:id="96"/>
-    <w:bookmarkStart w:id="98" w:name="X48ee7d52bd4db5ee8bad5220fee5b9ac66ecac9"/>
+    <w:bookmarkEnd w:id="109"/>
+    <w:bookmarkStart w:id="111" w:name="X48ee7d52bd4db5ee8bad5220fee5b9ac66ecac9"/>
     <w:p>
       <w:pPr>
         <w:pStyle w:val="Bibliography"/>
@@ -5554,7 +5780,7 @@
       <w:r>
         <w:t xml:space="preserve"> </w:t>
       </w:r>
-      <w:hyperlink r:id="rId97">
+      <w:hyperlink r:id="rId110">
         <w:r>
           <w:rPr>
             <w:rStyle w:val="Hyperlink"/>
@@ -5563,8 +5789,8 @@
         </w:r>
       </w:hyperlink>
     </w:p>
-    <w:bookmarkEnd w:id="98"/>
-    <w:bookmarkStart w:id="100" w:name="ref-gigerenzerHowImproveBayesian1995"/>
+    <w:bookmarkEnd w:id="111"/>
+    <w:bookmarkStart w:id="113" w:name="ref-gigerenzerHowImproveBayesian1995"/>
     <w:p>
       <w:pPr>
         <w:pStyle w:val="Bibliography"/>
@@ -5625,7 +5851,7 @@
       <w:r>
         <w:t xml:space="preserve"> </w:t>
       </w:r>
-      <w:hyperlink r:id="rId99">
+      <w:hyperlink r:id="rId112">
         <w:r>
           <w:rPr>
             <w:rStyle w:val="Hyperlink"/>
@@ -5634,8 +5860,8 @@
         </w:r>
       </w:hyperlink>
     </w:p>
-    <w:bookmarkEnd w:id="100"/>
-    <w:bookmarkStart w:id="102" w:name="ref-gillConsumerMatchingCosts2022"/>
+    <w:bookmarkEnd w:id="113"/>
+    <w:bookmarkStart w:id="115" w:name="ref-gillConsumerMatchingCosts2022"/>
     <w:p>
       <w:pPr>
         <w:pStyle w:val="Bibliography"/>
@@ -5684,7 +5910,7 @@
       <w:r>
         <w:t xml:space="preserve"> </w:t>
       </w:r>
-      <w:hyperlink r:id="rId101">
+      <w:hyperlink r:id="rId114">
         <w:r>
           <w:rPr>
             <w:rStyle w:val="Hyperlink"/>
@@ -5693,8 +5919,8 @@
         </w:r>
       </w:hyperlink>
     </w:p>
-    <w:bookmarkEnd w:id="102"/>
-    <w:bookmarkStart w:id="104" w:name="ref-hahnelMentalAccountingMechanisms2020"/>
+    <w:bookmarkEnd w:id="115"/>
+    <w:bookmarkStart w:id="117" w:name="ref-hahnelMentalAccountingMechanisms2020"/>
     <w:p>
       <w:pPr>
         <w:pStyle w:val="Bibliography"/>
@@ -5731,7 +5957,7 @@
       <w:r>
         <w:t xml:space="preserve"> </w:t>
       </w:r>
-      <w:hyperlink r:id="rId103">
+      <w:hyperlink r:id="rId116">
         <w:r>
           <w:rPr>
             <w:rStyle w:val="Hyperlink"/>
@@ -5740,8 +5966,8 @@
         </w:r>
       </w:hyperlink>
     </w:p>
-    <w:bookmarkEnd w:id="104"/>
-    <w:bookmarkStart w:id="106" w:name="ref-herberzKiloWhatDefault2020"/>
+    <w:bookmarkEnd w:id="117"/>
+    <w:bookmarkStart w:id="119" w:name="ref-herberzKiloWhatDefault2020"/>
     <w:p>
       <w:pPr>
         <w:pStyle w:val="Bibliography"/>
@@ -5790,7 +6016,7 @@
       <w:r>
         <w:t xml:space="preserve"> </w:t>
       </w:r>
-      <w:hyperlink r:id="rId105">
+      <w:hyperlink r:id="rId118">
         <w:r>
           <w:rPr>
             <w:rStyle w:val="Hyperlink"/>
@@ -5799,8 +6025,8 @@
         </w:r>
       </w:hyperlink>
     </w:p>
-    <w:bookmarkEnd w:id="106"/>
-    <w:bookmarkStart w:id="108" w:name="X658bafcaccfb9bc079419911f1c599e9e42b8d8"/>
+    <w:bookmarkEnd w:id="119"/>
+    <w:bookmarkStart w:id="121" w:name="X658bafcaccfb9bc079419911f1c599e9e42b8d8"/>
     <w:p>
       <w:pPr>
         <w:pStyle w:val="Bibliography"/>
@@ -5846,7 +6072,7 @@
       <w:r>
         <w:t xml:space="preserve"> </w:t>
       </w:r>
-      <w:hyperlink r:id="rId107">
+      <w:hyperlink r:id="rId120">
         <w:r>
           <w:rPr>
             <w:rStyle w:val="Hyperlink"/>
@@ -5855,8 +6081,8 @@
         </w:r>
       </w:hyperlink>
     </w:p>
-    <w:bookmarkEnd w:id="108"/>
-    <w:bookmarkStart w:id="110" w:name="X227e3d6b85043161ccff60bb73ea027362781dc"/>
+    <w:bookmarkEnd w:id="121"/>
+    <w:bookmarkStart w:id="123" w:name="X227e3d6b85043161ccff60bb73ea027362781dc"/>
     <w:p>
       <w:pPr>
         <w:pStyle w:val="Bibliography"/>
@@ -5893,7 +6119,7 @@
       <w:r>
         <w:t xml:space="preserve"> </w:t>
       </w:r>
-      <w:hyperlink r:id="rId109">
+      <w:hyperlink r:id="rId122">
         <w:r>
           <w:rPr>
             <w:rStyle w:val="Hyperlink"/>
@@ -5902,8 +6128,8 @@
         </w:r>
       </w:hyperlink>
     </w:p>
-    <w:bookmarkEnd w:id="110"/>
-    <w:bookmarkStart w:id="112" w:name="ref-kimMySmartEEcofeedbackGaming2022"/>
+    <w:bookmarkEnd w:id="123"/>
+    <w:bookmarkStart w:id="125" w:name="ref-kimMySmartEEcofeedbackGaming2022"/>
     <w:p>
       <w:pPr>
         <w:pStyle w:val="Bibliography"/>
@@ -5964,7 +6190,7 @@
       <w:r>
         <w:t xml:space="preserve"> </w:t>
       </w:r>
-      <w:hyperlink r:id="rId111">
+      <w:hyperlink r:id="rId124">
         <w:r>
           <w:rPr>
             <w:rStyle w:val="Hyperlink"/>
@@ -5973,8 +6199,8 @@
         </w:r>
       </w:hyperlink>
     </w:p>
-    <w:bookmarkEnd w:id="112"/>
-    <w:bookmarkStart w:id="114" w:name="ref-larrickMPGIllusion2008"/>
+    <w:bookmarkEnd w:id="125"/>
+    <w:bookmarkStart w:id="127" w:name="ref-larrickMPGIllusion2008"/>
     <w:p>
       <w:pPr>
         <w:pStyle w:val="Bibliography"/>
@@ -6020,7 +6246,7 @@
       <w:r>
         <w:t xml:space="preserve"> </w:t>
       </w:r>
-      <w:hyperlink r:id="rId113">
+      <w:hyperlink r:id="rId126">
         <w:r>
           <w:rPr>
             <w:rStyle w:val="Hyperlink"/>
@@ -6029,8 +6255,8 @@
         </w:r>
       </w:hyperlink>
     </w:p>
-    <w:bookmarkEnd w:id="114"/>
-    <w:bookmarkStart w:id="116" w:name="X3b6a1d5d45806e48bd092325245544cfc853796"/>
+    <w:bookmarkEnd w:id="127"/>
+    <w:bookmarkStart w:id="129" w:name="X3b6a1d5d45806e48bd092325245544cfc853796"/>
     <w:p>
       <w:pPr>
         <w:pStyle w:val="Bibliography"/>
@@ -6079,7 +6305,7 @@
       <w:r>
         <w:t xml:space="preserve"> </w:t>
       </w:r>
-      <w:hyperlink r:id="rId115">
+      <w:hyperlink r:id="rId128">
         <w:r>
           <w:rPr>
             <w:rStyle w:val="Hyperlink"/>
@@ -6088,8 +6314,8 @@
         </w:r>
       </w:hyperlink>
     </w:p>
-    <w:bookmarkEnd w:id="116"/>
-    <w:bookmarkStart w:id="117" w:name="ref-reimerNumericCommunicationRisk2015"/>
+    <w:bookmarkEnd w:id="129"/>
+    <w:bookmarkStart w:id="130" w:name="ref-reimerNumericCommunicationRisk2015"/>
     <w:p>
       <w:pPr>
         <w:pStyle w:val="Bibliography"/>
@@ -6163,8 +6389,8 @@
         <w:t xml:space="preserve">(pp. 167–179).</w:t>
       </w:r>
     </w:p>
-    <w:bookmarkEnd w:id="117"/>
-    <w:bookmarkStart w:id="119" w:name="ref-schwartzWhatPeopleConsumption2015"/>
+    <w:bookmarkEnd w:id="130"/>
+    <w:bookmarkStart w:id="132" w:name="ref-schwartzWhatPeopleConsumption2015"/>
     <w:p>
       <w:pPr>
         <w:pStyle w:val="Bibliography"/>
@@ -6243,7 +6469,7 @@
       <w:r>
         <w:t xml:space="preserve"> </w:t>
       </w:r>
-      <w:hyperlink r:id="rId118">
+      <w:hyperlink r:id="rId131">
         <w:r>
           <w:rPr>
             <w:rStyle w:val="Hyperlink"/>
@@ -6252,8 +6478,8 @@
         </w:r>
       </w:hyperlink>
     </w:p>
-    <w:bookmarkEnd w:id="119"/>
-    <w:bookmarkStart w:id="121" w:name="ref-shahBarLineGraph2011"/>
+    <w:bookmarkEnd w:id="132"/>
+    <w:bookmarkStart w:id="134" w:name="ref-shahBarLineGraph2011"/>
     <w:p>
       <w:pPr>
         <w:pStyle w:val="Bibliography"/>
@@ -6332,7 +6558,7 @@
       <w:r>
         <w:t xml:space="preserve"> </w:t>
       </w:r>
-      <w:hyperlink r:id="rId120">
+      <w:hyperlink r:id="rId133">
         <w:r>
           <w:rPr>
             <w:rStyle w:val="Hyperlink"/>
@@ -6341,8 +6567,8 @@
         </w:r>
       </w:hyperlink>
     </w:p>
-    <w:bookmarkEnd w:id="121"/>
-    <w:bookmarkStart w:id="122" w:name="X7b3c79bfb7654af1f4b03dba64dad1a6765c972"/>
+    <w:bookmarkEnd w:id="134"/>
+    <w:bookmarkStart w:id="135" w:name="X7b3c79bfb7654af1f4b03dba64dad1a6765c972"/>
     <w:p>
       <w:pPr>
         <w:pStyle w:val="Bibliography"/>
@@ -6434,8 +6660,8 @@
         <w:t xml:space="preserve">. R: A Language and Environment for Statistical Computing.</w:t>
       </w:r>
     </w:p>
-    <w:bookmarkEnd w:id="122"/>
-    <w:bookmarkStart w:id="124" w:name="X60f05cb751d3210dc9499bebc3f1630657ea7f9"/>
+    <w:bookmarkEnd w:id="135"/>
+    <w:bookmarkStart w:id="137" w:name="X60f05cb751d3210dc9499bebc3f1630657ea7f9"/>
     <w:p>
       <w:pPr>
         <w:pStyle w:val="Bibliography"/>
@@ -6514,7 +6740,7 @@
       <w:r>
         <w:t xml:space="preserve"> </w:t>
       </w:r>
-      <w:hyperlink r:id="rId123">
+      <w:hyperlink r:id="rId136">
         <w:r>
           <w:rPr>
             <w:rStyle w:val="Hyperlink"/>
@@ -6523,8 +6749,8 @@
         </w:r>
       </w:hyperlink>
     </w:p>
-    <w:bookmarkEnd w:id="124"/>
-    <w:bookmarkStart w:id="126" w:name="ref-vesseyCognitiveFitTheoryBased1991"/>
+    <w:bookmarkEnd w:id="137"/>
+    <w:bookmarkStart w:id="139" w:name="ref-vesseyCognitiveFitTheoryBased1991"/>
     <w:p>
       <w:pPr>
         <w:pStyle w:val="Bibliography"/>
@@ -6591,7 +6817,7 @@
       <w:r>
         <w:t xml:space="preserve"> </w:t>
       </w:r>
-      <w:hyperlink r:id="rId125">
+      <w:hyperlink r:id="rId138">
         <w:r>
           <w:rPr>
             <w:rStyle w:val="Hyperlink"/>
@@ -6600,8 +6826,8 @@
         </w:r>
       </w:hyperlink>
     </w:p>
-    <w:bookmarkEnd w:id="126"/>
-    <w:bookmarkStart w:id="128" w:name="ref-wickhamWelcomeTidyverse2019"/>
+    <w:bookmarkEnd w:id="139"/>
+    <w:bookmarkStart w:id="141" w:name="ref-wickhamWelcomeTidyverse2019"/>
     <w:p>
       <w:pPr>
         <w:pStyle w:val="Bibliography"/>
@@ -6647,7 +6873,7 @@
       <w:r>
         <w:t xml:space="preserve"> </w:t>
       </w:r>
-      <w:hyperlink r:id="rId127">
+      <w:hyperlink r:id="rId140">
         <w:r>
           <w:rPr>
             <w:rStyle w:val="Hyperlink"/>
@@ -6656,9 +6882,9 @@
         </w:r>
       </w:hyperlink>
     </w:p>
-    <w:bookmarkEnd w:id="128"/>
-    <w:bookmarkEnd w:id="129"/>
-    <w:bookmarkEnd w:id="130"/>
+    <w:bookmarkEnd w:id="141"/>
+    <w:bookmarkEnd w:id="142"/>
+    <w:bookmarkEnd w:id="143"/>
     <w:sectPr/>
   </w:body>
 </w:document>

</xml_diff>

<commit_message>
update - marginal effects
</commit_message>
<xml_diff>
--- a/docs/manuscript/output/manuscript.docx
+++ b/docs/manuscript/output/manuscript.docx
@@ -63,7 +63,7 @@
         <w:pStyle w:val="Abstract"/>
       </w:pPr>
       <w:r>
-        <w:t xml:space="preserve">This study aims to examine how the format of energy information impacts individuals’ ability to develop precise energy reduction plans. By manipulating the reference class (kWh, %, USD) and assessing planning accuracy, we seek to determine which format facilitates better comprehension and decision-making.Across two experiments, the kWh format generally led to better accuracy, while the USD format consistently led to the worst performance. These findings highlight the importance of effective information presentation to promote energy conservation, and may contribute to the development of more effective energy communication strategies that can enhance conservation efforts.</w:t>
+        <w:t xml:space="preserve">Effective communication of energy consumption information is crucial for promoting residential energy conservation. This study investigates how different numerical representations of energy reduction goals influence consumers’ ability to create accurate conservation plans. Across two experiments, we examined the impact of presenting energy information in kilowatt-hours (kWh), percentages, or U.S. dollars (USD) on planning accuracy. Participants completed a simulated household planning task in which they allocated energy usage across multiple appliances, with the goal presented in either kilowatt-hours (kWh), percentages, or monetary costs. Results across both experiments showed that presenting reduction goals in absolute units (kWh) led to significantly greater accuracy compared to percentage-based or monetary formats. Furthermore, we found that higher energy literacy was associated with more accurate planning. These findings demonstrate that absolute units (kWh) are more effective for communicating energy-saving goals, and highlight the potential value of educational interventions to improve consumer energy literacy.</w:t>
       </w:r>
     </w:p>
     <w:bookmarkStart w:id="22" w:name="introduction"/>
@@ -123,7 +123,7 @@
         <w:t xml:space="preserve"> </w:t>
       </w:r>
       <w:r>
-        <w:t xml:space="preserve">Memmott et al. (2021)</w:t>
+        <w:t xml:space="preserve">(Memmott et al., 2021)</w:t>
       </w:r>
       <w:r>
         <w:t xml:space="preserve">. This challenge partly arises from difficulties in converting information across numerical formats, impeding the development of precise energy reduction plans</w:t>
@@ -162,9 +162,6 @@
       </w:r>
       <w:r>
         <w:t xml:space="preserve">(Reimer et al., 2015)</w:t>
-      </w:r>
-      <w:r>
-        <w:t xml:space="preserve"> </w:t>
       </w:r>
       <w:r>
         <w:t xml:space="preserve">. The reference class problem highlights that numbers without clear reference points can lead to misinterpretation, as the meaning of a statistic depends on the category or class it refers to</w:t>
@@ -312,7 +309,7 @@
     </w:p>
     <w:bookmarkEnd w:id="21"/>
     <w:bookmarkEnd w:id="22"/>
-    <w:bookmarkStart w:id="55" w:name="experiment-1"/>
+    <w:bookmarkStart w:id="51" w:name="experiment-1"/>
     <w:p>
       <w:pPr>
         <w:pStyle w:val="Heading1"/>
@@ -564,47 +561,9 @@
         <w:t xml:space="preserve">: Questions determined whether participants used a calculator, paper/pen, or other methods to complete the tasks.</w:t>
       </w:r>
     </w:p>
-    <w:p>
-      <w:pPr>
-        <w:pStyle w:val="Compact"/>
-        <w:numPr>
-          <w:ilvl w:val="0"/>
-          <w:numId w:val="1002"/>
-        </w:numPr>
-      </w:pPr>
-      <w:r>
-        <w:rPr>
-          <w:b/>
-          <w:bCs/>
-        </w:rPr>
-        <w:t xml:space="preserve">Demographic Survey</w:t>
-      </w:r>
-      <w:r>
-        <w:t xml:space="preserve">: Collected information on gender, age, income, education, employment status, and state of residence.</w:t>
-      </w:r>
-    </w:p>
-    <w:p>
-      <w:pPr>
-        <w:pStyle w:val="Compact"/>
-        <w:numPr>
-          <w:ilvl w:val="0"/>
-          <w:numId w:val="1002"/>
-        </w:numPr>
-      </w:pPr>
-      <w:r>
-        <w:rPr>
-          <w:b/>
-          <w:bCs/>
-        </w:rPr>
-        <w:t xml:space="preserve">Environmental Attitudes Survey</w:t>
-      </w:r>
-      <w:r>
-        <w:t xml:space="preserve">: Assessed participants’ pro-environmental attitudes and perceived importance of energy conservation.</w:t>
-      </w:r>
-    </w:p>
     <w:bookmarkEnd w:id="29"/>
     <w:bookmarkEnd w:id="30"/>
-    <w:bookmarkStart w:id="53" w:name="results"/>
+    <w:bookmarkStart w:id="49" w:name="results"/>
     <w:p>
       <w:pPr>
         <w:pStyle w:val="Heading2"/>
@@ -613,7 +572,7 @@
         <w:t xml:space="preserve">Results</w:t>
       </w:r>
     </w:p>
-    <w:bookmarkStart w:id="52" w:name="data-analysis"/>
+    <w:bookmarkStart w:id="48" w:name="data-analysis"/>
     <w:p>
       <w:pPr>
         <w:pStyle w:val="Heading3"/>
@@ -1047,7 +1006,7 @@
         <w:t xml:space="preserve"> </w:t>
       </w:r>
       <w:r>
-        <w:t xml:space="preserve">that participants in the kWh condition met the target goal 38% of the time, compared to 22% for the Percentage condition and 10% for the USD condition. Moreover, the kWh reference class exhibited smaller deviations from the target reduction, suggesting that participants performed more accurately when the goal was framed in kWh rather than percentages or USD.</w:t>
+        <w:t xml:space="preserve">that participants in the kWh condition met the target goal 38% of the time, compared to 22% for the Percentage condition and 10% for the USD condition. Moreover, the kWh reference class exhibited smaller deviations from the target reduction, suggesting that participants performed more accurately when the goal was framed in kWh rather than when percentages or USD.</w:t>
       </w:r>
     </w:p>
     <w:p>
@@ -1535,91 +1494,12 @@
         </w:tc>
       </w:tr>
     </w:tbl>
-    <w:tbl>
-      <w:tblPr>
-        <w:tblStyle w:val="Table"/>
-        <w:tblW w:type="pct" w:w="5000"/>
-        <w:tblLayout w:type="fixed"/>
-        <w:tblLook w:firstRow="0" w:lastRow="0" w:firstColumn="0" w:lastColumn="0" w:noHBand="0" w:noVBand="0" w:val="0000"/>
-      </w:tblPr>
-      <w:tblGrid>
-        <w:gridCol w:w="7920"/>
-      </w:tblGrid>
-      <w:tr>
-        <w:tc>
-          <w:tcPr/>
-          <w:bookmarkStart w:id="40" w:name="fig-s1-plot"/>
-          <w:p>
-            <w:pPr>
-              <w:pStyle w:val="Compact"/>
-              <w:jc w:val="center"/>
-            </w:pPr>
-            <w:r>
-              <w:drawing>
-                <wp:inline>
-                  <wp:extent cx="5334000" cy="4267200"/>
-                  <wp:effectExtent b="0" l="0" r="0" t="0"/>
-                  <wp:docPr descr="" title="" id="38" name="Picture"/>
-                  <a:graphic>
-                    <a:graphicData uri="http://schemas.openxmlformats.org/drawingml/2006/picture">
-                      <pic:pic>
-                        <pic:nvPicPr>
-                          <pic:cNvPr descr="manuscript_files/figure-docx/fig-s1-plot-1.png" id="39" name="Picture"/>
-                          <pic:cNvPicPr>
-                            <a:picLocks noChangeArrowheads="1" noChangeAspect="1"/>
-                          </pic:cNvPicPr>
-                        </pic:nvPicPr>
-                        <pic:blipFill>
-                          <a:blip r:embed="rId37"/>
-                          <a:stretch>
-                            <a:fillRect/>
-                          </a:stretch>
-                        </pic:blipFill>
-                        <pic:spPr bwMode="auto">
-                          <a:xfrm>
-                            <a:off x="0" y="0"/>
-                            <a:ext cx="5334000" cy="4267200"/>
-                          </a:xfrm>
-                          <a:prstGeom prst="rect">
-                            <a:avLst/>
-                          </a:prstGeom>
-                          <a:noFill/>
-                          <a:ln w="9525">
-                            <a:noFill/>
-                            <a:headEnd/>
-                            <a:tailEnd/>
-                          </a:ln>
-                        </pic:spPr>
-                      </pic:pic>
-                    </a:graphicData>
-                  </a:graphic>
-                </wp:inline>
-              </w:drawing>
-            </w:r>
-          </w:p>
-          <w:p>
-            <w:pPr>
-              <w:jc w:val="center"/>
-            </w:pPr>
-            <w:pPr>
-              <w:jc w:val="start"/>
-              <w:spacing w:before="200"/>
-              <w:pStyle w:val="ImageCaption"/>
-            </w:pPr>
-            <w:r>
-              <w:t xml:space="preserve">Figure 3: Study 1: Proportion of participants in each accuracy level, colored by reference class. A larger % of participants in the Exact Match, or 0.01-2% error bins indicates better performance.</w:t>
-            </w:r>
-          </w:p>
-          <w:bookmarkEnd w:id="40"/>
-        </w:tc>
-      </w:tr>
-    </w:tbl>
     <w:p>
       <w:pPr>
         <w:pStyle w:val="BodyText"/>
       </w:pPr>
       <w:r>
-        <w:t xml:space="preserve">We next categorized responses into four accuracy levels (exact match [0% error], minor deviations [0.01–2%], moderate deviations [2.01–15%], and major deviations [&gt;15%]) for our primary statistical modeling. Using Bayesian ordinal regression, we modeled the ordered accuracy outcome as a function of the reference class condition, while controlling for random variation across participants and family scenarios:</w:t>
+        <w:t xml:space="preserve">We next categorized responses into three accuracy levels (exact match [0% error], minor deviations [0.01–5%], and large deviations [&gt;5%]) for our primary statistical modeling. Using Bayesian ordinal regression, we modeled the ordered accuracy outcome as a function of the reference class condition, while controlling for random variation across participants and family scenarios:</w:t>
       </w:r>
     </w:p>
     <w:p>
@@ -1752,7 +1632,7 @@
       <w:tr>
         <w:tc>
           <w:tcPr/>
-          <w:bookmarkStart w:id="41" w:name="tbl-s1-reg"/>
+          <w:bookmarkStart w:id="37" w:name="tbl-s1-reg"/>
           <w:p>
             <w:pPr>
               <w:jc w:val="center"/>
@@ -1885,33 +1765,33 @@
                     <w:jc w:val="center"/>
                   </w:pPr>
                   <w:r>
-                    <w:t xml:space="preserve">-3.8</w:t>
-                  </w:r>
-                </w:p>
-              </w:tc>
-              <w:tc>
-                <w:tcPr/>
-                <w:p>
-                  <w:pPr>
-                    <w:pStyle w:val="Compact"/>
-                    <w:jc w:val="left"/>
-                    <w:jc w:val="center"/>
-                  </w:pPr>
-                  <w:r>
-                    <w:t xml:space="preserve">-5.45</w:t>
-                  </w:r>
-                </w:p>
-              </w:tc>
-              <w:tc>
-                <w:tcPr/>
-                <w:p>
-                  <w:pPr>
-                    <w:pStyle w:val="Compact"/>
-                    <w:jc w:val="left"/>
-                    <w:jc w:val="center"/>
-                  </w:pPr>
-                  <w:r>
-                    <w:t xml:space="preserve">-2.28</w:t>
+                    <w:t xml:space="preserve">-4.21</w:t>
+                  </w:r>
+                </w:p>
+              </w:tc>
+              <w:tc>
+                <w:tcPr/>
+                <w:p>
+                  <w:pPr>
+                    <w:pStyle w:val="Compact"/>
+                    <w:jc w:val="left"/>
+                    <w:jc w:val="center"/>
+                  </w:pPr>
+                  <w:r>
+                    <w:t xml:space="preserve">-5.90</w:t>
+                  </w:r>
+                </w:p>
+              </w:tc>
+              <w:tc>
+                <w:tcPr/>
+                <w:p>
+                  <w:pPr>
+                    <w:pStyle w:val="Compact"/>
+                    <w:jc w:val="left"/>
+                    <w:jc w:val="center"/>
+                  </w:pPr>
+                  <w:r>
+                    <w:t xml:space="preserve">-2.58</w:t>
                   </w:r>
                 </w:p>
               </w:tc>
@@ -1952,46 +1832,46 @@
                     <w:jc w:val="center"/>
                   </w:pPr>
                   <w:r>
-                    <w:t xml:space="preserve">-1.7</w:t>
-                  </w:r>
-                </w:p>
-              </w:tc>
-              <w:tc>
-                <w:tcPr/>
-                <w:p>
-                  <w:pPr>
-                    <w:pStyle w:val="Compact"/>
-                    <w:jc w:val="left"/>
-                    <w:jc w:val="center"/>
-                  </w:pPr>
-                  <w:r>
-                    <w:t xml:space="preserve">-3.29</w:t>
-                  </w:r>
-                </w:p>
-              </w:tc>
-              <w:tc>
-                <w:tcPr/>
-                <w:p>
-                  <w:pPr>
-                    <w:pStyle w:val="Compact"/>
-                    <w:jc w:val="left"/>
-                    <w:jc w:val="center"/>
-                  </w:pPr>
-                  <w:r>
-                    <w:t xml:space="preserve">-0.15</w:t>
-                  </w:r>
-                </w:p>
-              </w:tc>
-              <w:tc>
-                <w:tcPr/>
-                <w:p>
-                  <w:pPr>
-                    <w:pStyle w:val="Compact"/>
-                    <w:jc w:val="left"/>
-                    <w:jc w:val="center"/>
-                  </w:pPr>
-                  <w:r>
-                    <w:t xml:space="preserve">0.98</w:t>
+                    <w:t xml:space="preserve">-0.89</w:t>
+                  </w:r>
+                </w:p>
+              </w:tc>
+              <w:tc>
+                <w:tcPr/>
+                <w:p>
+                  <w:pPr>
+                    <w:pStyle w:val="Compact"/>
+                    <w:jc w:val="left"/>
+                    <w:jc w:val="center"/>
+                  </w:pPr>
+                  <w:r>
+                    <w:t xml:space="preserve">-2.49</w:t>
+                  </w:r>
+                </w:p>
+              </w:tc>
+              <w:tc>
+                <w:tcPr/>
+                <w:p>
+                  <w:pPr>
+                    <w:pStyle w:val="Compact"/>
+                    <w:jc w:val="left"/>
+                    <w:jc w:val="center"/>
+                  </w:pPr>
+                  <w:r>
+                    <w:t xml:space="preserve">0.71</w:t>
+                  </w:r>
+                </w:p>
+              </w:tc>
+              <w:tc>
+                <w:tcPr/>
+                <w:p>
+                  <w:pPr>
+                    <w:pStyle w:val="Compact"/>
+                    <w:jc w:val="left"/>
+                    <w:jc w:val="center"/>
+                  </w:pPr>
+                  <w:r>
+                    <w:t xml:space="preserve">0.87</w:t>
                   </w:r>
                 </w:p>
               </w:tc>
@@ -2006,59 +1886,59 @@
                     <w:jc w:val="center"/>
                   </w:pPr>
                   <w:r>
-                    <w:t xml:space="preserve">Intercept[3]</w:t>
-                  </w:r>
-                </w:p>
-              </w:tc>
-              <w:tc>
-                <w:tcPr/>
-                <w:p>
-                  <w:pPr>
-                    <w:pStyle w:val="Compact"/>
-                    <w:jc w:val="left"/>
-                    <w:jc w:val="center"/>
-                  </w:pPr>
-                  <w:r>
-                    <w:t xml:space="preserve">2.8</w:t>
-                  </w:r>
-                </w:p>
-              </w:tc>
-              <w:tc>
-                <w:tcPr/>
-                <w:p>
-                  <w:pPr>
-                    <w:pStyle w:val="Compact"/>
-                    <w:jc w:val="left"/>
-                    <w:jc w:val="center"/>
-                  </w:pPr>
-                  <w:r>
-                    <w:t xml:space="preserve">1.27</w:t>
-                  </w:r>
-                </w:p>
-              </w:tc>
-              <w:tc>
-                <w:tcPr/>
-                <w:p>
-                  <w:pPr>
-                    <w:pStyle w:val="Compact"/>
-                    <w:jc w:val="left"/>
-                    <w:jc w:val="center"/>
-                  </w:pPr>
-                  <w:r>
-                    <w:t xml:space="preserve">4.40</w:t>
-                  </w:r>
-                </w:p>
-              </w:tc>
-              <w:tc>
-                <w:tcPr/>
-                <w:p>
-                  <w:pPr>
-                    <w:pStyle w:val="Compact"/>
-                    <w:jc w:val="left"/>
-                    <w:jc w:val="center"/>
-                  </w:pPr>
-                  <w:r>
-                    <w:t xml:space="preserve">1.00</w:t>
+                    <w:t xml:space="preserve">refClassPercentage</w:t>
+                  </w:r>
+                </w:p>
+              </w:tc>
+              <w:tc>
+                <w:tcPr/>
+                <w:p>
+                  <w:pPr>
+                    <w:pStyle w:val="Compact"/>
+                    <w:jc w:val="left"/>
+                    <w:jc w:val="center"/>
+                  </w:pPr>
+                  <w:r>
+                    <w:t xml:space="preserve">1.44</w:t>
+                  </w:r>
+                </w:p>
+              </w:tc>
+              <w:tc>
+                <w:tcPr/>
+                <w:p>
+                  <w:pPr>
+                    <w:pStyle w:val="Compact"/>
+                    <w:jc w:val="left"/>
+                    <w:jc w:val="center"/>
+                  </w:pPr>
+                  <w:r>
+                    <w:t xml:space="preserve">0.07</w:t>
+                  </w:r>
+                </w:p>
+              </w:tc>
+              <w:tc>
+                <w:tcPr/>
+                <w:p>
+                  <w:pPr>
+                    <w:pStyle w:val="Compact"/>
+                    <w:jc w:val="left"/>
+                    <w:jc w:val="center"/>
+                  </w:pPr>
+                  <w:r>
+                    <w:t xml:space="preserve">2.88</w:t>
+                  </w:r>
+                </w:p>
+              </w:tc>
+              <w:tc>
+                <w:tcPr/>
+                <w:p>
+                  <w:pPr>
+                    <w:pStyle w:val="Compact"/>
+                    <w:jc w:val="left"/>
+                    <w:jc w:val="center"/>
+                  </w:pPr>
+                  <w:r>
+                    <w:t xml:space="preserve">0.98</w:t>
                   </w:r>
                 </w:p>
               </w:tc>
@@ -2073,59 +1953,59 @@
                     <w:jc w:val="center"/>
                   </w:pPr>
                   <w:r>
-                    <w:t xml:space="preserve">refClassPercentage</w:t>
-                  </w:r>
-                </w:p>
-              </w:tc>
-              <w:tc>
-                <w:tcPr/>
-                <w:p>
-                  <w:pPr>
-                    <w:pStyle w:val="Compact"/>
-                    <w:jc w:val="left"/>
-                    <w:jc w:val="center"/>
-                  </w:pPr>
-                  <w:r>
-                    <w:t xml:space="preserve">1.3</w:t>
-                  </w:r>
-                </w:p>
-              </w:tc>
-              <w:tc>
-                <w:tcPr/>
-                <w:p>
-                  <w:pPr>
-                    <w:pStyle w:val="Compact"/>
-                    <w:jc w:val="left"/>
-                    <w:jc w:val="center"/>
-                  </w:pPr>
-                  <w:r>
-                    <w:t xml:space="preserve">0.01</w:t>
-                  </w:r>
-                </w:p>
-              </w:tc>
-              <w:tc>
-                <w:tcPr/>
-                <w:p>
-                  <w:pPr>
-                    <w:pStyle w:val="Compact"/>
-                    <w:jc w:val="left"/>
-                    <w:jc w:val="center"/>
-                  </w:pPr>
-                  <w:r>
-                    <w:t xml:space="preserve">2.66</w:t>
-                  </w:r>
-                </w:p>
-              </w:tc>
-              <w:tc>
-                <w:tcPr/>
-                <w:p>
-                  <w:pPr>
-                    <w:pStyle w:val="Compact"/>
-                    <w:jc w:val="left"/>
-                    <w:jc w:val="center"/>
-                  </w:pPr>
-                  <w:r>
-                    <w:t xml:space="preserve">0.98</w:t>
+                    <w:t xml:space="preserve">refClassUSD</w:t>
+                  </w:r>
+                </w:p>
+              </w:tc>
+              <w:tc>
+                <w:tcPr/>
+                <w:p>
+                  <w:pPr>
+                    <w:pStyle w:val="Compact"/>
+                    <w:jc w:val="left"/>
+                    <w:jc w:val="center"/>
+                  </w:pPr>
+                  <w:r>
+                    <w:t xml:space="preserve">3.13</w:t>
+                  </w:r>
+                </w:p>
+              </w:tc>
+              <w:tc>
+                <w:tcPr/>
+                <w:p>
+                  <w:pPr>
+                    <w:pStyle w:val="Compact"/>
+                    <w:jc w:val="left"/>
+                    <w:jc w:val="center"/>
+                  </w:pPr>
+                  <w:r>
+                    <w:t xml:space="preserve">1.81</w:t>
+                  </w:r>
+                </w:p>
+              </w:tc>
+              <w:tc>
+                <w:tcPr/>
+                <w:p>
+                  <w:pPr>
+                    <w:pStyle w:val="Compact"/>
+                    <w:jc w:val="left"/>
+                    <w:jc w:val="center"/>
+                  </w:pPr>
+                  <w:r>
+                    <w:t xml:space="preserve">4.50</w:t>
+                  </w:r>
+                </w:p>
+              </w:tc>
+              <w:tc>
+                <w:tcPr/>
+                <w:p>
+                  <w:pPr>
+                    <w:pStyle w:val="Compact"/>
+                    <w:jc w:val="left"/>
+                    <w:jc w:val="center"/>
+                  </w:pPr>
+                  <w:r>
+                    <w:t xml:space="preserve">1.00</w:t>
                   </w:r>
                 </w:p>
               </w:tc>
@@ -2140,73 +2020,6 @@
                     <w:jc w:val="center"/>
                   </w:pPr>
                   <w:r>
-                    <w:t xml:space="preserve">refClassUSD</w:t>
-                  </w:r>
-                </w:p>
-              </w:tc>
-              <w:tc>
-                <w:tcPr/>
-                <w:p>
-                  <w:pPr>
-                    <w:pStyle w:val="Compact"/>
-                    <w:jc w:val="left"/>
-                    <w:jc w:val="center"/>
-                  </w:pPr>
-                  <w:r>
-                    <w:t xml:space="preserve">2.8</w:t>
-                  </w:r>
-                </w:p>
-              </w:tc>
-              <w:tc>
-                <w:tcPr/>
-                <w:p>
-                  <w:pPr>
-                    <w:pStyle w:val="Compact"/>
-                    <w:jc w:val="left"/>
-                    <w:jc w:val="center"/>
-                  </w:pPr>
-                  <w:r>
-                    <w:t xml:space="preserve">1.52</w:t>
-                  </w:r>
-                </w:p>
-              </w:tc>
-              <w:tc>
-                <w:tcPr/>
-                <w:p>
-                  <w:pPr>
-                    <w:pStyle w:val="Compact"/>
-                    <w:jc w:val="left"/>
-                    <w:jc w:val="center"/>
-                  </w:pPr>
-                  <w:r>
-                    <w:t xml:space="preserve">4.04</w:t>
-                  </w:r>
-                </w:p>
-              </w:tc>
-              <w:tc>
-                <w:tcPr/>
-                <w:p>
-                  <w:pPr>
-                    <w:pStyle w:val="Compact"/>
-                    <w:jc w:val="left"/>
-                    <w:jc w:val="center"/>
-                  </w:pPr>
-                  <w:r>
-                    <w:t xml:space="preserve">1.00</w:t>
-                  </w:r>
-                </w:p>
-              </w:tc>
-            </w:tr>
-            <w:tr>
-              <w:tc>
-                <w:tcPr/>
-                <w:p>
-                  <w:pPr>
-                    <w:pStyle w:val="Compact"/>
-                    <w:jc w:val="left"/>
-                    <w:jc w:val="center"/>
-                  </w:pPr>
-                  <w:r>
                     <w:t xml:space="preserve">calcUsedCalculator</w:t>
                   </w:r>
                 </w:p>
@@ -2220,33 +2033,33 @@
                     <w:jc w:val="center"/>
                   </w:pPr>
                   <w:r>
-                    <w:t xml:space="preserve">-2.8</w:t>
-                  </w:r>
-                </w:p>
-              </w:tc>
-              <w:tc>
-                <w:tcPr/>
-                <w:p>
-                  <w:pPr>
-                    <w:pStyle w:val="Compact"/>
-                    <w:jc w:val="left"/>
-                    <w:jc w:val="center"/>
-                  </w:pPr>
-                  <w:r>
-                    <w:t xml:space="preserve">-4.09</w:t>
-                  </w:r>
-                </w:p>
-              </w:tc>
-              <w:tc>
-                <w:tcPr/>
-                <w:p>
-                  <w:pPr>
-                    <w:pStyle w:val="Compact"/>
-                    <w:jc w:val="left"/>
-                    <w:jc w:val="center"/>
-                  </w:pPr>
-                  <w:r>
-                    <w:t xml:space="preserve">-1.56</w:t>
+                    <w:t xml:space="preserve">-3.30</w:t>
+                  </w:r>
+                </w:p>
+              </w:tc>
+              <w:tc>
+                <w:tcPr/>
+                <w:p>
+                  <w:pPr>
+                    <w:pStyle w:val="Compact"/>
+                    <w:jc w:val="left"/>
+                    <w:jc w:val="center"/>
+                  </w:pPr>
+                  <w:r>
+                    <w:t xml:space="preserve">-4.80</w:t>
+                  </w:r>
+                </w:p>
+              </w:tc>
+              <w:tc>
+                <w:tcPr/>
+                <w:p>
+                  <w:pPr>
+                    <w:pStyle w:val="Compact"/>
+                    <w:jc w:val="left"/>
+                    <w:jc w:val="center"/>
+                  </w:pPr>
+                  <w:r>
+                    <w:t xml:space="preserve">-1.92</w:t>
                   </w:r>
                 </w:p>
               </w:tc>
@@ -2265,7 +2078,7 @@
               </w:tc>
             </w:tr>
           </w:tbl>
-          <w:bookmarkEnd w:id="41"/>
+          <w:bookmarkEnd w:id="37"/>
           <w:p/>
         </w:tc>
       </w:tr>
@@ -2291,7 +2104,7 @@
       <w:tr>
         <w:tc>
           <w:tcPr/>
-          <w:bookmarkStart w:id="42" w:name="tbl-s1-ord"/>
+          <w:bookmarkStart w:id="38" w:name="tbl-s1-ord"/>
           <w:p>
             <w:pPr>
               <w:jc w:val="center"/>
@@ -2410,33 +2223,33 @@
                     <w:jc w:val="center"/>
                   </w:pPr>
                   <w:r>
-                    <w:t xml:space="preserve">3.7</w:t>
-                  </w:r>
-                </w:p>
-              </w:tc>
-              <w:tc>
-                <w:tcPr/>
-                <w:p>
-                  <w:pPr>
-                    <w:pStyle w:val="Compact"/>
-                    <w:jc w:val="left"/>
-                    <w:jc w:val="center"/>
-                  </w:pPr>
-                  <w:r>
-                    <w:t xml:space="preserve">1.0</w:t>
-                  </w:r>
-                </w:p>
-              </w:tc>
-              <w:tc>
-                <w:tcPr/>
-                <w:p>
-                  <w:pPr>
-                    <w:pStyle w:val="Compact"/>
-                    <w:jc w:val="left"/>
-                    <w:jc w:val="center"/>
-                  </w:pPr>
-                  <w:r>
-                    <w:t xml:space="preserve">14</w:t>
+                    <w:t xml:space="preserve">4.2</w:t>
+                  </w:r>
+                </w:p>
+              </w:tc>
+              <w:tc>
+                <w:tcPr/>
+                <w:p>
+                  <w:pPr>
+                    <w:pStyle w:val="Compact"/>
+                    <w:jc w:val="left"/>
+                    <w:jc w:val="center"/>
+                  </w:pPr>
+                  <w:r>
+                    <w:t xml:space="preserve">1.1</w:t>
+                  </w:r>
+                </w:p>
+              </w:tc>
+              <w:tc>
+                <w:tcPr/>
+                <w:p>
+                  <w:pPr>
+                    <w:pStyle w:val="Compact"/>
+                    <w:jc w:val="left"/>
+                    <w:jc w:val="center"/>
+                  </w:pPr>
+                  <w:r>
+                    <w:t xml:space="preserve">18</w:t>
                   </w:r>
                 </w:p>
               </w:tc>
@@ -2464,39 +2277,39 @@
                     <w:jc w:val="center"/>
                   </w:pPr>
                   <w:r>
-                    <w:t xml:space="preserve">15.7</w:t>
-                  </w:r>
-                </w:p>
-              </w:tc>
-              <w:tc>
-                <w:tcPr/>
-                <w:p>
-                  <w:pPr>
-                    <w:pStyle w:val="Compact"/>
-                    <w:jc w:val="left"/>
-                    <w:jc w:val="center"/>
-                  </w:pPr>
-                  <w:r>
-                    <w:t xml:space="preserve">4.6</w:t>
-                  </w:r>
-                </w:p>
-              </w:tc>
-              <w:tc>
-                <w:tcPr/>
-                <w:p>
-                  <w:pPr>
-                    <w:pStyle w:val="Compact"/>
-                    <w:jc w:val="left"/>
-                    <w:jc w:val="center"/>
-                  </w:pPr>
-                  <w:r>
-                    <w:t xml:space="preserve">57</w:t>
+                    <w:t xml:space="preserve">22.9</w:t>
+                  </w:r>
+                </w:p>
+              </w:tc>
+              <w:tc>
+                <w:tcPr/>
+                <w:p>
+                  <w:pPr>
+                    <w:pStyle w:val="Compact"/>
+                    <w:jc w:val="left"/>
+                    <w:jc w:val="center"/>
+                  </w:pPr>
+                  <w:r>
+                    <w:t xml:space="preserve">6.1</w:t>
+                  </w:r>
+                </w:p>
+              </w:tc>
+              <w:tc>
+                <w:tcPr/>
+                <w:p>
+                  <w:pPr>
+                    <w:pStyle w:val="Compact"/>
+                    <w:jc w:val="left"/>
+                    <w:jc w:val="center"/>
+                  </w:pPr>
+                  <w:r>
+                    <w:t xml:space="preserve">90</w:t>
                   </w:r>
                 </w:p>
               </w:tc>
             </w:tr>
           </w:tbl>
-          <w:bookmarkEnd w:id="42"/>
+          <w:bookmarkEnd w:id="38"/>
           <w:p/>
         </w:tc>
       </w:tr>
@@ -2530,7 +2343,7 @@
           <w:rPr>
             <w:rStyle w:val="Hyperlink"/>
           </w:rPr>
-          <w:t xml:space="preserve">Figure 4</w:t>
+          <w:t xml:space="preserve">Figure 3</w:t>
         </w:r>
       </w:hyperlink>
       <w:r>
@@ -2550,7 +2363,7 @@
       <w:tr>
         <w:tc>
           <w:tcPr/>
-          <w:bookmarkStart w:id="46" w:name="fig-s1-ppd"/>
+          <w:bookmarkStart w:id="42" w:name="fig-s1-ppd"/>
           <w:p>
             <w:pPr>
               <w:pStyle w:val="Compact"/>
@@ -2561,18 +2374,18 @@
                 <wp:inline>
                   <wp:extent cx="5334000" cy="4267200"/>
                   <wp:effectExtent b="0" l="0" r="0" t="0"/>
-                  <wp:docPr descr="" title="" id="44" name="Picture"/>
+                  <wp:docPr descr="" title="" id="40" name="Picture"/>
                   <a:graphic>
                     <a:graphicData uri="http://schemas.openxmlformats.org/drawingml/2006/picture">
                       <pic:pic>
                         <pic:nvPicPr>
-                          <pic:cNvPr descr="manuscript_files/figure-docx/fig-s1-ppd-1.png" id="45" name="Picture"/>
+                          <pic:cNvPr descr="manuscript_files/figure-docx/fig-s1-ppd-1.png" id="41" name="Picture"/>
                           <pic:cNvPicPr>
                             <a:picLocks noChangeArrowheads="1" noChangeAspect="1"/>
                           </pic:cNvPicPr>
                         </pic:nvPicPr>
                         <pic:blipFill>
-                          <a:blip r:embed="rId43"/>
+                          <a:blip r:embed="rId39"/>
                           <a:stretch>
                             <a:fillRect/>
                           </a:stretch>
@@ -2609,10 +2422,10 @@
               <w:pStyle w:val="ImageCaption"/>
             </w:pPr>
             <w:r>
-              <w:t xml:space="preserve">Figure 4: Study 1: Proportion of participants in each accuracy level, colored by reference class, and seprated in facets based on the levels of reduction goal. A larger % of participants in the Exact Match, or 0.01-2% error bins indicates better performance.</w:t>
+              <w:t xml:space="preserve">Figure 3: Study 1: Proportion of participants in each accuracy level, colored by reference class, and seprated in facets based on the levels of reduction goal. A larger % of participants in the Exact Match, or 0.01-2% error bins indicates better performance.</w:t>
             </w:r>
           </w:p>
-          <w:bookmarkEnd w:id="46"/>
+          <w:bookmarkEnd w:id="42"/>
         </w:tc>
       </w:tr>
     </w:tbl>
@@ -2629,30 +2442,30 @@
       <w:tr>
         <w:tc>
           <w:tcPr/>
-          <w:bookmarkStart w:id="51" w:name="fig-s1-els"/>
+          <w:bookmarkStart w:id="47" w:name="fig-s1-els"/>
           <w:p>
             <w:pPr>
               <w:pStyle w:val="Compact"/>
               <w:jc w:val="center"/>
             </w:pPr>
-            <w:bookmarkStart w:id="50" w:name="fig-s1-els"/>
+            <w:bookmarkStart w:id="46" w:name="fig-s1-els"/>
             <w:r>
               <w:drawing>
                 <wp:inline>
                   <wp:extent cx="5334000" cy="4267200"/>
                   <wp:effectExtent b="0" l="0" r="0" t="0"/>
-                  <wp:docPr descr="" title="" id="48" name="Picture"/>
+                  <wp:docPr descr="" title="" id="44" name="Picture"/>
                   <a:graphic>
                     <a:graphicData uri="http://schemas.openxmlformats.org/drawingml/2006/picture">
                       <pic:pic>
                         <pic:nvPicPr>
-                          <pic:cNvPr descr="manuscript_files/figure-docx/fig-s1-els-1.png" id="49" name="Picture"/>
+                          <pic:cNvPr descr="manuscript_files/figure-docx/fig-s1-els-1.png" id="45" name="Picture"/>
                           <pic:cNvPicPr>
                             <a:picLocks noChangeArrowheads="1" noChangeAspect="1"/>
                           </pic:cNvPicPr>
                         </pic:nvPicPr>
                         <pic:blipFill>
-                          <a:blip r:embed="rId47"/>
+                          <a:blip r:embed="rId43"/>
                           <a:stretch>
                             <a:fillRect/>
                           </a:stretch>
@@ -2678,7 +2491,7 @@
                 </wp:inline>
               </w:drawing>
             </w:r>
-            <w:bookmarkEnd w:id="50"/>
+            <w:bookmarkEnd w:id="46"/>
           </w:p>
           <w:p>
             <w:pPr>
@@ -2690,10 +2503,10 @@
               <w:pStyle w:val="ImageCaption"/>
             </w:pPr>
             <w:r>
-              <w:t xml:space="preserve">Figure 5</w:t>
+              <w:t xml:space="preserve">Figure 4</w:t>
             </w:r>
           </w:p>
-          <w:bookmarkEnd w:id="51"/>
+          <w:bookmarkEnd w:id="47"/>
         </w:tc>
       </w:tr>
     </w:tbl>
@@ -2718,78 +2531,70 @@
           <w:rPr>
             <w:rStyle w:val="Hyperlink"/>
           </w:rPr>
-          <w:t xml:space="preserve">Figure 5</w:t>
+          <w:t xml:space="preserve">Figure 4</w:t>
         </w:r>
       </w:hyperlink>
       <w:r>
         <w:t xml:space="preserve">).</w:t>
       </w:r>
     </w:p>
+    <w:bookmarkEnd w:id="48"/>
+    <w:bookmarkEnd w:id="49"/>
+    <w:bookmarkStart w:id="50" w:name="experiment-1-discussion"/>
+    <w:p>
+      <w:pPr>
+        <w:pStyle w:val="Heading2"/>
+      </w:pPr>
+      <w:r>
+        <w:t xml:space="preserve">Experiment 1: Discussion</w:t>
+      </w:r>
+    </w:p>
+    <w:p>
+      <w:pPr>
+        <w:pStyle w:val="FirstParagraph"/>
+      </w:pPr>
+      <w:r>
+        <w:t xml:space="preserve">Experiment 1 examined how different numerical representations of energy reduction goals affected participants’ planning accuracy. In line with our hypothesis that absolute units would yield better accuracy, the kWh condition supported significantly more precise energy reduction plans than did either the Percentage or USD conditions. Although the Percentage format was detrimental to accuracy relative to kWh, it was the USD condition that consistently produced the poorest outcomes, suggesting that monetary terms, while intuitive in everyday contexts, may not serve as effective reference classes for planning appliance-specific reductions in energy use.</w:t>
+      </w:r>
+    </w:p>
+    <w:p>
+      <w:pPr>
+        <w:pStyle w:val="BodyText"/>
+      </w:pPr>
+      <w:r>
+        <w:t xml:space="preserve">Experiment 2 will extend these findings by examining whether additional variables, such as the difficulty of the reduction goal or the rounding of numerical values, further interact with reference class conditions, thereby providing a more comprehensive understanding of how to optimize energy information presentation for improved planning accuracy.</w:t>
+      </w:r>
+    </w:p>
+    <w:bookmarkEnd w:id="50"/>
+    <w:bookmarkEnd w:id="51"/>
+    <w:bookmarkStart w:id="75" w:name="experiment-2"/>
+    <w:p>
+      <w:pPr>
+        <w:pStyle w:val="Heading1"/>
+      </w:pPr>
+      <w:r>
+        <w:t xml:space="preserve">Experiment 2</w:t>
+      </w:r>
+    </w:p>
+    <w:bookmarkStart w:id="52" w:name="methods-1"/>
+    <w:p>
+      <w:pPr>
+        <w:pStyle w:val="Heading2"/>
+      </w:pPr>
+      <w:r>
+        <w:t xml:space="preserve">Methods</w:t>
+      </w:r>
+    </w:p>
+    <w:p>
+      <w:pPr>
+        <w:pStyle w:val="FirstParagraph"/>
+      </w:pPr>
+      <w:r>
+        <w:t xml:space="preserve">The experimental procedures in Experiment 2 are quite similar to those in Experiment 1. Experiment 2 employed a 2 (task goal: 10% vs. 15% reduction) x 2 (last year’s usage: exact vs. rounded) within-subjects design, with a between-subjects manipulation of the reference class (USD vs. Percentage vs. kWh).. We recruited 206 participants from Amazon Mechanical Turk, but data from from 10 participants were corrupted due to experimenter error, leaving a final sample of 196 participants.</w:t>
+      </w:r>
+    </w:p>
     <w:bookmarkEnd w:id="52"/>
-    <w:bookmarkEnd w:id="53"/>
-    <w:bookmarkStart w:id="54" w:name="experiment-1-discussion"/>
-    <w:p>
-      <w:pPr>
-        <w:pStyle w:val="Heading2"/>
-      </w:pPr>
-      <w:r>
-        <w:t xml:space="preserve">Experiment 1: Discussion</w:t>
-      </w:r>
-    </w:p>
-    <w:p>
-      <w:pPr>
-        <w:pStyle w:val="FirstParagraph"/>
-      </w:pPr>
-      <w:r>
-        <w:t xml:space="preserve">Experiment 1 examined how different numerical representations of energy reduction goals influenced participants’ planning accuracy. In line with our hypothesis that absolute units would yield better accuracy, the kWh condition supported significantly more precise energy reduction plans than did either the Percentage or USD conditions. Although the Percentage format was detrimental to accuracy relative to kWh, it was the USD condition that consistently produced the poorest outcomes, suggesting that monetary terms, while intuitive in everyday contexts, may not serve as effective reference classes for planning appliance-specific reductions in energy use.</w:t>
-      </w:r>
-    </w:p>
-    <w:p>
-      <w:pPr>
-        <w:pStyle w:val="BodyText"/>
-      </w:pPr>
-      <w:r>
-        <w:t xml:space="preserve">Experiment 2 will extend these findings by examining whether additional variables, such as the difficulty of the reduction goal or the rounding of numerical values, further interact with reference class conditions, thereby providing a more comprehensive understanding of how to optimize energy information presentation for improved planning accuracy.</w:t>
-      </w:r>
-    </w:p>
-    <w:bookmarkEnd w:id="54"/>
-    <w:bookmarkEnd w:id="55"/>
-    <w:bookmarkStart w:id="100" w:name="experiment-2"/>
-    <w:p>
-      <w:pPr>
-        <w:pStyle w:val="Heading1"/>
-      </w:pPr>
-      <w:r>
-        <w:t xml:space="preserve">Experiment 2</w:t>
-      </w:r>
-    </w:p>
-    <w:bookmarkStart w:id="56" w:name="methods-1"/>
-    <w:p>
-      <w:pPr>
-        <w:pStyle w:val="Heading2"/>
-      </w:pPr>
-      <w:r>
-        <w:t xml:space="preserve">Methods</w:t>
-      </w:r>
-    </w:p>
-    <w:p>
-      <w:pPr>
-        <w:pStyle w:val="FirstParagraph"/>
-      </w:pPr>
-      <w:r>
-        <w:t xml:space="preserve">The experimental procedures in study 2 are quite similar to those in study 1, but we also included a rounding manipulation (rounded vs. not rounded), and a manipulation of the goal (10% reduction vs. 15% rediction). We recruited 206 participants from Amazon Mechanical Turk, but data from from 10 participants were corrupted due to experimenter error, leaving a final sample of 196 participants.</w:t>
-      </w:r>
-    </w:p>
-    <w:p>
-      <w:pPr>
-        <w:pStyle w:val="BodyText"/>
-      </w:pPr>
-      <w:r>
-        <w:t xml:space="preserve">Note that reference class remains a between-subjects variable, while percent goal, rounding, and state are within-subjects variables. In study 2, the new design is a 4 state temperature (2 warm vs. 2 cold states) X 2 task goal (10% vs. 15%) X 2 last year’s usage for the family and the state average (exact vs. rounded numbers) within X 3 task reference class (USD vs. Percentage vs. kWh) between.</w:t>
-      </w:r>
-    </w:p>
-    <w:bookmarkEnd w:id="56"/>
-    <w:bookmarkStart w:id="85" w:name="results-1"/>
+    <w:bookmarkStart w:id="73" w:name="results-1"/>
     <w:p>
       <w:pPr>
         <w:pStyle w:val="Heading2"/>
@@ -2811,7 +2616,7 @@
       <w:tr>
         <w:tc>
           <w:tcPr/>
-          <w:bookmarkStart w:id="57" w:name="tbl-s2-agg"/>
+          <w:bookmarkStart w:id="53" w:name="tbl-s2-agg"/>
           <w:p>
             <w:pPr>
               <w:jc w:val="center"/>
@@ -2822,7 +2627,7 @@
               <w:pStyle w:val="ImageCaption"/>
             </w:pPr>
             <w:r>
-              <w:t xml:space="preserve">Table 5: Study 2: Summary of planning accuracy by reference class. The table shows performance as both the % of trials where participants matched the goal, and the mean absolute error from the target reduction goal</w:t>
+              <w:t xml:space="preserve">Table 5: Experiment 2: Summary of planning accuracy by reference class. The table shows performance as both the % of trials where participants matched the goal, and the mean absolute error from the target reduction goal</w:t>
             </w:r>
           </w:p>
           <w:tbl>
@@ -3111,7 +2916,7 @@
               </w:tc>
             </w:tr>
           </w:tbl>
-          <w:bookmarkEnd w:id="57"/>
+          <w:bookmarkEnd w:id="53"/>
           <w:p/>
         </w:tc>
       </w:tr>
@@ -3129,7 +2934,7 @@
       <w:tr>
         <w:tc>
           <w:tcPr/>
-          <w:bookmarkStart w:id="61" w:name="fig-s2-log-dist"/>
+          <w:bookmarkStart w:id="57" w:name="fig-s2-log-dist"/>
           <w:p>
             <w:pPr>
               <w:pStyle w:val="Compact"/>
@@ -3140,18 +2945,18 @@
                 <wp:inline>
                   <wp:extent cx="5334000" cy="3879272"/>
                   <wp:effectExtent b="0" l="0" r="0" t="0"/>
-                  <wp:docPr descr="" title="" id="59" name="Picture"/>
+                  <wp:docPr descr="" title="" id="55" name="Picture"/>
                   <a:graphic>
                     <a:graphicData uri="http://schemas.openxmlformats.org/drawingml/2006/picture">
                       <pic:pic>
                         <pic:nvPicPr>
-                          <pic:cNvPr descr="manuscript_files/figure-docx/fig-s2-log-dist-1.png" id="60" name="Picture"/>
+                          <pic:cNvPr descr="manuscript_files/figure-docx/fig-s2-log-dist-1.png" id="56" name="Picture"/>
                           <pic:cNvPicPr>
                             <a:picLocks noChangeArrowheads="1" noChangeAspect="1"/>
                           </pic:cNvPicPr>
                         </pic:nvPicPr>
                         <pic:blipFill>
-                          <a:blip r:embed="rId58"/>
+                          <a:blip r:embed="rId54"/>
                           <a:stretch>
                             <a:fillRect/>
                           </a:stretch>
@@ -3188,13 +2993,21 @@
               <w:pStyle w:val="ImageCaption"/>
             </w:pPr>
             <w:r>
-              <w:t xml:space="preserve">Figure 6: Study 1: Distribution of log absolute error by reference class.</w:t>
+              <w:t xml:space="preserve">Figure 5: Study 1: Distribution of log absolute error by reference class.</w:t>
             </w:r>
           </w:p>
-          <w:bookmarkEnd w:id="61"/>
+          <w:bookmarkEnd w:id="57"/>
         </w:tc>
       </w:tr>
     </w:tbl>
+    <w:p>
+      <w:pPr>
+        <w:pStyle w:val="BodyText"/>
+      </w:pPr>
+      <w:r>
+        <w:t xml:space="preserve"> </w:t>
+      </w:r>
+    </w:p>
     <w:tbl>
       <w:tblPr>
         <w:tblStyle w:val="Table"/>
@@ -3208,7 +3021,7 @@
       <w:tr>
         <w:tc>
           <w:tcPr/>
-          <w:bookmarkStart w:id="62" w:name="tbl-s2-prop"/>
+          <w:bookmarkStart w:id="58" w:name="tbl-s2-reg"/>
           <w:p>
             <w:pPr>
               <w:jc w:val="center"/>
@@ -3219,7 +3032,23 @@
               <w:pStyle w:val="ImageCaption"/>
             </w:pPr>
             <w:r>
-              <w:t xml:space="preserve">Table 6: Study 2: The table shows the percentage of participants who fell into each accuracy level for each reference class condition (percentages of kWh, $, and USD columns reflect within condition percentages). The combined group column reflects the percentage of participants in each accuracy level when aggregating across across all reference class conditions.</w:t>
+              <w:t xml:space="preserve">Table 7:</w:t>
+            </w:r>
+            <w:r>
+              <w:t xml:space="preserve"> </w:t>
+            </w:r>
+            <w:r>
+              <w:rPr>
+                <w:b/>
+                <w:bCs/>
+              </w:rPr>
+              <w:t xml:space="preserve">Experiment 2.</w:t>
+            </w:r>
+            <w:r>
+              <w:t xml:space="preserve"> </w:t>
+            </w:r>
+            <w:r>
+              <w:t xml:space="preserve">Parameter estimates from the ordinal regression model. Positive coefficients for refClass predictors indicate increased likelihood of falling into higher error categories relative to the kWh baseline.</w:t>
             </w:r>
           </w:p>
           <w:tbl>
@@ -3248,59 +3077,59 @@
                     <w:jc w:val="center"/>
                   </w:pPr>
                   <w:r>
-                    <w:t xml:space="preserve">Accuracy Level</w:t>
-                  </w:r>
-                </w:p>
-              </w:tc>
-              <w:tc>
-                <w:tcPr/>
-                <w:p>
-                  <w:pPr>
-                    <w:pStyle w:val="Compact"/>
-                    <w:jc w:val="left"/>
-                    <w:jc w:val="center"/>
-                  </w:pPr>
-                  <w:r>
-                    <w:t xml:space="preserve">kWh</w:t>
-                  </w:r>
-                </w:p>
-              </w:tc>
-              <w:tc>
-                <w:tcPr/>
-                <w:p>
-                  <w:pPr>
-                    <w:pStyle w:val="Compact"/>
-                    <w:jc w:val="left"/>
-                    <w:jc w:val="center"/>
-                  </w:pPr>
-                  <w:r>
-                    <w:t xml:space="preserve">Percentage</w:t>
-                  </w:r>
-                </w:p>
-              </w:tc>
-              <w:tc>
-                <w:tcPr/>
-                <w:p>
-                  <w:pPr>
-                    <w:pStyle w:val="Compact"/>
-                    <w:jc w:val="left"/>
-                    <w:jc w:val="center"/>
-                  </w:pPr>
-                  <w:r>
-                    <w:t xml:space="preserve">USD</w:t>
-                  </w:r>
-                </w:p>
-              </w:tc>
-              <w:tc>
-                <w:tcPr/>
-                <w:p>
-                  <w:pPr>
-                    <w:pStyle w:val="Compact"/>
-                    <w:jc w:val="left"/>
-                    <w:jc w:val="center"/>
-                  </w:pPr>
-                  <w:r>
-                    <w:t xml:space="preserve">Combined Groups %</w:t>
+                    <w:t xml:space="preserve">Parameter</w:t>
+                  </w:r>
+                </w:p>
+              </w:tc>
+              <w:tc>
+                <w:tcPr/>
+                <w:p>
+                  <w:pPr>
+                    <w:pStyle w:val="Compact"/>
+                    <w:jc w:val="left"/>
+                    <w:jc w:val="center"/>
+                  </w:pPr>
+                  <w:r>
+                    <w:t xml:space="preserve">Estimate</w:t>
+                  </w:r>
+                </w:p>
+              </w:tc>
+              <w:tc>
+                <w:tcPr/>
+                <w:p>
+                  <w:pPr>
+                    <w:pStyle w:val="Compact"/>
+                    <w:jc w:val="left"/>
+                    <w:jc w:val="center"/>
+                  </w:pPr>
+                  <w:r>
+                    <w:t xml:space="preserve">CI_Lower</w:t>
+                  </w:r>
+                </w:p>
+              </w:tc>
+              <w:tc>
+                <w:tcPr/>
+                <w:p>
+                  <w:pPr>
+                    <w:pStyle w:val="Compact"/>
+                    <w:jc w:val="left"/>
+                    <w:jc w:val="center"/>
+                  </w:pPr>
+                  <w:r>
+                    <w:t xml:space="preserve">CI_Upper</w:t>
+                  </w:r>
+                </w:p>
+              </w:tc>
+              <w:tc>
+                <w:tcPr/>
+                <w:p>
+                  <w:pPr>
+                    <w:pStyle w:val="Compact"/>
+                    <w:jc w:val="left"/>
+                    <w:jc w:val="center"/>
+                  </w:pPr>
+                  <w:r>
+                    <w:t xml:space="preserve">pd</w:t>
                   </w:r>
                 </w:p>
               </w:tc>
@@ -3315,59 +3144,59 @@
                     <w:jc w:val="center"/>
                   </w:pPr>
                   <w:r>
-                    <w:t xml:space="preserve">Exact match</w:t>
-                  </w:r>
-                </w:p>
-              </w:tc>
-              <w:tc>
-                <w:tcPr/>
-                <w:p>
-                  <w:pPr>
-                    <w:pStyle w:val="Compact"/>
-                    <w:jc w:val="left"/>
-                    <w:jc w:val="center"/>
-                  </w:pPr>
-                  <w:r>
-                    <w:t xml:space="preserve">43.5%</w:t>
-                  </w:r>
-                </w:p>
-              </w:tc>
-              <w:tc>
-                <w:tcPr/>
-                <w:p>
-                  <w:pPr>
-                    <w:pStyle w:val="Compact"/>
-                    <w:jc w:val="left"/>
-                    <w:jc w:val="center"/>
-                  </w:pPr>
-                  <w:r>
-                    <w:t xml:space="preserve">26.8%</w:t>
-                  </w:r>
-                </w:p>
-              </w:tc>
-              <w:tc>
-                <w:tcPr/>
-                <w:p>
-                  <w:pPr>
-                    <w:pStyle w:val="Compact"/>
-                    <w:jc w:val="left"/>
-                    <w:jc w:val="center"/>
-                  </w:pPr>
-                  <w:r>
-                    <w:t xml:space="preserve">18.5%</w:t>
-                  </w:r>
-                </w:p>
-              </w:tc>
-              <w:tc>
-                <w:tcPr/>
-                <w:p>
-                  <w:pPr>
-                    <w:pStyle w:val="Compact"/>
-                    <w:jc w:val="left"/>
-                    <w:jc w:val="center"/>
-                  </w:pPr>
-                  <w:r>
-                    <w:t xml:space="preserve">30.2%</w:t>
+                    <w:t xml:space="preserve">Intercept[1]</w:t>
+                  </w:r>
+                </w:p>
+              </w:tc>
+              <w:tc>
+                <w:tcPr/>
+                <w:p>
+                  <w:pPr>
+                    <w:pStyle w:val="Compact"/>
+                    <w:jc w:val="left"/>
+                    <w:jc w:val="center"/>
+                  </w:pPr>
+                  <w:r>
+                    <w:t xml:space="preserve">-1.45</w:t>
+                  </w:r>
+                </w:p>
+              </w:tc>
+              <w:tc>
+                <w:tcPr/>
+                <w:p>
+                  <w:pPr>
+                    <w:pStyle w:val="Compact"/>
+                    <w:jc w:val="left"/>
+                    <w:jc w:val="center"/>
+                  </w:pPr>
+                  <w:r>
+                    <w:t xml:space="preserve">-2.85</w:t>
+                  </w:r>
+                </w:p>
+              </w:tc>
+              <w:tc>
+                <w:tcPr/>
+                <w:p>
+                  <w:pPr>
+                    <w:pStyle w:val="Compact"/>
+                    <w:jc w:val="left"/>
+                    <w:jc w:val="center"/>
+                  </w:pPr>
+                  <w:r>
+                    <w:t xml:space="preserve">-0.07</w:t>
+                  </w:r>
+                </w:p>
+              </w:tc>
+              <w:tc>
+                <w:tcPr/>
+                <w:p>
+                  <w:pPr>
+                    <w:pStyle w:val="Compact"/>
+                    <w:jc w:val="left"/>
+                    <w:jc w:val="center"/>
+                  </w:pPr>
+                  <w:r>
+                    <w:t xml:space="preserve">0.98</w:t>
                   </w:r>
                 </w:p>
               </w:tc>
@@ -3382,59 +3211,59 @@
                     <w:jc w:val="center"/>
                   </w:pPr>
                   <w:r>
-                    <w:t xml:space="preserve">0.01-2% error</w:t>
-                  </w:r>
-                </w:p>
-              </w:tc>
-              <w:tc>
-                <w:tcPr/>
-                <w:p>
-                  <w:pPr>
-                    <w:pStyle w:val="Compact"/>
-                    <w:jc w:val="left"/>
-                    <w:jc w:val="center"/>
-                  </w:pPr>
-                  <w:r>
-                    <w:t xml:space="preserve">8%</w:t>
-                  </w:r>
-                </w:p>
-              </w:tc>
-              <w:tc>
-                <w:tcPr/>
-                <w:p>
-                  <w:pPr>
-                    <w:pStyle w:val="Compact"/>
-                    <w:jc w:val="left"/>
-                    <w:jc w:val="center"/>
-                  </w:pPr>
-                  <w:r>
-                    <w:t xml:space="preserve">13.8%</w:t>
-                  </w:r>
-                </w:p>
-              </w:tc>
-              <w:tc>
-                <w:tcPr/>
-                <w:p>
-                  <w:pPr>
-                    <w:pStyle w:val="Compact"/>
-                    <w:jc w:val="left"/>
-                    <w:jc w:val="center"/>
-                  </w:pPr>
-                  <w:r>
-                    <w:t xml:space="preserve">9.1%</w:t>
-                  </w:r>
-                </w:p>
-              </w:tc>
-              <w:tc>
-                <w:tcPr/>
-                <w:p>
-                  <w:pPr>
-                    <w:pStyle w:val="Compact"/>
-                    <w:jc w:val="left"/>
-                    <w:jc w:val="center"/>
-                  </w:pPr>
-                  <w:r>
-                    <w:t xml:space="preserve">10.3%</w:t>
+                    <w:t xml:space="preserve">Intercept[2]</w:t>
+                  </w:r>
+                </w:p>
+              </w:tc>
+              <w:tc>
+                <w:tcPr/>
+                <w:p>
+                  <w:pPr>
+                    <w:pStyle w:val="Compact"/>
+                    <w:jc w:val="left"/>
+                    <w:jc w:val="center"/>
+                  </w:pPr>
+                  <w:r>
+                    <w:t xml:space="preserve">1.26</w:t>
+                  </w:r>
+                </w:p>
+              </w:tc>
+              <w:tc>
+                <w:tcPr/>
+                <w:p>
+                  <w:pPr>
+                    <w:pStyle w:val="Compact"/>
+                    <w:jc w:val="left"/>
+                    <w:jc w:val="center"/>
+                  </w:pPr>
+                  <w:r>
+                    <w:t xml:space="preserve">-0.09</w:t>
+                  </w:r>
+                </w:p>
+              </w:tc>
+              <w:tc>
+                <w:tcPr/>
+                <w:p>
+                  <w:pPr>
+                    <w:pStyle w:val="Compact"/>
+                    <w:jc w:val="left"/>
+                    <w:jc w:val="center"/>
+                  </w:pPr>
+                  <w:r>
+                    <w:t xml:space="preserve">2.65</w:t>
+                  </w:r>
+                </w:p>
+              </w:tc>
+              <w:tc>
+                <w:tcPr/>
+                <w:p>
+                  <w:pPr>
+                    <w:pStyle w:val="Compact"/>
+                    <w:jc w:val="left"/>
+                    <w:jc w:val="center"/>
+                  </w:pPr>
+                  <w:r>
+                    <w:t xml:space="preserve">0.97</w:t>
                   </w:r>
                 </w:p>
               </w:tc>
@@ -3449,59 +3278,59 @@
                     <w:jc w:val="center"/>
                   </w:pPr>
                   <w:r>
-                    <w:t xml:space="preserve">2.01-15% error</w:t>
-                  </w:r>
-                </w:p>
-              </w:tc>
-              <w:tc>
-                <w:tcPr/>
-                <w:p>
-                  <w:pPr>
-                    <w:pStyle w:val="Compact"/>
-                    <w:jc w:val="left"/>
-                    <w:jc w:val="center"/>
-                  </w:pPr>
-                  <w:r>
-                    <w:t xml:space="preserve">21%</w:t>
-                  </w:r>
-                </w:p>
-              </w:tc>
-              <w:tc>
-                <w:tcPr/>
-                <w:p>
-                  <w:pPr>
-                    <w:pStyle w:val="Compact"/>
-                    <w:jc w:val="left"/>
-                    <w:jc w:val="center"/>
-                  </w:pPr>
-                  <w:r>
-                    <w:t xml:space="preserve">33.3%</w:t>
-                  </w:r>
-                </w:p>
-              </w:tc>
-              <w:tc>
-                <w:tcPr/>
-                <w:p>
-                  <w:pPr>
-                    <w:pStyle w:val="Compact"/>
-                    <w:jc w:val="left"/>
-                    <w:jc w:val="center"/>
-                  </w:pPr>
-                  <w:r>
-                    <w:t xml:space="preserve">38.4%</w:t>
-                  </w:r>
-                </w:p>
-              </w:tc>
-              <w:tc>
-                <w:tcPr/>
-                <w:p>
-                  <w:pPr>
-                    <w:pStyle w:val="Compact"/>
-                    <w:jc w:val="left"/>
-                    <w:jc w:val="center"/>
-                  </w:pPr>
-                  <w:r>
-                    <w:t xml:space="preserve">30.5%</w:t>
+                    <w:t xml:space="preserve">refClassPercentage</w:t>
+                  </w:r>
+                </w:p>
+              </w:tc>
+              <w:tc>
+                <w:tcPr/>
+                <w:p>
+                  <w:pPr>
+                    <w:pStyle w:val="Compact"/>
+                    <w:jc w:val="left"/>
+                    <w:jc w:val="center"/>
+                  </w:pPr>
+                  <w:r>
+                    <w:t xml:space="preserve">1.02</w:t>
+                  </w:r>
+                </w:p>
+              </w:tc>
+              <w:tc>
+                <w:tcPr/>
+                <w:p>
+                  <w:pPr>
+                    <w:pStyle w:val="Compact"/>
+                    <w:jc w:val="left"/>
+                    <w:jc w:val="center"/>
+                  </w:pPr>
+                  <w:r>
+                    <w:t xml:space="preserve">-0.63</w:t>
+                  </w:r>
+                </w:p>
+              </w:tc>
+              <w:tc>
+                <w:tcPr/>
+                <w:p>
+                  <w:pPr>
+                    <w:pStyle w:val="Compact"/>
+                    <w:jc w:val="left"/>
+                    <w:jc w:val="center"/>
+                  </w:pPr>
+                  <w:r>
+                    <w:t xml:space="preserve">2.71</w:t>
+                  </w:r>
+                </w:p>
+              </w:tc>
+              <w:tc>
+                <w:tcPr/>
+                <w:p>
+                  <w:pPr>
+                    <w:pStyle w:val="Compact"/>
+                    <w:jc w:val="left"/>
+                    <w:jc w:val="center"/>
+                  </w:pPr>
+                  <w:r>
+                    <w:t xml:space="preserve">0.89</w:t>
                   </w:r>
                 </w:p>
               </w:tc>
@@ -3516,69 +3345,278 @@
                     <w:jc w:val="center"/>
                   </w:pPr>
                   <w:r>
-                    <w:t xml:space="preserve">Over 15% error</w:t>
-                  </w:r>
-                </w:p>
-              </w:tc>
-              <w:tc>
-                <w:tcPr/>
-                <w:p>
-                  <w:pPr>
-                    <w:pStyle w:val="Compact"/>
-                    <w:jc w:val="left"/>
-                    <w:jc w:val="center"/>
-                  </w:pPr>
-                  <w:r>
-                    <w:t xml:space="preserve">27.5%</w:t>
-                  </w:r>
-                </w:p>
-              </w:tc>
-              <w:tc>
-                <w:tcPr/>
-                <w:p>
-                  <w:pPr>
-                    <w:pStyle w:val="Compact"/>
-                    <w:jc w:val="left"/>
-                    <w:jc w:val="center"/>
-                  </w:pPr>
-                  <w:r>
-                    <w:t xml:space="preserve">26.1%</w:t>
-                  </w:r>
-                </w:p>
-              </w:tc>
-              <w:tc>
-                <w:tcPr/>
-                <w:p>
-                  <w:pPr>
-                    <w:pStyle w:val="Compact"/>
-                    <w:jc w:val="left"/>
-                    <w:jc w:val="center"/>
-                  </w:pPr>
-                  <w:r>
-                    <w:t xml:space="preserve">34.1%</w:t>
-                  </w:r>
-                </w:p>
-              </w:tc>
-              <w:tc>
-                <w:tcPr/>
-                <w:p>
-                  <w:pPr>
-                    <w:pStyle w:val="Compact"/>
-                    <w:jc w:val="left"/>
-                    <w:jc w:val="center"/>
-                  </w:pPr>
-                  <w:r>
-                    <w:t xml:space="preserve">29%</w:t>
+                    <w:t xml:space="preserve">refClassUSD</w:t>
+                  </w:r>
+                </w:p>
+              </w:tc>
+              <w:tc>
+                <w:tcPr/>
+                <w:p>
+                  <w:pPr>
+                    <w:pStyle w:val="Compact"/>
+                    <w:jc w:val="left"/>
+                    <w:jc w:val="center"/>
+                  </w:pPr>
+                  <w:r>
+                    <w:t xml:space="preserve">2.27</w:t>
+                  </w:r>
+                </w:p>
+              </w:tc>
+              <w:tc>
+                <w:tcPr/>
+                <w:p>
+                  <w:pPr>
+                    <w:pStyle w:val="Compact"/>
+                    <w:jc w:val="left"/>
+                    <w:jc w:val="center"/>
+                  </w:pPr>
+                  <w:r>
+                    <w:t xml:space="preserve">0.53</w:t>
+                  </w:r>
+                </w:p>
+              </w:tc>
+              <w:tc>
+                <w:tcPr/>
+                <w:p>
+                  <w:pPr>
+                    <w:pStyle w:val="Compact"/>
+                    <w:jc w:val="left"/>
+                    <w:jc w:val="center"/>
+                  </w:pPr>
+                  <w:r>
+                    <w:t xml:space="preserve">3.98</w:t>
+                  </w:r>
+                </w:p>
+              </w:tc>
+              <w:tc>
+                <w:tcPr/>
+                <w:p>
+                  <w:pPr>
+                    <w:pStyle w:val="Compact"/>
+                    <w:jc w:val="left"/>
+                    <w:jc w:val="center"/>
+                  </w:pPr>
+                  <w:r>
+                    <w:t xml:space="preserve">0.99</w:t>
+                  </w:r>
+                </w:p>
+              </w:tc>
+            </w:tr>
+            <w:tr>
+              <w:tc>
+                <w:tcPr/>
+                <w:p>
+                  <w:pPr>
+                    <w:pStyle w:val="Compact"/>
+                    <w:jc w:val="left"/>
+                    <w:jc w:val="center"/>
+                  </w:pPr>
+                  <w:r>
+                    <w:t xml:space="preserve">calcNoCalculator</w:t>
+                  </w:r>
+                </w:p>
+              </w:tc>
+              <w:tc>
+                <w:tcPr/>
+                <w:p>
+                  <w:pPr>
+                    <w:pStyle w:val="Compact"/>
+                    <w:jc w:val="left"/>
+                    <w:jc w:val="center"/>
+                  </w:pPr>
+                  <w:r>
+                    <w:t xml:space="preserve">4.10</w:t>
+                  </w:r>
+                </w:p>
+              </w:tc>
+              <w:tc>
+                <w:tcPr/>
+                <w:p>
+                  <w:pPr>
+                    <w:pStyle w:val="Compact"/>
+                    <w:jc w:val="left"/>
+                    <w:jc w:val="center"/>
+                  </w:pPr>
+                  <w:r>
+                    <w:t xml:space="preserve">2.20</w:t>
+                  </w:r>
+                </w:p>
+              </w:tc>
+              <w:tc>
+                <w:tcPr/>
+                <w:p>
+                  <w:pPr>
+                    <w:pStyle w:val="Compact"/>
+                    <w:jc w:val="left"/>
+                    <w:jc w:val="center"/>
+                  </w:pPr>
+                  <w:r>
+                    <w:t xml:space="preserve">6.06</w:t>
+                  </w:r>
+                </w:p>
+              </w:tc>
+              <w:tc>
+                <w:tcPr/>
+                <w:p>
+                  <w:pPr>
+                    <w:pStyle w:val="Compact"/>
+                    <w:jc w:val="left"/>
+                    <w:jc w:val="center"/>
+                  </w:pPr>
+                  <w:r>
+                    <w:t xml:space="preserve">1.00</w:t>
+                  </w:r>
+                </w:p>
+              </w:tc>
+            </w:tr>
+            <w:tr>
+              <w:tc>
+                <w:tcPr/>
+                <w:p>
+                  <w:pPr>
+                    <w:pStyle w:val="Compact"/>
+                    <w:jc w:val="left"/>
+                    <w:jc w:val="center"/>
+                  </w:pPr>
+                  <w:r>
+                    <w:t xml:space="preserve">pct_goal15%</w:t>
+                  </w:r>
+                </w:p>
+              </w:tc>
+              <w:tc>
+                <w:tcPr/>
+                <w:p>
+                  <w:pPr>
+                    <w:pStyle w:val="Compact"/>
+                    <w:jc w:val="left"/>
+                    <w:jc w:val="center"/>
+                  </w:pPr>
+                  <w:r>
+                    <w:t xml:space="preserve">-0.39</w:t>
+                  </w:r>
+                </w:p>
+              </w:tc>
+              <w:tc>
+                <w:tcPr/>
+                <w:p>
+                  <w:pPr>
+                    <w:pStyle w:val="Compact"/>
+                    <w:jc w:val="left"/>
+                    <w:jc w:val="center"/>
+                  </w:pPr>
+                  <w:r>
+                    <w:t xml:space="preserve">-0.81</w:t>
+                  </w:r>
+                </w:p>
+              </w:tc>
+              <w:tc>
+                <w:tcPr/>
+                <w:p>
+                  <w:pPr>
+                    <w:pStyle w:val="Compact"/>
+                    <w:jc w:val="left"/>
+                    <w:jc w:val="center"/>
+                  </w:pPr>
+                  <w:r>
+                    <w:t xml:space="preserve">0.04</w:t>
+                  </w:r>
+                </w:p>
+              </w:tc>
+              <w:tc>
+                <w:tcPr/>
+                <w:p>
+                  <w:pPr>
+                    <w:pStyle w:val="Compact"/>
+                    <w:jc w:val="left"/>
+                    <w:jc w:val="center"/>
+                  </w:pPr>
+                  <w:r>
+                    <w:t xml:space="preserve">0.96</w:t>
+                  </w:r>
+                </w:p>
+              </w:tc>
+            </w:tr>
+            <w:tr>
+              <w:tc>
+                <w:tcPr/>
+                <w:p>
+                  <w:pPr>
+                    <w:pStyle w:val="Compact"/>
+                    <w:jc w:val="left"/>
+                    <w:jc w:val="center"/>
+                  </w:pPr>
+                  <w:r>
+                    <w:t xml:space="preserve">roundedRounded</w:t>
+                  </w:r>
+                </w:p>
+              </w:tc>
+              <w:tc>
+                <w:tcPr/>
+                <w:p>
+                  <w:pPr>
+                    <w:pStyle w:val="Compact"/>
+                    <w:jc w:val="left"/>
+                    <w:jc w:val="center"/>
+                  </w:pPr>
+                  <w:r>
+                    <w:t xml:space="preserve">-0.53</w:t>
+                  </w:r>
+                </w:p>
+              </w:tc>
+              <w:tc>
+                <w:tcPr/>
+                <w:p>
+                  <w:pPr>
+                    <w:pStyle w:val="Compact"/>
+                    <w:jc w:val="left"/>
+                    <w:jc w:val="center"/>
+                  </w:pPr>
+                  <w:r>
+                    <w:t xml:space="preserve">-0.96</w:t>
+                  </w:r>
+                </w:p>
+              </w:tc>
+              <w:tc>
+                <w:tcPr/>
+                <w:p>
+                  <w:pPr>
+                    <w:pStyle w:val="Compact"/>
+                    <w:jc w:val="left"/>
+                    <w:jc w:val="center"/>
+                  </w:pPr>
+                  <w:r>
+                    <w:t xml:space="preserve">-0.11</w:t>
+                  </w:r>
+                </w:p>
+              </w:tc>
+              <w:tc>
+                <w:tcPr/>
+                <w:p>
+                  <w:pPr>
+                    <w:pStyle w:val="Compact"/>
+                    <w:jc w:val="left"/>
+                    <w:jc w:val="center"/>
+                  </w:pPr>
+                  <w:r>
+                    <w:t xml:space="preserve">0.99</w:t>
                   </w:r>
                 </w:p>
               </w:tc>
             </w:tr>
           </w:tbl>
-          <w:bookmarkEnd w:id="62"/>
+          <w:bookmarkEnd w:id="58"/>
           <w:p/>
         </w:tc>
       </w:tr>
     </w:tbl>
+    <w:p>
+      <w:pPr>
+        <w:pStyle w:val="BodyText"/>
+      </w:pPr>
+      <w:r>
+        <w:t xml:space="preserve"> </w:t>
+      </w:r>
+    </w:p>
     <w:tbl>
       <w:tblPr>
         <w:tblStyle w:val="Table"/>
@@ -3592,57 +3630,7 @@
       <w:tr>
         <w:tc>
           <w:tcPr/>
-          <w:bookmarkStart w:id="67" w:name="fig-s2-plot"/>
-          <w:p>
-            <w:pPr>
-              <w:pStyle w:val="Compact"/>
-              <w:jc w:val="center"/>
-            </w:pPr>
-            <w:bookmarkStart w:id="66" w:name="fig-s2-plot"/>
-            <w:r>
-              <w:drawing>
-                <wp:inline>
-                  <wp:extent cx="5334000" cy="4267200"/>
-                  <wp:effectExtent b="0" l="0" r="0" t="0"/>
-                  <wp:docPr descr="" title="" id="64" name="Picture"/>
-                  <a:graphic>
-                    <a:graphicData uri="http://schemas.openxmlformats.org/drawingml/2006/picture">
-                      <pic:pic>
-                        <pic:nvPicPr>
-                          <pic:cNvPr descr="manuscript_files/figure-docx/fig-s2-plot-1.png" id="65" name="Picture"/>
-                          <pic:cNvPicPr>
-                            <a:picLocks noChangeArrowheads="1" noChangeAspect="1"/>
-                          </pic:cNvPicPr>
-                        </pic:nvPicPr>
-                        <pic:blipFill>
-                          <a:blip r:embed="rId63"/>
-                          <a:stretch>
-                            <a:fillRect/>
-                          </a:stretch>
-                        </pic:blipFill>
-                        <pic:spPr bwMode="auto">
-                          <a:xfrm>
-                            <a:off x="0" y="0"/>
-                            <a:ext cx="5334000" cy="4267200"/>
-                          </a:xfrm>
-                          <a:prstGeom prst="rect">
-                            <a:avLst/>
-                          </a:prstGeom>
-                          <a:noFill/>
-                          <a:ln w="9525">
-                            <a:noFill/>
-                            <a:headEnd/>
-                            <a:tailEnd/>
-                          </a:ln>
-                        </pic:spPr>
-                      </pic:pic>
-                    </a:graphicData>
-                  </a:graphic>
-                </wp:inline>
-              </w:drawing>
-            </w:r>
-            <w:bookmarkEnd w:id="66"/>
-          </w:p>
+          <w:bookmarkStart w:id="59" w:name="tbl-s2-ord"/>
           <w:p>
             <w:pPr>
               <w:jc w:val="center"/>
@@ -3653,10 +3641,367 @@
               <w:pStyle w:val="ImageCaption"/>
             </w:pPr>
             <w:r>
-              <w:t xml:space="preserve">Figure 7</w:t>
+              <w:t xml:space="preserve">Table 8:</w:t>
+            </w:r>
+            <w:r>
+              <w:t xml:space="preserve"> </w:t>
+            </w:r>
+            <w:r>
+              <w:rPr>
+                <w:b/>
+                <w:bCs/>
+              </w:rPr>
+              <w:t xml:space="preserve">Experiment 2.</w:t>
+            </w:r>
+            <w:r>
+              <w:t xml:space="preserve"> </w:t>
+            </w:r>
+            <w:r>
+              <w:t xml:space="preserve">Odds ratios for group comparisons. Odds ratios greater than 1 indicate increased odds of falling into a worse accuracy category compared to the comparison condition.</w:t>
             </w:r>
           </w:p>
-          <w:bookmarkEnd w:id="67"/>
+          <w:tbl>
+            <w:tblPr>
+              <w:tblStyle w:val="Table"/>
+              <w:tblW w:type="auto" w:w="0"/>
+              <w:tblLook w:firstRow="1" w:lastRow="0" w:firstColumn="0" w:lastColumn="0" w:noHBand="0" w:noVBand="0" w:val="0020"/>
+            </w:tblPr>
+            <w:tblGrid>
+              <w:gridCol w:w="1980"/>
+              <w:gridCol w:w="1980"/>
+              <w:gridCol w:w="1980"/>
+              <w:gridCol w:w="1980"/>
+            </w:tblGrid>
+            <w:tr>
+              <w:trPr>
+                <w:tblHeader w:val="on"/>
+              </w:trPr>
+              <w:tc>
+                <w:tcPr/>
+                <w:p>
+                  <w:pPr>
+                    <w:pStyle w:val="Compact"/>
+                    <w:jc w:val="left"/>
+                    <w:jc w:val="center"/>
+                  </w:pPr>
+                  <w:r>
+                    <w:t xml:space="preserve">comparison</w:t>
+                  </w:r>
+                </w:p>
+              </w:tc>
+              <w:tc>
+                <w:tcPr/>
+                <w:p>
+                  <w:pPr>
+                    <w:pStyle w:val="Compact"/>
+                    <w:jc w:val="left"/>
+                    <w:jc w:val="center"/>
+                  </w:pPr>
+                  <w:r>
+                    <w:t xml:space="preserve">odds_ratio</w:t>
+                  </w:r>
+                </w:p>
+              </w:tc>
+              <w:tc>
+                <w:tcPr/>
+                <w:p>
+                  <w:pPr>
+                    <w:pStyle w:val="Compact"/>
+                    <w:jc w:val="left"/>
+                    <w:jc w:val="center"/>
+                  </w:pPr>
+                  <w:r>
+                    <w:t xml:space="preserve">ci_lower</w:t>
+                  </w:r>
+                </w:p>
+              </w:tc>
+              <w:tc>
+                <w:tcPr/>
+                <w:p>
+                  <w:pPr>
+                    <w:pStyle w:val="Compact"/>
+                    <w:jc w:val="left"/>
+                    <w:jc w:val="center"/>
+                  </w:pPr>
+                  <w:r>
+                    <w:t xml:space="preserve">ci_upper</w:t>
+                  </w:r>
+                </w:p>
+              </w:tc>
+            </w:tr>
+            <w:tr>
+              <w:tc>
+                <w:tcPr/>
+                <w:p>
+                  <w:pPr>
+                    <w:pStyle w:val="Compact"/>
+                    <w:jc w:val="left"/>
+                    <w:jc w:val="center"/>
+                  </w:pPr>
+                  <w:r>
+                    <w:t xml:space="preserve">Percentage vs kWh</w:t>
+                  </w:r>
+                </w:p>
+              </w:tc>
+              <w:tc>
+                <w:tcPr/>
+                <w:p>
+                  <w:pPr>
+                    <w:pStyle w:val="Compact"/>
+                    <w:jc w:val="left"/>
+                    <w:jc w:val="center"/>
+                  </w:pPr>
+                  <w:r>
+                    <w:t xml:space="preserve">2.78</w:t>
+                  </w:r>
+                </w:p>
+              </w:tc>
+              <w:tc>
+                <w:tcPr/>
+                <w:p>
+                  <w:pPr>
+                    <w:pStyle w:val="Compact"/>
+                    <w:jc w:val="left"/>
+                    <w:jc w:val="center"/>
+                  </w:pPr>
+                  <w:r>
+                    <w:t xml:space="preserve">0.53</w:t>
+                  </w:r>
+                </w:p>
+              </w:tc>
+              <w:tc>
+                <w:tcPr/>
+                <w:p>
+                  <w:pPr>
+                    <w:pStyle w:val="Compact"/>
+                    <w:jc w:val="left"/>
+                    <w:jc w:val="center"/>
+                  </w:pPr>
+                  <w:r>
+                    <w:t xml:space="preserve">15.0</w:t>
+                  </w:r>
+                </w:p>
+              </w:tc>
+            </w:tr>
+            <w:tr>
+              <w:tc>
+                <w:tcPr/>
+                <w:p>
+                  <w:pPr>
+                    <w:pStyle w:val="Compact"/>
+                    <w:jc w:val="left"/>
+                    <w:jc w:val="center"/>
+                  </w:pPr>
+                  <w:r>
+                    <w:t xml:space="preserve">USD vs kWh</w:t>
+                  </w:r>
+                </w:p>
+              </w:tc>
+              <w:tc>
+                <w:tcPr/>
+                <w:p>
+                  <w:pPr>
+                    <w:pStyle w:val="Compact"/>
+                    <w:jc w:val="left"/>
+                    <w:jc w:val="center"/>
+                  </w:pPr>
+                  <w:r>
+                    <w:t xml:space="preserve">9.68</w:t>
+                  </w:r>
+                </w:p>
+              </w:tc>
+              <w:tc>
+                <w:tcPr/>
+                <w:p>
+                  <w:pPr>
+                    <w:pStyle w:val="Compact"/>
+                    <w:jc w:val="left"/>
+                    <w:jc w:val="center"/>
+                  </w:pPr>
+                  <w:r>
+                    <w:t xml:space="preserve">1.69</w:t>
+                  </w:r>
+                </w:p>
+              </w:tc>
+              <w:tc>
+                <w:tcPr/>
+                <w:p>
+                  <w:pPr>
+                    <w:pStyle w:val="Compact"/>
+                    <w:jc w:val="left"/>
+                    <w:jc w:val="center"/>
+                  </w:pPr>
+                  <w:r>
+                    <w:t xml:space="preserve">53.4</w:t>
+                  </w:r>
+                </w:p>
+              </w:tc>
+            </w:tr>
+            <w:tr>
+              <w:tc>
+                <w:tcPr/>
+                <w:p>
+                  <w:pPr>
+                    <w:pStyle w:val="Compact"/>
+                    <w:jc w:val="left"/>
+                    <w:jc w:val="center"/>
+                  </w:pPr>
+                  <w:r>
+                    <w:t xml:space="preserve">calcNoCalculator</w:t>
+                  </w:r>
+                </w:p>
+              </w:tc>
+              <w:tc>
+                <w:tcPr/>
+                <w:p>
+                  <w:pPr>
+                    <w:pStyle w:val="Compact"/>
+                    <w:jc w:val="left"/>
+                    <w:jc w:val="center"/>
+                  </w:pPr>
+                  <w:r>
+                    <w:t xml:space="preserve">60.37</w:t>
+                  </w:r>
+                </w:p>
+              </w:tc>
+              <w:tc>
+                <w:tcPr/>
+                <w:p>
+                  <w:pPr>
+                    <w:pStyle w:val="Compact"/>
+                    <w:jc w:val="left"/>
+                    <w:jc w:val="center"/>
+                  </w:pPr>
+                  <w:r>
+                    <w:t xml:space="preserve">9.02</w:t>
+                  </w:r>
+                </w:p>
+              </w:tc>
+              <w:tc>
+                <w:tcPr/>
+                <w:p>
+                  <w:pPr>
+                    <w:pStyle w:val="Compact"/>
+                    <w:jc w:val="left"/>
+                    <w:jc w:val="center"/>
+                  </w:pPr>
+                  <w:r>
+                    <w:t xml:space="preserve">426.4</w:t>
+                  </w:r>
+                </w:p>
+              </w:tc>
+            </w:tr>
+            <w:tr>
+              <w:tc>
+                <w:tcPr/>
+                <w:p>
+                  <w:pPr>
+                    <w:pStyle w:val="Compact"/>
+                    <w:jc w:val="left"/>
+                    <w:jc w:val="center"/>
+                  </w:pPr>
+                  <w:r>
+                    <w:t xml:space="preserve">15% Goal vs 10% Goal</w:t>
+                  </w:r>
+                </w:p>
+              </w:tc>
+              <w:tc>
+                <w:tcPr/>
+                <w:p>
+                  <w:pPr>
+                    <w:pStyle w:val="Compact"/>
+                    <w:jc w:val="left"/>
+                    <w:jc w:val="center"/>
+                  </w:pPr>
+                  <w:r>
+                    <w:t xml:space="preserve">0.68</w:t>
+                  </w:r>
+                </w:p>
+              </w:tc>
+              <w:tc>
+                <w:tcPr/>
+                <w:p>
+                  <w:pPr>
+                    <w:pStyle w:val="Compact"/>
+                    <w:jc w:val="left"/>
+                    <w:jc w:val="center"/>
+                  </w:pPr>
+                  <w:r>
+                    <w:t xml:space="preserve">0.44</w:t>
+                  </w:r>
+                </w:p>
+              </w:tc>
+              <w:tc>
+                <w:tcPr/>
+                <w:p>
+                  <w:pPr>
+                    <w:pStyle w:val="Compact"/>
+                    <w:jc w:val="left"/>
+                    <w:jc w:val="center"/>
+                  </w:pPr>
+                  <w:r>
+                    <w:t xml:space="preserve">1.0</w:t>
+                  </w:r>
+                </w:p>
+              </w:tc>
+            </w:tr>
+            <w:tr>
+              <w:tc>
+                <w:tcPr/>
+                <w:p>
+                  <w:pPr>
+                    <w:pStyle w:val="Compact"/>
+                    <w:jc w:val="left"/>
+                    <w:jc w:val="center"/>
+                  </w:pPr>
+                  <w:r>
+                    <w:t xml:space="preserve">Rounded vs Not</w:t>
+                  </w:r>
+                </w:p>
+              </w:tc>
+              <w:tc>
+                <w:tcPr/>
+                <w:p>
+                  <w:pPr>
+                    <w:pStyle w:val="Compact"/>
+                    <w:jc w:val="left"/>
+                    <w:jc w:val="center"/>
+                  </w:pPr>
+                  <w:r>
+                    <w:t xml:space="preserve">0.59</w:t>
+                  </w:r>
+                </w:p>
+              </w:tc>
+              <w:tc>
+                <w:tcPr/>
+                <w:p>
+                  <w:pPr>
+                    <w:pStyle w:val="Compact"/>
+                    <w:jc w:val="left"/>
+                    <w:jc w:val="center"/>
+                  </w:pPr>
+                  <w:r>
+                    <w:t xml:space="preserve">0.38</w:t>
+                  </w:r>
+                </w:p>
+              </w:tc>
+              <w:tc>
+                <w:tcPr/>
+                <w:p>
+                  <w:pPr>
+                    <w:pStyle w:val="Compact"/>
+                    <w:jc w:val="left"/>
+                    <w:jc w:val="center"/>
+                  </w:pPr>
+                  <w:r>
+                    <w:t xml:space="preserve">0.9</w:t>
+                  </w:r>
+                </w:p>
+              </w:tc>
+            </w:tr>
+          </w:tbl>
+          <w:bookmarkEnd w:id="59"/>
+          <w:p/>
         </w:tc>
       </w:tr>
     </w:tbl>
@@ -3664,19 +4009,124 @@
       <w:pPr>
         <w:pStyle w:val="BodyText"/>
       </w:pPr>
-      <w:hyperlink w:anchor="tbl-s2-prop">
+      <w:r>
+        <w:t xml:space="preserve">As in Experiment 1, accuracy was categorized into three ordinal levels:</w:t>
+      </w:r>
+      <w:r>
+        <w:t xml:space="preserve"> </w:t>
+      </w:r>
+      <w:r>
+        <w:t xml:space="preserve">“Exact match”</w:t>
+      </w:r>
+      <w:r>
+        <w:t xml:space="preserve"> </w:t>
+      </w:r>
+      <w:r>
+        <w:t xml:space="preserve">(0% error),</w:t>
+      </w:r>
+      <w:r>
+        <w:t xml:space="preserve"> </w:t>
+      </w:r>
+      <w:r>
+        <w:t xml:space="preserve">“0.01-5% error,”</w:t>
+      </w:r>
+      <w:r>
+        <w:t xml:space="preserve"> </w:t>
+      </w:r>
+      <w:r>
+        <w:t xml:space="preserve">and</w:t>
+      </w:r>
+      <w:r>
+        <w:t xml:space="preserve"> </w:t>
+      </w:r>
+      <w:r>
+        <w:t xml:space="preserve">“Over 5% error”</w:t>
+      </w:r>
+      <w:r>
+        <w:t xml:space="preserve">. The analyses for Experiment 2 employed a Bayesian ordinal regression model to examine the probability of falling into one of three accuracy categories (exact match, minor deviations, or substantial deviations) as a function of the reference class condition (kWh, Percentage, USD), while including pct_goal (10% vs. 15%), rounded (exact vs. rounded usage data), and calculator usage as additional predictors. Random intercepts were specified for both participant and state,</w:t>
+      </w:r>
+    </w:p>
+    <w:p>
+      <w:pPr>
+        <w:pStyle w:val="BodyText"/>
+      </w:pPr>
+      <w:r>
+        <w:t xml:space="preserve">The ordinal regression analysis revealed that the USD reference class significantly increased the odds of higher error categories compared to the kWh reference class (OR = 9.68, 95% CI: [1.69, 53.4]). Participants in the USD condition were therefore substantially more likely to deviate from the target energy reduction goal compared to those in the kWh condition. In contrast, the Percentage condition’s odds ratio relative to kWh was more uncertain (OR = 2.78, 95% CI: 0.53, 15.0), indicating that although there may be a trend toward reduced accuracy in the Percentage condition, the evidence was not definitive.</w:t>
+      </w:r>
+    </w:p>
+    <w:p>
+      <w:pPr>
+        <w:pStyle w:val="BodyText"/>
+      </w:pPr>
+      <w:r>
+        <w:t xml:space="preserve">We also found that using rounded numbers modestly improved accuracy (b = -0.53, 95% CI: [-0.96, -0.11]), with participants having 0.59 times the odds of falling into a worse accuracy category when working with rounded values. The more challenging 15% reduction goal was associated with slightly better performance compared to the 10% goal (b = -0.39, 95% CI: [-0.81, 0.04]), though this effect was relatively small. Consistent with Experiment 1, the use of a calculator had a large and significant effect on accuracy. The coefficient for calcNoCalculator was 4.10 (95% CI: 2.20, 6.06), and the corresponding odds ratio was 60.37 (95% CI: 9.02, 426.4), indicating that participants who did not use a calculator were substantially more likely to fall into higher error categories.</w:t>
+      </w:r>
+    </w:p>
+    <w:p>
+      <w:pPr>
+        <w:pStyle w:val="BodyText"/>
+      </w:pPr>
+      <w:hyperlink w:anchor="fig-s2-ame">
         <w:r>
           <w:rPr>
             <w:rStyle w:val="Hyperlink"/>
           </w:rPr>
-          <w:t xml:space="preserve">Table 6</w:t>
+          <w:t xml:space="preserve">Figure 6</w:t>
         </w:r>
       </w:hyperlink>
       <w:r>
         <w:t xml:space="preserve"> </w:t>
       </w:r>
       <w:r>
-        <w:t xml:space="preserve">shows that, once again, participants in the kWh condition achieved closer alignment with the target goals (44% exact matches), followed by Percentage (27%) and USD (18%). These percentages are consistent with the patterns observed in Study 1, reinforcing the conclusion that providing goals in kWh supports better accuracy.</w:t>
+        <w:t xml:space="preserve">shows the marginal effects of refClass on each level of accuracy_level. These results reveal that switching from kWh to Percentage decreased the probability of an</w:t>
+      </w:r>
+      <w:r>
+        <w:t xml:space="preserve"> </w:t>
+      </w:r>
+      <w:r>
+        <w:t xml:space="preserve">“Exact match”</w:t>
+      </w:r>
+      <w:r>
+        <w:t xml:space="preserve"> </w:t>
+      </w:r>
+      <w:r>
+        <w:t xml:space="preserve">by an average of 7.0 percentage points (95% CI: -19.2, 4.2) and increased the probability of</w:t>
+      </w:r>
+      <w:r>
+        <w:t xml:space="preserve"> </w:t>
+      </w:r>
+      <w:r>
+        <w:t xml:space="preserve">“Over 5% error”</w:t>
+      </w:r>
+      <w:r>
+        <w:t xml:space="preserve"> </w:t>
+      </w:r>
+      <w:r>
+        <w:t xml:space="preserve">by 6.9 percentage points (95% CI: -4.5, 18.6). Similarly, switching from kWh to USD decreased the probability of an</w:t>
+      </w:r>
+      <w:r>
+        <w:t xml:space="preserve"> </w:t>
+      </w:r>
+      <w:r>
+        <w:t xml:space="preserve">“Exact match”</w:t>
+      </w:r>
+      <w:r>
+        <w:t xml:space="preserve"> </w:t>
+      </w:r>
+      <w:r>
+        <w:t xml:space="preserve">by 15 percentage points (95% CI: -26.7, -3.3) and increased the probability of</w:t>
+      </w:r>
+      <w:r>
+        <w:t xml:space="preserve"> </w:t>
+      </w:r>
+      <w:r>
+        <w:t xml:space="preserve">“Over 5% error”</w:t>
+      </w:r>
+      <w:r>
+        <w:t xml:space="preserve"> </w:t>
+      </w:r>
+      <w:r>
+        <w:t xml:space="preserve">by 16.5 percentage points (95% CI: 3.7, 29.3).</w:t>
       </w:r>
     </w:p>
     <w:tbl>
@@ -3692,7 +4142,7 @@
       <w:tr>
         <w:tc>
           <w:tcPr/>
-          <w:bookmarkStart w:id="71" w:name="fig-s2-plot2"/>
+          <w:bookmarkStart w:id="63" w:name="fig-s2-ame"/>
           <w:p>
             <w:pPr>
               <w:pStyle w:val="Compact"/>
@@ -3701,20 +4151,20 @@
             <w:r>
               <w:drawing>
                 <wp:inline>
-                  <wp:extent cx="5334000" cy="4364181"/>
+                  <wp:extent cx="5334000" cy="4267200"/>
                   <wp:effectExtent b="0" l="0" r="0" t="0"/>
-                  <wp:docPr descr="" title="" id="69" name="Picture"/>
+                  <wp:docPr descr="" title="" id="61" name="Picture"/>
                   <a:graphic>
                     <a:graphicData uri="http://schemas.openxmlformats.org/drawingml/2006/picture">
                       <pic:pic>
                         <pic:nvPicPr>
-                          <pic:cNvPr descr="manuscript_files/figure-docx/fig-s2-plot2-1.png" id="70" name="Picture"/>
+                          <pic:cNvPr descr="manuscript_files/figure-docx/fig-s2-ame-1.png" id="62" name="Picture"/>
                           <pic:cNvPicPr>
                             <a:picLocks noChangeArrowheads="1" noChangeAspect="1"/>
                           </pic:cNvPicPr>
                         </pic:nvPicPr>
                         <pic:blipFill>
-                          <a:blip r:embed="rId68"/>
+                          <a:blip r:embed="rId60"/>
                           <a:stretch>
                             <a:fillRect/>
                           </a:stretch>
@@ -3722,7 +4172,7 @@
                         <pic:spPr bwMode="auto">
                           <a:xfrm>
                             <a:off x="0" y="0"/>
-                            <a:ext cx="5334000" cy="4364181"/>
+                            <a:ext cx="5334000" cy="4267200"/>
                           </a:xfrm>
                           <a:prstGeom prst="rect">
                             <a:avLst/>
@@ -3751,1358 +4201,70 @@
               <w:pStyle w:val="ImageCaption"/>
             </w:pPr>
             <w:r>
-              <w:t xml:space="preserve">Figure 8: Study 2: Proportion of participants in each accuracy level, colored by reference class, and seprated in facets based on the levels of reduction goal, and rounding. A larger % of participants in the Exact Match, or 0.01-2% error bins indicates better performance.</w:t>
-            </w:r>
-          </w:p>
-          <w:bookmarkEnd w:id="71"/>
-        </w:tc>
-      </w:tr>
-    </w:tbl>
-    <w:bookmarkStart w:id="72" w:name="tbl-s2-ord"/>
-    <w:tbl>
-      <w:tblPr>
-        <w:tblStyle w:val="Table"/>
-        <w:tblW w:type="auto" w:w="0"/>
-        <w:tblLook w:firstRow="1" w:lastRow="0" w:firstColumn="0" w:lastColumn="0" w:noHBand="0" w:noVBand="0" w:val="0020"/>
-      </w:tblPr>
-      <w:tblGrid>
-        <w:gridCol w:w="1980"/>
-        <w:gridCol w:w="1980"/>
-        <w:gridCol w:w="1980"/>
-        <w:gridCol w:w="1980"/>
-      </w:tblGrid>
-      <w:tr>
-        <w:trPr>
-          <w:tblHeader w:val="on"/>
-        </w:trPr>
-        <w:tc>
-          <w:tcPr/>
-          <w:p>
-            <w:pPr>
-              <w:pStyle w:val="Compact"/>
-              <w:jc w:val="left"/>
-            </w:pPr>
-            <w:r>
-              <w:t xml:space="preserve">comparison</w:t>
-            </w:r>
-          </w:p>
-        </w:tc>
-        <w:tc>
-          <w:tcPr/>
-          <w:p>
-            <w:pPr>
-              <w:pStyle w:val="Compact"/>
-              <w:jc w:val="left"/>
-            </w:pPr>
-            <w:r>
-              <w:t xml:space="preserve">odds_ratio</w:t>
-            </w:r>
-          </w:p>
-        </w:tc>
-        <w:tc>
-          <w:tcPr/>
-          <w:p>
-            <w:pPr>
-              <w:pStyle w:val="Compact"/>
-              <w:jc w:val="left"/>
-            </w:pPr>
-            <w:r>
-              <w:t xml:space="preserve">ci_lower</w:t>
-            </w:r>
-          </w:p>
-        </w:tc>
-        <w:tc>
-          <w:tcPr/>
-          <w:p>
-            <w:pPr>
-              <w:pStyle w:val="Compact"/>
-              <w:jc w:val="left"/>
-            </w:pPr>
-            <w:r>
-              <w:t xml:space="preserve">ci_upper</w:t>
-            </w:r>
-          </w:p>
-        </w:tc>
-      </w:tr>
-      <w:tr>
-        <w:tc>
-          <w:tcPr/>
-          <w:p>
-            <w:pPr>
-              <w:pStyle w:val="Compact"/>
-              <w:jc w:val="left"/>
-            </w:pPr>
-            <w:r>
-              <w:t xml:space="preserve">Percentage vs kWh</w:t>
-            </w:r>
-          </w:p>
-        </w:tc>
-        <w:tc>
-          <w:tcPr/>
-          <w:p>
-            <w:pPr>
-              <w:pStyle w:val="Compact"/>
-              <w:jc w:val="left"/>
-            </w:pPr>
-            <w:r>
-              <w:t xml:space="preserve">2.29</w:t>
-            </w:r>
-          </w:p>
-        </w:tc>
-        <w:tc>
-          <w:tcPr/>
-          <w:p>
-            <w:pPr>
-              <w:pStyle w:val="Compact"/>
-              <w:jc w:val="left"/>
-            </w:pPr>
-            <w:r>
-              <w:t xml:space="preserve">0.53</w:t>
-            </w:r>
-          </w:p>
-        </w:tc>
-        <w:tc>
-          <w:tcPr/>
-          <w:p>
-            <w:pPr>
-              <w:pStyle w:val="Compact"/>
-              <w:jc w:val="left"/>
-            </w:pPr>
-            <w:r>
-              <w:t xml:space="preserve">10.31</w:t>
-            </w:r>
-          </w:p>
-        </w:tc>
-      </w:tr>
-      <w:tr>
-        <w:tc>
-          <w:tcPr/>
-          <w:p>
-            <w:pPr>
-              <w:pStyle w:val="Compact"/>
-              <w:jc w:val="left"/>
-            </w:pPr>
-            <w:r>
-              <w:t xml:space="preserve">USD vs kWh</w:t>
-            </w:r>
-          </w:p>
-        </w:tc>
-        <w:tc>
-          <w:tcPr/>
-          <w:p>
-            <w:pPr>
-              <w:pStyle w:val="Compact"/>
-              <w:jc w:val="left"/>
-            </w:pPr>
-            <w:r>
-              <w:t xml:space="preserve">6.49</w:t>
-            </w:r>
-          </w:p>
-        </w:tc>
-        <w:tc>
-          <w:tcPr/>
-          <w:p>
-            <w:pPr>
-              <w:pStyle w:val="Compact"/>
-              <w:jc w:val="left"/>
-            </w:pPr>
-            <w:r>
-              <w:t xml:space="preserve">1.37</w:t>
-            </w:r>
-          </w:p>
-        </w:tc>
-        <w:tc>
-          <w:tcPr/>
-          <w:p>
-            <w:pPr>
-              <w:pStyle w:val="Compact"/>
-              <w:jc w:val="left"/>
-            </w:pPr>
-            <w:r>
-              <w:t xml:space="preserve">28.42</w:t>
-            </w:r>
-          </w:p>
-        </w:tc>
-      </w:tr>
-      <w:tr>
-        <w:tc>
-          <w:tcPr/>
-          <w:p>
-            <w:pPr>
-              <w:pStyle w:val="Compact"/>
-              <w:jc w:val="left"/>
-            </w:pPr>
-            <w:r>
-              <w:t xml:space="preserve">Rounded vs Not</w:t>
-            </w:r>
-          </w:p>
-        </w:tc>
-        <w:tc>
-          <w:tcPr/>
-          <w:p>
-            <w:pPr>
-              <w:pStyle w:val="Compact"/>
-              <w:jc w:val="left"/>
-            </w:pPr>
-            <w:r>
-              <w:t xml:space="preserve">0.52</w:t>
-            </w:r>
-          </w:p>
-        </w:tc>
-        <w:tc>
-          <w:tcPr/>
-          <w:p>
-            <w:pPr>
-              <w:pStyle w:val="Compact"/>
-              <w:jc w:val="left"/>
-            </w:pPr>
-            <w:r>
-              <w:t xml:space="preserve">0.36</w:t>
-            </w:r>
-          </w:p>
-        </w:tc>
-        <w:tc>
-          <w:tcPr/>
-          <w:p>
-            <w:pPr>
-              <w:pStyle w:val="Compact"/>
-              <w:jc w:val="left"/>
-            </w:pPr>
-            <w:r>
-              <w:t xml:space="preserve">0.73</w:t>
-            </w:r>
-          </w:p>
-        </w:tc>
-      </w:tr>
-      <w:tr>
-        <w:tc>
-          <w:tcPr/>
-          <w:p>
-            <w:pPr>
-              <w:pStyle w:val="Compact"/>
-              <w:jc w:val="left"/>
-            </w:pPr>
-            <w:r>
-              <w:t xml:space="preserve">15% Goal vs 10% Goal</w:t>
-            </w:r>
-          </w:p>
-        </w:tc>
-        <w:tc>
-          <w:tcPr/>
-          <w:p>
-            <w:pPr>
-              <w:pStyle w:val="Compact"/>
-              <w:jc w:val="left"/>
-            </w:pPr>
-            <w:r>
-              <w:t xml:space="preserve">0.65</w:t>
-            </w:r>
-          </w:p>
-        </w:tc>
-        <w:tc>
-          <w:tcPr/>
-          <w:p>
-            <w:pPr>
-              <w:pStyle w:val="Compact"/>
-              <w:jc w:val="left"/>
-            </w:pPr>
-            <w:r>
-              <w:t xml:space="preserve">0.45</w:t>
-            </w:r>
-          </w:p>
-        </w:tc>
-        <w:tc>
-          <w:tcPr/>
-          <w:p>
-            <w:pPr>
-              <w:pStyle w:val="Compact"/>
-              <w:jc w:val="left"/>
-            </w:pPr>
-            <w:r>
-              <w:t xml:space="preserve">0.91</w:t>
-            </w:r>
-          </w:p>
-        </w:tc>
-      </w:tr>
-    </w:tbl>
-    <w:bookmarkEnd w:id="72"/>
-    <w:p>
-      <w:pPr>
-        <w:pStyle w:val="BodyText"/>
-      </w:pPr>
-      <w:r>
-        <w:t xml:space="preserve"> </w:t>
-      </w:r>
-    </w:p>
-    <w:tbl>
-      <w:tblPr>
-        <w:tblStyle w:val="Table"/>
-        <w:tblW w:type="pct" w:w="5000"/>
-        <w:tblLayout w:type="fixed"/>
-        <w:tblLook w:firstRow="0" w:lastRow="0" w:firstColumn="0" w:lastColumn="0" w:noHBand="0" w:noVBand="0" w:val="0000"/>
-      </w:tblPr>
-      <w:tblGrid>
-        <w:gridCol w:w="7920"/>
-      </w:tblGrid>
-      <w:tr>
-        <w:tc>
-          <w:tcPr/>
-          <w:bookmarkStart w:id="73" w:name="tbl-s2-reg"/>
-          <w:p>
-            <w:pPr>
-              <w:jc w:val="center"/>
-            </w:pPr>
-            <w:pPr>
-              <w:jc w:val="start"/>
-              <w:spacing w:before="200"/>
-              <w:pStyle w:val="ImageCaption"/>
-            </w:pPr>
-            <w:r>
-              <w:t xml:space="preserve">Table 7:</w:t>
+              <w:t xml:space="preserve">Figure 6: Experiment 2. Average marginal effects of reference class on accuracy levels (Experiment 2). The points represent the average change in the probability of each accuracy level when switching from the kWh reference class to Percentage (red) or USD (green). Error bars indicate 95% credible intervals. The results show that, compared to kWh, the Percentage format decreases the probability of an</w:t>
             </w:r>
             <w:r>
               <w:t xml:space="preserve"> </w:t>
             </w:r>
             <w:r>
-              <w:rPr>
-                <w:b/>
-                <w:bCs/>
-              </w:rPr>
-              <w:t xml:space="preserve">Experiment 2.</w:t>
+              <w:t xml:space="preserve">“Exact match”</w:t>
             </w:r>
             <w:r>
               <w:t xml:space="preserve"> </w:t>
             </w:r>
             <w:r>
-              <w:t xml:space="preserve">Ordinal Regression Model Results.</w:t>
-            </w:r>
-          </w:p>
-          <w:tbl>
-            <w:tblPr>
-              <w:tblStyle w:val="Table"/>
-              <w:tblW w:type="auto" w:w="0"/>
-              <w:tblLook w:firstRow="1" w:lastRow="0" w:firstColumn="0" w:lastColumn="0" w:noHBand="0" w:noVBand="0" w:val="0020"/>
-            </w:tblPr>
-            <w:tblGrid>
-              <w:gridCol w:w="1584"/>
-              <w:gridCol w:w="1584"/>
-              <w:gridCol w:w="1584"/>
-              <w:gridCol w:w="1584"/>
-              <w:gridCol w:w="1584"/>
-            </w:tblGrid>
-            <w:tr>
-              <w:trPr>
-                <w:tblHeader w:val="on"/>
-              </w:trPr>
-              <w:tc>
-                <w:tcPr/>
-                <w:p>
-                  <w:pPr>
-                    <w:pStyle w:val="Compact"/>
-                    <w:jc w:val="left"/>
-                    <w:jc w:val="center"/>
-                  </w:pPr>
-                  <w:r>
-                    <w:t xml:space="preserve">Parameter</w:t>
-                  </w:r>
-                </w:p>
-              </w:tc>
-              <w:tc>
-                <w:tcPr/>
-                <w:p>
-                  <w:pPr>
-                    <w:pStyle w:val="Compact"/>
-                    <w:jc w:val="left"/>
-                    <w:jc w:val="center"/>
-                  </w:pPr>
-                  <w:r>
-                    <w:t xml:space="preserve">Estimate</w:t>
-                  </w:r>
-                </w:p>
-              </w:tc>
-              <w:tc>
-                <w:tcPr/>
-                <w:p>
-                  <w:pPr>
-                    <w:pStyle w:val="Compact"/>
-                    <w:jc w:val="left"/>
-                    <w:jc w:val="center"/>
-                  </w:pPr>
-                  <w:r>
-                    <w:t xml:space="preserve">CI_Lower</w:t>
-                  </w:r>
-                </w:p>
-              </w:tc>
-              <w:tc>
-                <w:tcPr/>
-                <w:p>
-                  <w:pPr>
-                    <w:pStyle w:val="Compact"/>
-                    <w:jc w:val="left"/>
-                    <w:jc w:val="center"/>
-                  </w:pPr>
-                  <w:r>
-                    <w:t xml:space="preserve">CI_Upper</w:t>
-                  </w:r>
-                </w:p>
-              </w:tc>
-              <w:tc>
-                <w:tcPr/>
-                <w:p>
-                  <w:pPr>
-                    <w:pStyle w:val="Compact"/>
-                    <w:jc w:val="left"/>
-                    <w:jc w:val="center"/>
-                  </w:pPr>
-                  <w:r>
-                    <w:t xml:space="preserve">pd</w:t>
-                  </w:r>
-                </w:p>
-              </w:tc>
-            </w:tr>
-            <w:tr>
-              <w:tc>
-                <w:tcPr/>
-                <w:p>
-                  <w:pPr>
-                    <w:pStyle w:val="Compact"/>
-                    <w:jc w:val="left"/>
-                    <w:jc w:val="center"/>
-                  </w:pPr>
-                  <w:r>
-                    <w:t xml:space="preserve">Intercept[1]</w:t>
-                  </w:r>
-                </w:p>
-              </w:tc>
-              <w:tc>
-                <w:tcPr/>
-                <w:p>
-                  <w:pPr>
-                    <w:pStyle w:val="Compact"/>
-                    <w:jc w:val="left"/>
-                    <w:jc w:val="center"/>
-                  </w:pPr>
-                  <w:r>
-                    <w:t xml:space="preserve">-2.13</w:t>
-                  </w:r>
-                </w:p>
-              </w:tc>
-              <w:tc>
-                <w:tcPr/>
-                <w:p>
-                  <w:pPr>
-                    <w:pStyle w:val="Compact"/>
-                    <w:jc w:val="left"/>
-                    <w:jc w:val="center"/>
-                  </w:pPr>
-                  <w:r>
-                    <w:t xml:space="preserve">-3.39</w:t>
-                  </w:r>
-                </w:p>
-              </w:tc>
-              <w:tc>
-                <w:tcPr/>
-                <w:p>
-                  <w:pPr>
-                    <w:pStyle w:val="Compact"/>
-                    <w:jc w:val="left"/>
-                    <w:jc w:val="center"/>
-                  </w:pPr>
-                  <w:r>
-                    <w:t xml:space="preserve">-0.86</w:t>
-                  </w:r>
-                </w:p>
-              </w:tc>
-              <w:tc>
-                <w:tcPr/>
-                <w:p>
-                  <w:pPr>
-                    <w:pStyle w:val="Compact"/>
-                    <w:jc w:val="left"/>
-                    <w:jc w:val="center"/>
-                  </w:pPr>
-                  <w:r>
-                    <w:t xml:space="preserve">1.00</w:t>
-                  </w:r>
-                </w:p>
-              </w:tc>
-            </w:tr>
-            <w:tr>
-              <w:tc>
-                <w:tcPr/>
-                <w:p>
-                  <w:pPr>
-                    <w:pStyle w:val="Compact"/>
-                    <w:jc w:val="left"/>
-                    <w:jc w:val="center"/>
-                  </w:pPr>
-                  <w:r>
-                    <w:t xml:space="preserve">Intercept[2]</w:t>
-                  </w:r>
-                </w:p>
-              </w:tc>
-              <w:tc>
-                <w:tcPr/>
-                <w:p>
-                  <w:pPr>
-                    <w:pStyle w:val="Compact"/>
-                    <w:jc w:val="left"/>
-                    <w:jc w:val="center"/>
-                  </w:pPr>
-                  <w:r>
-                    <w:t xml:space="preserve">-0.62</w:t>
-                  </w:r>
-                </w:p>
-              </w:tc>
-              <w:tc>
-                <w:tcPr/>
-                <w:p>
-                  <w:pPr>
-                    <w:pStyle w:val="Compact"/>
-                    <w:jc w:val="left"/>
-                    <w:jc w:val="center"/>
-                  </w:pPr>
-                  <w:r>
-                    <w:t xml:space="preserve">-1.89</w:t>
-                  </w:r>
-                </w:p>
-              </w:tc>
-              <w:tc>
-                <w:tcPr/>
-                <w:p>
-                  <w:pPr>
-                    <w:pStyle w:val="Compact"/>
-                    <w:jc w:val="left"/>
-                    <w:jc w:val="center"/>
-                  </w:pPr>
-                  <w:r>
-                    <w:t xml:space="preserve">0.63</w:t>
-                  </w:r>
-                </w:p>
-              </w:tc>
-              <w:tc>
-                <w:tcPr/>
-                <w:p>
-                  <w:pPr>
-                    <w:pStyle w:val="Compact"/>
-                    <w:jc w:val="left"/>
-                    <w:jc w:val="center"/>
-                  </w:pPr>
-                  <w:r>
-                    <w:t xml:space="preserve">0.84</w:t>
-                  </w:r>
-                </w:p>
-              </w:tc>
-            </w:tr>
-            <w:tr>
-              <w:tc>
-                <w:tcPr/>
-                <w:p>
-                  <w:pPr>
-                    <w:pStyle w:val="Compact"/>
-                    <w:jc w:val="left"/>
-                    <w:jc w:val="center"/>
-                  </w:pPr>
-                  <w:r>
-                    <w:t xml:space="preserve">Intercept[3]</w:t>
-                  </w:r>
-                </w:p>
-              </w:tc>
-              <w:tc>
-                <w:tcPr/>
-                <w:p>
-                  <w:pPr>
-                    <w:pStyle w:val="Compact"/>
-                    <w:jc w:val="left"/>
-                    <w:jc w:val="center"/>
-                  </w:pPr>
-                  <w:r>
-                    <w:t xml:space="preserve">3.15</w:t>
-                  </w:r>
-                </w:p>
-              </w:tc>
-              <w:tc>
-                <w:tcPr/>
-                <w:p>
-                  <w:pPr>
-                    <w:pStyle w:val="Compact"/>
-                    <w:jc w:val="left"/>
-                    <w:jc w:val="center"/>
-                  </w:pPr>
-                  <w:r>
-                    <w:t xml:space="preserve">1.88</w:t>
-                  </w:r>
-                </w:p>
-              </w:tc>
-              <w:tc>
-                <w:tcPr/>
-                <w:p>
-                  <w:pPr>
-                    <w:pStyle w:val="Compact"/>
-                    <w:jc w:val="left"/>
-                    <w:jc w:val="center"/>
-                  </w:pPr>
-                  <w:r>
-                    <w:t xml:space="preserve">4.42</w:t>
-                  </w:r>
-                </w:p>
-              </w:tc>
-              <w:tc>
-                <w:tcPr/>
-                <w:p>
-                  <w:pPr>
-                    <w:pStyle w:val="Compact"/>
-                    <w:jc w:val="left"/>
-                    <w:jc w:val="center"/>
-                  </w:pPr>
-                  <w:r>
-                    <w:t xml:space="preserve">1.00</w:t>
-                  </w:r>
-                </w:p>
-              </w:tc>
-            </w:tr>
-            <w:tr>
-              <w:tc>
-                <w:tcPr/>
-                <w:p>
-                  <w:pPr>
-                    <w:pStyle w:val="Compact"/>
-                    <w:jc w:val="left"/>
-                    <w:jc w:val="center"/>
-                  </w:pPr>
-                  <w:r>
-                    <w:t xml:space="preserve">refClassPercentage</w:t>
-                  </w:r>
-                </w:p>
-              </w:tc>
-              <w:tc>
-                <w:tcPr/>
-                <w:p>
-                  <w:pPr>
-                    <w:pStyle w:val="Compact"/>
-                    <w:jc w:val="left"/>
-                    <w:jc w:val="center"/>
-                  </w:pPr>
-                  <w:r>
-                    <w:t xml:space="preserve">0.83</w:t>
-                  </w:r>
-                </w:p>
-              </w:tc>
-              <w:tc>
-                <w:tcPr/>
-                <w:p>
-                  <w:pPr>
-                    <w:pStyle w:val="Compact"/>
-                    <w:jc w:val="left"/>
-                    <w:jc w:val="center"/>
-                  </w:pPr>
-                  <w:r>
-                    <w:t xml:space="preserve">-0.64</w:t>
-                  </w:r>
-                </w:p>
-              </w:tc>
-              <w:tc>
-                <w:tcPr/>
-                <w:p>
-                  <w:pPr>
-                    <w:pStyle w:val="Compact"/>
-                    <w:jc w:val="left"/>
-                    <w:jc w:val="center"/>
-                  </w:pPr>
-                  <w:r>
-                    <w:t xml:space="preserve">2.33</w:t>
-                  </w:r>
-                </w:p>
-              </w:tc>
-              <w:tc>
-                <w:tcPr/>
-                <w:p>
-                  <w:pPr>
-                    <w:pStyle w:val="Compact"/>
-                    <w:jc w:val="left"/>
-                    <w:jc w:val="center"/>
-                  </w:pPr>
-                  <w:r>
-                    <w:t xml:space="preserve">0.87</w:t>
-                  </w:r>
-                </w:p>
-              </w:tc>
-            </w:tr>
-            <w:tr>
-              <w:tc>
-                <w:tcPr/>
-                <w:p>
-                  <w:pPr>
-                    <w:pStyle w:val="Compact"/>
-                    <w:jc w:val="left"/>
-                    <w:jc w:val="center"/>
-                  </w:pPr>
-                  <w:r>
-                    <w:t xml:space="preserve">refClassUSD</w:t>
-                  </w:r>
-                </w:p>
-              </w:tc>
-              <w:tc>
-                <w:tcPr/>
-                <w:p>
-                  <w:pPr>
-                    <w:pStyle w:val="Compact"/>
-                    <w:jc w:val="left"/>
-                    <w:jc w:val="center"/>
-                  </w:pPr>
-                  <w:r>
-                    <w:t xml:space="preserve">1.87</w:t>
-                  </w:r>
-                </w:p>
-              </w:tc>
-              <w:tc>
-                <w:tcPr/>
-                <w:p>
-                  <w:pPr>
-                    <w:pStyle w:val="Compact"/>
-                    <w:jc w:val="left"/>
-                    <w:jc w:val="center"/>
-                  </w:pPr>
-                  <w:r>
-                    <w:t xml:space="preserve">0.31</w:t>
-                  </w:r>
-                </w:p>
-              </w:tc>
-              <w:tc>
-                <w:tcPr/>
-                <w:p>
-                  <w:pPr>
-                    <w:pStyle w:val="Compact"/>
-                    <w:jc w:val="left"/>
-                    <w:jc w:val="center"/>
-                  </w:pPr>
-                  <w:r>
-                    <w:t xml:space="preserve">3.35</w:t>
-                  </w:r>
-                </w:p>
-              </w:tc>
-              <w:tc>
-                <w:tcPr/>
-                <w:p>
-                  <w:pPr>
-                    <w:pStyle w:val="Compact"/>
-                    <w:jc w:val="left"/>
-                    <w:jc w:val="center"/>
-                  </w:pPr>
-                  <w:r>
-                    <w:t xml:space="preserve">0.99</w:t>
-                  </w:r>
-                </w:p>
-              </w:tc>
-            </w:tr>
-            <w:tr>
-              <w:tc>
-                <w:tcPr/>
-                <w:p>
-                  <w:pPr>
-                    <w:pStyle w:val="Compact"/>
-                    <w:jc w:val="left"/>
-                    <w:jc w:val="center"/>
-                  </w:pPr>
-                  <w:r>
-                    <w:t xml:space="preserve">roundedRounded</w:t>
-                  </w:r>
-                </w:p>
-              </w:tc>
-              <w:tc>
-                <w:tcPr/>
-                <w:p>
-                  <w:pPr>
-                    <w:pStyle w:val="Compact"/>
-                    <w:jc w:val="left"/>
-                    <w:jc w:val="center"/>
-                  </w:pPr>
-                  <w:r>
-                    <w:t xml:space="preserve">-0.66</w:t>
-                  </w:r>
-                </w:p>
-              </w:tc>
-              <w:tc>
-                <w:tcPr/>
-                <w:p>
-                  <w:pPr>
-                    <w:pStyle w:val="Compact"/>
-                    <w:jc w:val="left"/>
-                    <w:jc w:val="center"/>
-                  </w:pPr>
-                  <w:r>
-                    <w:t xml:space="preserve">-1.01</w:t>
-                  </w:r>
-                </w:p>
-              </w:tc>
-              <w:tc>
-                <w:tcPr/>
-                <w:p>
-                  <w:pPr>
-                    <w:pStyle w:val="Compact"/>
-                    <w:jc w:val="left"/>
-                    <w:jc w:val="center"/>
-                  </w:pPr>
-                  <w:r>
-                    <w:t xml:space="preserve">-0.31</w:t>
-                  </w:r>
-                </w:p>
-              </w:tc>
-              <w:tc>
-                <w:tcPr/>
-                <w:p>
-                  <w:pPr>
-                    <w:pStyle w:val="Compact"/>
-                    <w:jc w:val="left"/>
-                    <w:jc w:val="center"/>
-                  </w:pPr>
-                  <w:r>
-                    <w:t xml:space="preserve">1.00</w:t>
-                  </w:r>
-                </w:p>
-              </w:tc>
-            </w:tr>
-            <w:tr>
-              <w:tc>
-                <w:tcPr/>
-                <w:p>
-                  <w:pPr>
-                    <w:pStyle w:val="Compact"/>
-                    <w:jc w:val="left"/>
-                    <w:jc w:val="center"/>
-                  </w:pPr>
-                  <w:r>
-                    <w:t xml:space="preserve">pct_goal15%</w:t>
-                  </w:r>
-                </w:p>
-              </w:tc>
-              <w:tc>
-                <w:tcPr/>
-                <w:p>
-                  <w:pPr>
-                    <w:pStyle w:val="Compact"/>
-                    <w:jc w:val="left"/>
-                    <w:jc w:val="center"/>
-                  </w:pPr>
-                  <w:r>
-                    <w:t xml:space="preserve">-0.44</w:t>
-                  </w:r>
-                </w:p>
-              </w:tc>
-              <w:tc>
-                <w:tcPr/>
-                <w:p>
-                  <w:pPr>
-                    <w:pStyle w:val="Compact"/>
-                    <w:jc w:val="left"/>
-                    <w:jc w:val="center"/>
-                  </w:pPr>
-                  <w:r>
-                    <w:t xml:space="preserve">-0.79</w:t>
-                  </w:r>
-                </w:p>
-              </w:tc>
-              <w:tc>
-                <w:tcPr/>
-                <w:p>
-                  <w:pPr>
-                    <w:pStyle w:val="Compact"/>
-                    <w:jc w:val="left"/>
-                    <w:jc w:val="center"/>
-                  </w:pPr>
-                  <w:r>
-                    <w:t xml:space="preserve">-0.10</w:t>
-                  </w:r>
-                </w:p>
-              </w:tc>
-              <w:tc>
-                <w:tcPr/>
-                <w:p>
-                  <w:pPr>
-                    <w:pStyle w:val="Compact"/>
-                    <w:jc w:val="left"/>
-                    <w:jc w:val="center"/>
-                  </w:pPr>
-                  <w:r>
-                    <w:t xml:space="preserve">0.99</w:t>
-                  </w:r>
-                </w:p>
-              </w:tc>
-            </w:tr>
-          </w:tbl>
-          <w:bookmarkEnd w:id="73"/>
-          <w:p/>
-        </w:tc>
-      </w:tr>
-    </w:tbl>
-    <w:p>
-      <w:pPr>
-        <w:pStyle w:val="BodyText"/>
-      </w:pPr>
-      <w:r>
-        <w:t xml:space="preserve"> </w:t>
-      </w:r>
-    </w:p>
-    <w:tbl>
-      <w:tblPr>
-        <w:tblStyle w:val="Table"/>
-        <w:tblW w:type="pct" w:w="5000"/>
-        <w:tblLayout w:type="fixed"/>
-        <w:tblLook w:firstRow="0" w:lastRow="0" w:firstColumn="0" w:lastColumn="0" w:noHBand="0" w:noVBand="0" w:val="0000"/>
-      </w:tblPr>
-      <w:tblGrid>
-        <w:gridCol w:w="7920"/>
-      </w:tblGrid>
-      <w:tr>
-        <w:tc>
-          <w:tcPr/>
-          <w:bookmarkStart w:id="74" w:name="tbl-s2-ord"/>
-          <w:p>
-            <w:pPr>
-              <w:jc w:val="center"/>
-            </w:pPr>
-            <w:pPr>
-              <w:jc w:val="start"/>
-              <w:spacing w:before="200"/>
-              <w:pStyle w:val="ImageCaption"/>
-            </w:pPr>
-            <w:r>
-              <w:t xml:space="preserve">Table 8:</w:t>
+              <w:t xml:space="preserve">by 7.0% and increases the probability of</w:t>
             </w:r>
             <w:r>
               <w:t xml:space="preserve"> </w:t>
             </w:r>
             <w:r>
-              <w:rPr>
-                <w:b/>
-                <w:bCs/>
-              </w:rPr>
-              <w:t xml:space="preserve">Experiment 2.</w:t>
+              <w:t xml:space="preserve">“Over 5% error”</w:t>
             </w:r>
             <w:r>
               <w:t xml:space="preserve"> </w:t>
             </w:r>
             <w:r>
-              <w:t xml:space="preserve">Odds ratios for group comparisons.</w:t>
+              <w:t xml:space="preserve">by 6.9%. The USD format has a larger negative effect on</w:t>
+            </w:r>
+            <w:r>
+              <w:t xml:space="preserve"> </w:t>
+            </w:r>
+            <w:r>
+              <w:t xml:space="preserve">“Exact match”</w:t>
+            </w:r>
+            <w:r>
+              <w:t xml:space="preserve"> </w:t>
+            </w:r>
+            <w:r>
+              <w:t xml:space="preserve">(-14.7%) and a larger positive effect on</w:t>
+            </w:r>
+            <w:r>
+              <w:t xml:space="preserve"> </w:t>
+            </w:r>
+            <w:r>
+              <w:t xml:space="preserve">“Over 5% error”</w:t>
+            </w:r>
+            <w:r>
+              <w:t xml:space="preserve"> </w:t>
+            </w:r>
+            <w:r>
+              <w:t xml:space="preserve">(+16.5%). The effects on the</w:t>
+            </w:r>
+            <w:r>
+              <w:t xml:space="preserve"> </w:t>
+            </w:r>
+            <w:r>
+              <w:t xml:space="preserve">“0.01-5% error”</w:t>
+            </w:r>
+            <w:r>
+              <w:t xml:space="preserve"> </w:t>
+            </w:r>
+            <w:r>
+              <w:t xml:space="preserve">category are near zero for both comparisons.</w:t>
             </w:r>
           </w:p>
-          <w:tbl>
-            <w:tblPr>
-              <w:tblStyle w:val="Table"/>
-              <w:tblW w:type="auto" w:w="0"/>
-              <w:tblLook w:firstRow="1" w:lastRow="0" w:firstColumn="0" w:lastColumn="0" w:noHBand="0" w:noVBand="0" w:val="0020"/>
-            </w:tblPr>
-            <w:tblGrid>
-              <w:gridCol w:w="1980"/>
-              <w:gridCol w:w="1980"/>
-              <w:gridCol w:w="1980"/>
-              <w:gridCol w:w="1980"/>
-            </w:tblGrid>
-            <w:tr>
-              <w:trPr>
-                <w:tblHeader w:val="on"/>
-              </w:trPr>
-              <w:tc>
-                <w:tcPr/>
-                <w:p>
-                  <w:pPr>
-                    <w:pStyle w:val="Compact"/>
-                    <w:jc w:val="left"/>
-                    <w:jc w:val="center"/>
-                  </w:pPr>
-                  <w:r>
-                    <w:t xml:space="preserve">comparison</w:t>
-                  </w:r>
-                </w:p>
-              </w:tc>
-              <w:tc>
-                <w:tcPr/>
-                <w:p>
-                  <w:pPr>
-                    <w:pStyle w:val="Compact"/>
-                    <w:jc w:val="right"/>
-                    <w:jc w:val="center"/>
-                  </w:pPr>
-                  <w:r>
-                    <w:t xml:space="preserve">odds_ratio</w:t>
-                  </w:r>
-                </w:p>
-              </w:tc>
-              <w:tc>
-                <w:tcPr/>
-                <w:p>
-                  <w:pPr>
-                    <w:pStyle w:val="Compact"/>
-                    <w:jc w:val="right"/>
-                    <w:jc w:val="center"/>
-                  </w:pPr>
-                  <w:r>
-                    <w:t xml:space="preserve">ci_lower</w:t>
-                  </w:r>
-                </w:p>
-              </w:tc>
-              <w:tc>
-                <w:tcPr/>
-                <w:p>
-                  <w:pPr>
-                    <w:pStyle w:val="Compact"/>
-                    <w:jc w:val="right"/>
-                    <w:jc w:val="center"/>
-                  </w:pPr>
-                  <w:r>
-                    <w:t xml:space="preserve">ci_upper</w:t>
-                  </w:r>
-                </w:p>
-              </w:tc>
-            </w:tr>
-            <w:tr>
-              <w:tc>
-                <w:tcPr/>
-                <w:p>
-                  <w:pPr>
-                    <w:pStyle w:val="Compact"/>
-                    <w:jc w:val="left"/>
-                    <w:jc w:val="center"/>
-                  </w:pPr>
-                  <w:r>
-                    <w:t xml:space="preserve">Percentage vs kWh</w:t>
-                  </w:r>
-                </w:p>
-              </w:tc>
-              <w:tc>
-                <w:tcPr/>
-                <w:p>
-                  <w:pPr>
-                    <w:pStyle w:val="Compact"/>
-                    <w:jc w:val="right"/>
-                    <w:jc w:val="center"/>
-                  </w:pPr>
-                  <w:r>
-                    <w:t xml:space="preserve">3.02</w:t>
-                  </w:r>
-                </w:p>
-              </w:tc>
-              <w:tc>
-                <w:tcPr/>
-                <w:p>
-                  <w:pPr>
-                    <w:pStyle w:val="Compact"/>
-                    <w:jc w:val="right"/>
-                    <w:jc w:val="center"/>
-                  </w:pPr>
-                  <w:r>
-                    <w:t xml:space="preserve">0.53</w:t>
-                  </w:r>
-                </w:p>
-              </w:tc>
-              <w:tc>
-                <w:tcPr/>
-                <w:p>
-                  <w:pPr>
-                    <w:pStyle w:val="Compact"/>
-                    <w:jc w:val="right"/>
-                    <w:jc w:val="center"/>
-                  </w:pPr>
-                  <w:r>
-                    <w:t xml:space="preserve">10.31</w:t>
-                  </w:r>
-                </w:p>
-              </w:tc>
-            </w:tr>
-            <w:tr>
-              <w:tc>
-                <w:tcPr/>
-                <w:p>
-                  <w:pPr>
-                    <w:pStyle w:val="Compact"/>
-                    <w:jc w:val="left"/>
-                    <w:jc w:val="center"/>
-                  </w:pPr>
-                  <w:r>
-                    <w:t xml:space="preserve">USD vs kWh</w:t>
-                  </w:r>
-                </w:p>
-              </w:tc>
-              <w:tc>
-                <w:tcPr/>
-                <w:p>
-                  <w:pPr>
-                    <w:pStyle w:val="Compact"/>
-                    <w:jc w:val="right"/>
-                    <w:jc w:val="center"/>
-                  </w:pPr>
-                  <w:r>
-                    <w:t xml:space="preserve">8.80</w:t>
-                  </w:r>
-                </w:p>
-              </w:tc>
-              <w:tc>
-                <w:tcPr/>
-                <w:p>
-                  <w:pPr>
-                    <w:pStyle w:val="Compact"/>
-                    <w:jc w:val="right"/>
-                    <w:jc w:val="center"/>
-                  </w:pPr>
-                  <w:r>
-                    <w:t xml:space="preserve">1.37</w:t>
-                  </w:r>
-                </w:p>
-              </w:tc>
-              <w:tc>
-                <w:tcPr/>
-                <w:p>
-                  <w:pPr>
-                    <w:pStyle w:val="Compact"/>
-                    <w:jc w:val="right"/>
-                    <w:jc w:val="center"/>
-                  </w:pPr>
-                  <w:r>
-                    <w:t xml:space="preserve">28.42</w:t>
-                  </w:r>
-                </w:p>
-              </w:tc>
-            </w:tr>
-            <w:tr>
-              <w:tc>
-                <w:tcPr/>
-                <w:p>
-                  <w:pPr>
-                    <w:pStyle w:val="Compact"/>
-                    <w:jc w:val="left"/>
-                    <w:jc w:val="center"/>
-                  </w:pPr>
-                  <w:r>
-                    <w:t xml:space="preserve">Rounded vs Not</w:t>
-                  </w:r>
-                </w:p>
-              </w:tc>
-              <w:tc>
-                <w:tcPr/>
-                <w:p>
-                  <w:pPr>
-                    <w:pStyle w:val="Compact"/>
-                    <w:jc w:val="right"/>
-                    <w:jc w:val="center"/>
-                  </w:pPr>
-                  <w:r>
-                    <w:t xml:space="preserve">0.53</w:t>
-                  </w:r>
-                </w:p>
-              </w:tc>
-              <w:tc>
-                <w:tcPr/>
-                <w:p>
-                  <w:pPr>
-                    <w:pStyle w:val="Compact"/>
-                    <w:jc w:val="right"/>
-                    <w:jc w:val="center"/>
-                  </w:pPr>
-                  <w:r>
-                    <w:t xml:space="preserve">0.36</w:t>
-                  </w:r>
-                </w:p>
-              </w:tc>
-              <w:tc>
-                <w:tcPr/>
-                <w:p>
-                  <w:pPr>
-                    <w:pStyle w:val="Compact"/>
-                    <w:jc w:val="right"/>
-                    <w:jc w:val="center"/>
-                  </w:pPr>
-                  <w:r>
-                    <w:t xml:space="preserve">0.73</w:t>
-                  </w:r>
-                </w:p>
-              </w:tc>
-            </w:tr>
-            <w:tr>
-              <w:tc>
-                <w:tcPr/>
-                <w:p>
-                  <w:pPr>
-                    <w:pStyle w:val="Compact"/>
-                    <w:jc w:val="left"/>
-                    <w:jc w:val="center"/>
-                  </w:pPr>
-                  <w:r>
-                    <w:t xml:space="preserve">15% Goal vs 10% Goal</w:t>
-                  </w:r>
-                </w:p>
-              </w:tc>
-              <w:tc>
-                <w:tcPr/>
-                <w:p>
-                  <w:pPr>
-                    <w:pStyle w:val="Compact"/>
-                    <w:jc w:val="right"/>
-                    <w:jc w:val="center"/>
-                  </w:pPr>
-                  <w:r>
-                    <w:t xml:space="preserve">0.66</w:t>
-                  </w:r>
-                </w:p>
-              </w:tc>
-              <w:tc>
-                <w:tcPr/>
-                <w:p>
-                  <w:pPr>
-                    <w:pStyle w:val="Compact"/>
-                    <w:jc w:val="right"/>
-                    <w:jc w:val="center"/>
-                  </w:pPr>
-                  <w:r>
-                    <w:t xml:space="preserve">0.45</w:t>
-                  </w:r>
-                </w:p>
-              </w:tc>
-              <w:tc>
-                <w:tcPr/>
-                <w:p>
-                  <w:pPr>
-                    <w:pStyle w:val="Compact"/>
-                    <w:jc w:val="right"/>
-                    <w:jc w:val="center"/>
-                  </w:pPr>
-                  <w:r>
-                    <w:t xml:space="preserve">0.91</w:t>
-                  </w:r>
-                </w:p>
-              </w:tc>
-            </w:tr>
-          </w:tbl>
-          <w:bookmarkEnd w:id="74"/>
-          <w:p/>
-        </w:tc>
-      </w:tr>
-    </w:tbl>
-    <w:p>
-      <w:pPr>
-        <w:pStyle w:val="BodyText"/>
-      </w:pPr>
-      <w:r>
-        <w:t xml:space="preserve">We again employed Bayesian ordinal logistic regression to model the probability of participants falling into each accuracy category as a function of reference class, rounding, and goal level (</w:t>
-      </w:r>
-      <w:hyperlink w:anchor="tbl-s2-ord">
-        <w:r>
-          <w:rPr>
-            <w:rStyle w:val="Hyperlink"/>
-          </w:rPr>
-          <w:t xml:space="preserve">Table 8</w:t>
-        </w:r>
-      </w:hyperlink>
-      <w:r>
-        <w:t xml:space="preserve"> </w:t>
-      </w:r>
-      <w:r>
-        <w:t xml:space="preserve">and</w:t>
-      </w:r>
-      <w:r>
-        <w:t xml:space="preserve"> </w:t>
-      </w:r>
-      <w:hyperlink w:anchor="tbl-s2-reg">
-        <w:r>
-          <w:rPr>
-            <w:rStyle w:val="Hyperlink"/>
-          </w:rPr>
-          <w:t xml:space="preserve">Table 7</w:t>
-        </w:r>
-      </w:hyperlink>
-      <w:r>
-        <w:t xml:space="preserve">). Results indicated that the kWh condition served as a baseline for higher accuracy. Compared to kWh, the USD reference class increased the odds of falling into lower-accuracy bins (Odds Ratio = 8.80, 95% CI: 1.37 to 28.42). The Percentage condition showed a similar trend, though the credible intervals were more uncertain. Notably, the</w:t>
-      </w:r>
-      <w:r>
-        <w:t xml:space="preserve"> </w:t>
-      </w:r>
-      <w:r>
-        <w:t xml:space="preserve">“Rounded”</w:t>
-      </w:r>
-      <w:r>
-        <w:t xml:space="preserve"> </w:t>
-      </w:r>
-      <w:r>
-        <w:t xml:space="preserve">condition showed an advantage: rounded usage information reduced the likelihood of errors (OR = 0.53, 95% CI: 0.36 to 0.73). Moreover, when the goal was more challenging (15% vs. 10%), accuracy generally declined (OR = 0.66, 95% CI: 0.45 to 0.91). Thus, while rounding facilitated more accurate responses, the more difficult goal reduced overall accuracy. Crucially, the kWh condition’s advantage persisted across these additional manipulations, reinforcing the conclusion from Experiment 1 that absolute units support better accuracy in energy reduction planning.</w:t>
-      </w:r>
-    </w:p>
-    <w:tbl>
-      <w:tblPr>
-        <w:tblStyle w:val="Table"/>
-        <w:tblW w:type="pct" w:w="5000"/>
-        <w:tblLayout w:type="fixed"/>
-        <w:tblLook w:firstRow="0" w:lastRow="0" w:firstColumn="0" w:lastColumn="0" w:noHBand="0" w:noVBand="0" w:val="0000"/>
-      </w:tblPr>
-      <w:tblGrid>
-        <w:gridCol w:w="7920"/>
-      </w:tblGrid>
-      <w:tr>
-        <w:tc>
-          <w:tcPr/>
-          <w:bookmarkStart w:id="79" w:name="fig-s2-ppd"/>
-          <w:p>
-            <w:pPr>
-              <w:pStyle w:val="Compact"/>
-              <w:jc w:val="center"/>
-            </w:pPr>
-            <w:bookmarkStart w:id="78" w:name="fig-s2-ppd"/>
-            <w:r>
-              <w:drawing>
-                <wp:inline>
-                  <wp:extent cx="5334000" cy="4267200"/>
-                  <wp:effectExtent b="0" l="0" r="0" t="0"/>
-                  <wp:docPr descr="" title="" id="76" name="Picture"/>
-                  <a:graphic>
-                    <a:graphicData uri="http://schemas.openxmlformats.org/drawingml/2006/picture">
-                      <pic:pic>
-                        <pic:nvPicPr>
-                          <pic:cNvPr descr="manuscript_files/figure-docx/fig-s2-ppd-1.png" id="77" name="Picture"/>
-                          <pic:cNvPicPr>
-                            <a:picLocks noChangeArrowheads="1" noChangeAspect="1"/>
-                          </pic:cNvPicPr>
-                        </pic:nvPicPr>
-                        <pic:blipFill>
-                          <a:blip r:embed="rId75"/>
-                          <a:stretch>
-                            <a:fillRect/>
-                          </a:stretch>
-                        </pic:blipFill>
-                        <pic:spPr bwMode="auto">
-                          <a:xfrm>
-                            <a:off x="0" y="0"/>
-                            <a:ext cx="5334000" cy="4267200"/>
-                          </a:xfrm>
-                          <a:prstGeom prst="rect">
-                            <a:avLst/>
-                          </a:prstGeom>
-                          <a:noFill/>
-                          <a:ln w="9525">
-                            <a:noFill/>
-                            <a:headEnd/>
-                            <a:tailEnd/>
-                          </a:ln>
-                        </pic:spPr>
-                      </pic:pic>
-                    </a:graphicData>
-                  </a:graphic>
-                </wp:inline>
-              </w:drawing>
-            </w:r>
-            <w:bookmarkEnd w:id="78"/>
-          </w:p>
-          <w:p>
-            <w:pPr>
-              <w:jc w:val="center"/>
-            </w:pPr>
-            <w:pPr>
-              <w:jc w:val="start"/>
-              <w:spacing w:before="200"/>
-              <w:pStyle w:val="ImageCaption"/>
-            </w:pPr>
-            <w:r>
-              <w:t xml:space="preserve">Figure 9</w:t>
-            </w:r>
-          </w:p>
-          <w:bookmarkEnd w:id="79"/>
+          <w:bookmarkEnd w:id="63"/>
         </w:tc>
       </w:tr>
     </w:tbl>
@@ -5119,30 +4281,29 @@
       <w:tr>
         <w:tc>
           <w:tcPr/>
-          <w:bookmarkStart w:id="84" w:name="fig-s2-els"/>
+          <w:bookmarkStart w:id="67" w:name="fig-s2-ppd"/>
           <w:p>
             <w:pPr>
               <w:pStyle w:val="Compact"/>
               <w:jc w:val="center"/>
             </w:pPr>
-            <w:bookmarkStart w:id="83" w:name="fig-s2-els"/>
             <w:r>
               <w:drawing>
                 <wp:inline>
                   <wp:extent cx="5334000" cy="4267200"/>
                   <wp:effectExtent b="0" l="0" r="0" t="0"/>
-                  <wp:docPr descr="" title="" id="81" name="Picture"/>
+                  <wp:docPr descr="" title="" id="65" name="Picture"/>
                   <a:graphic>
                     <a:graphicData uri="http://schemas.openxmlformats.org/drawingml/2006/picture">
                       <pic:pic>
                         <pic:nvPicPr>
-                          <pic:cNvPr descr="manuscript_files/figure-docx/fig-s2-els-1.png" id="82" name="Picture"/>
+                          <pic:cNvPr descr="manuscript_files/figure-docx/fig-s2-ppd-1.png" id="66" name="Picture"/>
                           <pic:cNvPicPr>
                             <a:picLocks noChangeArrowheads="1" noChangeAspect="1"/>
                           </pic:cNvPicPr>
                         </pic:nvPicPr>
                         <pic:blipFill>
-                          <a:blip r:embed="rId80"/>
+                          <a:blip r:embed="rId64"/>
                           <a:stretch>
                             <a:fillRect/>
                           </a:stretch>
@@ -5151,124 +4312,6 @@
                           <a:xfrm>
                             <a:off x="0" y="0"/>
                             <a:ext cx="5334000" cy="4267200"/>
-                          </a:xfrm>
-                          <a:prstGeom prst="rect">
-                            <a:avLst/>
-                          </a:prstGeom>
-                          <a:noFill/>
-                          <a:ln w="9525">
-                            <a:noFill/>
-                            <a:headEnd/>
-                            <a:tailEnd/>
-                          </a:ln>
-                        </pic:spPr>
-                      </pic:pic>
-                    </a:graphicData>
-                  </a:graphic>
-                </wp:inline>
-              </w:drawing>
-            </w:r>
-            <w:bookmarkEnd w:id="83"/>
-          </w:p>
-          <w:p>
-            <w:pPr>
-              <w:jc w:val="center"/>
-            </w:pPr>
-            <w:pPr>
-              <w:jc w:val="start"/>
-              <w:spacing w:before="200"/>
-              <w:pStyle w:val="ImageCaption"/>
-            </w:pPr>
-            <w:r>
-              <w:t xml:space="preserve">Figure 10</w:t>
-            </w:r>
-          </w:p>
-          <w:bookmarkEnd w:id="84"/>
-        </w:tc>
-      </w:tr>
-    </w:tbl>
-    <w:p>
-      <w:pPr>
-        <w:pStyle w:val="BodyText"/>
-      </w:pPr>
-      <w:r>
-        <w:t xml:space="preserve">As in Experiment 1, we further investigated the role of individual differences in energy literacy in predicting planning accuracy. A Bayesian linear regression model, analogous to the one used in Experiment 1 (log_abs_error ~ els + (1|id) + (1|state)), revealed a significant negative relationship between energy literacy scores and log-transformed absolute error (Estimate = -3.21, 95% CI: -3.89 to -2.52). This finding indicates that participants with higher energy literacy tended to produce more accurate plans, exhibiting smaller deviations from the target reduction goals. The conditional effect plot (</w:t>
-      </w:r>
-      <w:hyperlink w:anchor="fig-s2-els">
-        <w:r>
-          <w:rPr>
-            <w:rStyle w:val="Hyperlink"/>
-          </w:rPr>
-          <w:t xml:space="preserve">Figure 10</w:t>
-        </w:r>
-      </w:hyperlink>
-      <w:r>
-        <w:t xml:space="preserve">) visually confirms this relationship, showing a clear decreasing trend in log absolute error as energy literacy increases. These results are consistent with the findings from Experiment 1 and further support the notion that a solid understanding of energy concepts may be crucial for individuals’ ability to effectively engage in energy conservation planning. Furthermore, these findings highlight the potential value of targeted educational interventions aimed at improving consumers’ energy literacy to enhance the effectiveness of communications promoting sustainable energy behaviors.</w:t>
-      </w:r>
-    </w:p>
-    <w:bookmarkEnd w:id="85"/>
-    <w:bookmarkStart w:id="99" w:name="experiment-2-discussion"/>
-    <w:p>
-      <w:pPr>
-        <w:pStyle w:val="Heading2"/>
-      </w:pPr>
-      <w:r>
-        <w:t xml:space="preserve">Experiment 2: Discussion</w:t>
-      </w:r>
-    </w:p>
-    <w:bookmarkStart w:id="98" w:name="individual-differences"/>
-    <w:p>
-      <w:pPr>
-        <w:pStyle w:val="Heading3"/>
-      </w:pPr>
-      <w:r>
-        <w:t xml:space="preserve">Individual Differences</w:t>
-      </w:r>
-    </w:p>
-    <w:tbl>
-      <w:tblPr>
-        <w:tblStyle w:val="Table"/>
-        <w:tblW w:type="pct" w:w="5000"/>
-        <w:tblLayout w:type="fixed"/>
-        <w:tblLook w:firstRow="0" w:lastRow="0" w:firstColumn="0" w:lastColumn="0" w:noHBand="0" w:noVBand="0" w:val="0000"/>
-      </w:tblPr>
-      <w:tblGrid>
-        <w:gridCol w:w="7920"/>
-      </w:tblGrid>
-      <w:tr>
-        <w:tc>
-          <w:tcPr/>
-          <w:bookmarkStart w:id="89" w:name="fig-s2-indv"/>
-          <w:p>
-            <w:pPr>
-              <w:pStyle w:val="Compact"/>
-              <w:jc w:val="center"/>
-            </w:pPr>
-            <w:r>
-              <w:drawing>
-                <wp:inline>
-                  <wp:extent cx="5334000" cy="4364181"/>
-                  <wp:effectExtent b="0" l="0" r="0" t="0"/>
-                  <wp:docPr descr="" title="" id="87" name="Picture"/>
-                  <a:graphic>
-                    <a:graphicData uri="http://schemas.openxmlformats.org/drawingml/2006/picture">
-                      <pic:pic>
-                        <pic:nvPicPr>
-                          <pic:cNvPr descr="manuscript_files/figure-docx/fig-s2-indv-1.png" id="88" name="Picture"/>
-                          <pic:cNvPicPr>
-                            <a:picLocks noChangeArrowheads="1" noChangeAspect="1"/>
-                          </pic:cNvPicPr>
-                        </pic:nvPicPr>
-                        <pic:blipFill>
-                          <a:blip r:embed="rId86"/>
-                          <a:stretch>
-                            <a:fillRect/>
-                          </a:stretch>
-                        </pic:blipFill>
-                        <pic:spPr bwMode="auto">
-                          <a:xfrm>
-                            <a:off x="0" y="0"/>
-                            <a:ext cx="5334000" cy="4364181"/>
                           </a:xfrm>
                           <a:prstGeom prst="rect">
                             <a:avLst/>
@@ -5297,10 +4340,10 @@
               <w:pStyle w:val="ImageCaption"/>
             </w:pPr>
             <w:r>
-              <w:t xml:space="preserve">Figure 11: Study 2: Individual performance in the energy planning task, colored by reference class. The dashed line represents the target reduction goal. Participants are shown along the y axis, those who fall above or below the dashed line have not met the target goal. The x-axis represents the percent change in energy usage from the prior year.</w:t>
+              <w:t xml:space="preserve">Figure 7: Experiment 2. Posterior predictive check of the ordinal probit model, grouped by reference class (Experiment 2). The bars represent the observed proportions of each accuracy level within each reference class. The points represent the model’s predicted proportions, with error bars indicating 95% credible intervals.</w:t>
             </w:r>
           </w:p>
-          <w:bookmarkEnd w:id="89"/>
+          <w:bookmarkEnd w:id="67"/>
         </w:tc>
       </w:tr>
     </w:tbl>
@@ -5317,29 +4360,30 @@
       <w:tr>
         <w:tc>
           <w:tcPr/>
-          <w:bookmarkStart w:id="93" w:name="fig-s2-indv2-1"/>
+          <w:bookmarkStart w:id="72" w:name="fig-s2-els"/>
           <w:p>
             <w:pPr>
               <w:pStyle w:val="Compact"/>
               <w:jc w:val="center"/>
             </w:pPr>
+            <w:bookmarkStart w:id="71" w:name="fig-s2-els"/>
             <w:r>
               <w:drawing>
                 <wp:inline>
-                  <wp:extent cx="5334000" cy="4849090"/>
+                  <wp:extent cx="5334000" cy="4267200"/>
                   <wp:effectExtent b="0" l="0" r="0" t="0"/>
-                  <wp:docPr descr="" title="" id="91" name="Picture"/>
+                  <wp:docPr descr="" title="" id="69" name="Picture"/>
                   <a:graphic>
                     <a:graphicData uri="http://schemas.openxmlformats.org/drawingml/2006/picture">
                       <pic:pic>
                         <pic:nvPicPr>
-                          <pic:cNvPr descr="manuscript_files/figure-docx/fig-s2-indv2-1.png" id="92" name="Picture"/>
+                          <pic:cNvPr descr="manuscript_files/figure-docx/fig-s2-els-1.png" id="70" name="Picture"/>
                           <pic:cNvPicPr>
                             <a:picLocks noChangeArrowheads="1" noChangeAspect="1"/>
                           </pic:cNvPicPr>
                         </pic:nvPicPr>
                         <pic:blipFill>
-                          <a:blip r:embed="rId90"/>
+                          <a:blip r:embed="rId68"/>
                           <a:stretch>
                             <a:fillRect/>
                           </a:stretch>
@@ -5347,7 +4391,7 @@
                         <pic:spPr bwMode="auto">
                           <a:xfrm>
                             <a:off x="0" y="0"/>
-                            <a:ext cx="5334000" cy="4849090"/>
+                            <a:ext cx="5334000" cy="4267200"/>
                           </a:xfrm>
                           <a:prstGeom prst="rect">
                             <a:avLst/>
@@ -5365,6 +4409,7 @@
                 </wp:inline>
               </w:drawing>
             </w:r>
+            <w:bookmarkEnd w:id="71"/>
           </w:p>
           <w:p>
             <w:pPr>
@@ -5376,96 +4421,61 @@
               <w:pStyle w:val="ImageCaption"/>
             </w:pPr>
             <w:r>
-              <w:t xml:space="preserve">Figure 12: Study 2: Respones patterns for a subset of individiual participants. Black points are participant responses, red points are the state average, and blue points are the family average. The x-axis represents the appliance category, and the y-axis represents the energy usage in kWh.</w:t>
+              <w:t xml:space="preserve">Figure 8</w:t>
             </w:r>
           </w:p>
-          <w:bookmarkEnd w:id="93"/>
+          <w:bookmarkEnd w:id="72"/>
         </w:tc>
       </w:tr>
     </w:tbl>
-    <w:tbl>
-      <w:tblPr>
-        <w:tblStyle w:val="Table"/>
-        <w:tblW w:type="pct" w:w="5000"/>
-        <w:tblLayout w:type="fixed"/>
-        <w:tblLook w:firstRow="0" w:lastRow="0" w:firstColumn="0" w:lastColumn="0" w:noHBand="0" w:noVBand="0" w:val="0000"/>
-      </w:tblPr>
-      <w:tblGrid>
-        <w:gridCol w:w="7920"/>
-      </w:tblGrid>
-      <w:tr>
-        <w:tc>
-          <w:tcPr/>
-          <w:bookmarkStart w:id="97" w:name="fig-s2-indv2-2"/>
-          <w:p>
-            <w:pPr>
-              <w:pStyle w:val="Compact"/>
-              <w:jc w:val="center"/>
-            </w:pPr>
-            <w:r>
-              <w:drawing>
-                <wp:inline>
-                  <wp:extent cx="5334000" cy="4849090"/>
-                  <wp:effectExtent b="0" l="0" r="0" t="0"/>
-                  <wp:docPr descr="" title="" id="95" name="Picture"/>
-                  <a:graphic>
-                    <a:graphicData uri="http://schemas.openxmlformats.org/drawingml/2006/picture">
-                      <pic:pic>
-                        <pic:nvPicPr>
-                          <pic:cNvPr descr="manuscript_files/figure-docx/fig-s2-indv2-2.png" id="96" name="Picture"/>
-                          <pic:cNvPicPr>
-                            <a:picLocks noChangeArrowheads="1" noChangeAspect="1"/>
-                          </pic:cNvPicPr>
-                        </pic:nvPicPr>
-                        <pic:blipFill>
-                          <a:blip r:embed="rId94"/>
-                          <a:stretch>
-                            <a:fillRect/>
-                          </a:stretch>
-                        </pic:blipFill>
-                        <pic:spPr bwMode="auto">
-                          <a:xfrm>
-                            <a:off x="0" y="0"/>
-                            <a:ext cx="5334000" cy="4849090"/>
-                          </a:xfrm>
-                          <a:prstGeom prst="rect">
-                            <a:avLst/>
-                          </a:prstGeom>
-                          <a:noFill/>
-                          <a:ln w="9525">
-                            <a:noFill/>
-                            <a:headEnd/>
-                            <a:tailEnd/>
-                          </a:ln>
-                        </pic:spPr>
-                      </pic:pic>
-                    </a:graphicData>
-                  </a:graphic>
-                </wp:inline>
-              </w:drawing>
-            </w:r>
-          </w:p>
-          <w:p>
-            <w:pPr>
-              <w:jc w:val="center"/>
-            </w:pPr>
-            <w:pPr>
-              <w:jc w:val="start"/>
-              <w:spacing w:before="200"/>
-              <w:pStyle w:val="ImageCaption"/>
-            </w:pPr>
-            <w:r>
-              <w:t xml:space="preserve">Figure 13: Study 2: Respones patterns for a subset of individiual participants. Black points are participant responses, red points are the state average, and blue points are the family average. The x-axis represents the appliance category, and the y-axis represents the energy usage in kWh.</w:t>
-            </w:r>
-          </w:p>
-          <w:bookmarkEnd w:id="97"/>
-        </w:tc>
-      </w:tr>
-    </w:tbl>
-    <w:bookmarkEnd w:id="98"/>
-    <w:bookmarkEnd w:id="99"/>
-    <w:bookmarkEnd w:id="100"/>
-    <w:bookmarkStart w:id="101" w:name="general-discusion"/>
+    <w:p>
+      <w:pPr>
+        <w:pStyle w:val="BodyText"/>
+      </w:pPr>
+      <w:r>
+        <w:t xml:space="preserve">We once again examained the effect of energy literacy on planning accuracy. A Bayesian linear regression model was fit with log-transformed absolute error as the outcome variable and energy literacy score as the predictor, controlling for random effects of participant and state: log_abs_error ~ els + (1|id) + (1|state). This revealed a significant negative relationship between energy literacy and log absolute error (Estimate = -3.21, 95% CI: -3.89 to -2.52), indicating that participants with higher energy literacy scores tended to have smaller deviations from the target reduction goal, and thus more accurate plans overall (</w:t>
+      </w:r>
+      <w:hyperlink w:anchor="fig-s2-els">
+        <w:r>
+          <w:rPr>
+            <w:rStyle w:val="Hyperlink"/>
+          </w:rPr>
+          <w:t xml:space="preserve">Figure 8</w:t>
+        </w:r>
+      </w:hyperlink>
+      <w:r>
+        <w:t xml:space="preserve">).</w:t>
+      </w:r>
+    </w:p>
+    <w:bookmarkEnd w:id="73"/>
+    <w:bookmarkStart w:id="74" w:name="experiment-2-discussion"/>
+    <w:p>
+      <w:pPr>
+        <w:pStyle w:val="Heading2"/>
+      </w:pPr>
+      <w:r>
+        <w:t xml:space="preserve">Experiment 2: Discussion</w:t>
+      </w:r>
+    </w:p>
+    <w:p>
+      <w:pPr>
+        <w:pStyle w:val="FirstParagraph"/>
+      </w:pPr>
+      <w:r>
+        <w:t xml:space="preserve">Experiment 2 built upon the findings of Experiment 1 by incorporating additional manipulations of goal difficulty (10% vs. 15% reduction) and numerical presentation (rounded vs. exact numbers), while maintaining the core manipulation of reference class (kWh, Percentage, USD). Nevertheless, the results largely converged with those of Experiment 1, providing further converging evidence that presenting energy reduction goals in absolute units (kWh) facilitates more accurate planning compared to percentage-based or monetary formats.</w:t>
+      </w:r>
+    </w:p>
+    <w:p>
+      <w:pPr>
+        <w:pStyle w:val="BodyText"/>
+      </w:pPr>
+      <w:r>
+        <w:t xml:space="preserve">Taken together, the results of Experiment 2 provide further support for the hypothesis that presenting energy reduction goals in absolute units (kWh) leads to more accurate planning compared to percentage-based or monetary formats. Moreover, the additional manipulations of goal difficulty and numerical presentation offer further insights into the factors that may influence planning accuracy. While the effect of rounding numbers was modest, it suggests that simplifying the cognitive demands of the task may offer some benefits. The large effect of calculator use underscores the importance of considering the tools that individuals are likely to use in real-world settings. The consistent relationship between energy literacy and accuracy across both experiments highlights the potential value of educational interventions aimed at improving consumers’ understanding of energy concepts.</w:t>
+      </w:r>
+    </w:p>
+    <w:bookmarkEnd w:id="74"/>
+    <w:bookmarkEnd w:id="75"/>
+    <w:bookmarkStart w:id="76" w:name="general-discusion"/>
     <w:p>
       <w:pPr>
         <w:pStyle w:val="Heading1"/>
@@ -5479,6 +4489,14 @@
         <w:pStyle w:val="FirstParagraph"/>
       </w:pPr>
       <w:r>
+        <w:t xml:space="preserve">Across two experiments, we consistently found that presenting energy reduction goals in absolute units (kWh) led to more accurate planning compared to percentage-based or monetary representations. This advantage persisted across variations in goal difficulty and numerical presentation, suggesting a robust effect of reference class on planning accuracy.</w:t>
+      </w:r>
+    </w:p>
+    <w:p>
+      <w:pPr>
+        <w:pStyle w:val="BodyText"/>
+      </w:pPr>
+      <w:r>
         <w:t xml:space="preserve">Karjalainen 2011 - people prefer information about price</w:t>
       </w:r>
       <w:r>
@@ -5489,12 +4507,32 @@
       </w:r>
     </w:p>
     <w:p>
+      <w:pPr>
+        <w:pStyle w:val="BodyText"/>
+      </w:pPr>
+      <w:r>
+        <w:t xml:space="preserve">Mention</w:t>
+      </w:r>
+      <w:r>
+        <w:t xml:space="preserve"> </w:t>
+      </w:r>
+      <w:r>
+        <w:t xml:space="preserve">Blasch et al. (2019)</w:t>
+      </w:r>
+      <w:r>
+        <w:t xml:space="preserve"> </w:t>
+      </w:r>
+      <w:r>
+        <w:t xml:space="preserve">- better long-term appliance selection with information presented in monetary terms.</w:t>
+      </w:r>
+    </w:p>
+    <w:p>
       <w:r>
         <w:br w:type="page"/>
       </w:r>
     </w:p>
-    <w:bookmarkEnd w:id="101"/>
-    <w:bookmarkStart w:id="143" w:name="references"/>
+    <w:bookmarkEnd w:id="76"/>
+    <w:bookmarkStart w:id="120" w:name="references"/>
     <w:p>
       <w:pPr>
         <w:pStyle w:val="Heading1"/>
@@ -5503,8 +4541,55 @@
         <w:t xml:space="preserve">References</w:t>
       </w:r>
     </w:p>
-    <w:bookmarkStart w:id="142" w:name="refs"/>
-    <w:bookmarkStart w:id="103" w:name="ref-burknerBrmsPackageBayesian2017"/>
+    <w:bookmarkStart w:id="119" w:name="refs"/>
+    <w:bookmarkStart w:id="78" w:name="ref-blaschBoundedlyRationalConsumers2019"/>
+    <w:p>
+      <w:pPr>
+        <w:pStyle w:val="Bibliography"/>
+      </w:pPr>
+      <w:r>
+        <w:t xml:space="preserve">Blasch, J., Filippini, M., &amp; Kumar, N. (2019). Boundedly rational consumers, energy and investment literacy, and the display of information on household appliances.</w:t>
+      </w:r>
+      <w:r>
+        <w:t xml:space="preserve"> </w:t>
+      </w:r>
+      <w:r>
+        <w:rPr>
+          <w:i/>
+          <w:iCs/>
+        </w:rPr>
+        <w:t xml:space="preserve">Resource and Energy Economics</w:t>
+      </w:r>
+      <w:r>
+        <w:t xml:space="preserve">,</w:t>
+      </w:r>
+      <w:r>
+        <w:t xml:space="preserve"> </w:t>
+      </w:r>
+      <w:r>
+        <w:rPr>
+          <w:i/>
+          <w:iCs/>
+        </w:rPr>
+        <w:t xml:space="preserve">56</w:t>
+      </w:r>
+      <w:r>
+        <w:t xml:space="preserve">, 39–58.</w:t>
+      </w:r>
+      <w:r>
+        <w:t xml:space="preserve"> </w:t>
+      </w:r>
+      <w:hyperlink r:id="rId77">
+        <w:r>
+          <w:rPr>
+            <w:rStyle w:val="Hyperlink"/>
+          </w:rPr>
+          <w:t xml:space="preserve">https://doi.org/10.1016/j.reseneeco.2017.06.001</w:t>
+        </w:r>
+      </w:hyperlink>
+    </w:p>
+    <w:bookmarkEnd w:id="78"/>
+    <w:bookmarkStart w:id="80" w:name="ref-burknerBrmsPackageBayesian2017"/>
     <w:p>
       <w:pPr>
         <w:pStyle w:val="Bibliography"/>
@@ -5562,7 +4647,7 @@
       <w:r>
         <w:t xml:space="preserve"> </w:t>
       </w:r>
-      <w:hyperlink r:id="rId102">
+      <w:hyperlink r:id="rId79">
         <w:r>
           <w:rPr>
             <w:rStyle w:val="Hyperlink"/>
@@ -5571,8 +4656,8 @@
         </w:r>
       </w:hyperlink>
     </w:p>
-    <w:bookmarkEnd w:id="103"/>
-    <w:bookmarkStart w:id="105" w:name="X583a2aeb73133489b1bca7034fc4c88220fccdb"/>
+    <w:bookmarkEnd w:id="80"/>
+    <w:bookmarkStart w:id="82" w:name="X583a2aeb73133489b1bca7034fc4c88220fccdb"/>
     <w:p>
       <w:pPr>
         <w:pStyle w:val="Bibliography"/>
@@ -5609,7 +4694,7 @@
       <w:r>
         <w:t xml:space="preserve"> </w:t>
       </w:r>
-      <w:hyperlink r:id="rId104">
+      <w:hyperlink r:id="rId81">
         <w:r>
           <w:rPr>
             <w:rStyle w:val="Hyperlink"/>
@@ -5618,8 +4703,8 @@
         </w:r>
       </w:hyperlink>
     </w:p>
-    <w:bookmarkEnd w:id="105"/>
-    <w:bookmarkStart w:id="107" w:name="ref-dewatersEnergyLiteracySecondary2011"/>
+    <w:bookmarkEnd w:id="82"/>
+    <w:bookmarkStart w:id="84" w:name="ref-dewatersEnergyLiteracySecondary2011"/>
     <w:p>
       <w:pPr>
         <w:pStyle w:val="Bibliography"/>
@@ -5686,7 +4771,7 @@
       <w:r>
         <w:t xml:space="preserve"> </w:t>
       </w:r>
-      <w:hyperlink r:id="rId106">
+      <w:hyperlink r:id="rId83">
         <w:r>
           <w:rPr>
             <w:rStyle w:val="Hyperlink"/>
@@ -5695,8 +4780,8 @@
         </w:r>
       </w:hyperlink>
     </w:p>
-    <w:bookmarkEnd w:id="107"/>
-    <w:bookmarkStart w:id="109" w:name="X5af67f995b39de65510a4284ea565163ed449fb"/>
+    <w:bookmarkEnd w:id="84"/>
+    <w:bookmarkStart w:id="86" w:name="X5af67f995b39de65510a4284ea565163ed449fb"/>
     <w:p>
       <w:pPr>
         <w:pStyle w:val="Bibliography"/>
@@ -5733,7 +4818,7 @@
       <w:r>
         <w:t xml:space="preserve"> </w:t>
       </w:r>
-      <w:hyperlink r:id="rId108">
+      <w:hyperlink r:id="rId85">
         <w:r>
           <w:rPr>
             <w:rStyle w:val="Hyperlink"/>
@@ -5742,8 +4827,8 @@
         </w:r>
       </w:hyperlink>
     </w:p>
-    <w:bookmarkEnd w:id="109"/>
-    <w:bookmarkStart w:id="111" w:name="X48ee7d52bd4db5ee8bad5220fee5b9ac66ecac9"/>
+    <w:bookmarkEnd w:id="86"/>
+    <w:bookmarkStart w:id="88" w:name="X48ee7d52bd4db5ee8bad5220fee5b9ac66ecac9"/>
     <w:p>
       <w:pPr>
         <w:pStyle w:val="Bibliography"/>
@@ -5780,7 +4865,7 @@
       <w:r>
         <w:t xml:space="preserve"> </w:t>
       </w:r>
-      <w:hyperlink r:id="rId110">
+      <w:hyperlink r:id="rId87">
         <w:r>
           <w:rPr>
             <w:rStyle w:val="Hyperlink"/>
@@ -5789,8 +4874,8 @@
         </w:r>
       </w:hyperlink>
     </w:p>
-    <w:bookmarkEnd w:id="111"/>
-    <w:bookmarkStart w:id="113" w:name="ref-gigerenzerHowImproveBayesian1995"/>
+    <w:bookmarkEnd w:id="88"/>
+    <w:bookmarkStart w:id="90" w:name="ref-gigerenzerHowImproveBayesian1995"/>
     <w:p>
       <w:pPr>
         <w:pStyle w:val="Bibliography"/>
@@ -5851,7 +4936,7 @@
       <w:r>
         <w:t xml:space="preserve"> </w:t>
       </w:r>
-      <w:hyperlink r:id="rId112">
+      <w:hyperlink r:id="rId89">
         <w:r>
           <w:rPr>
             <w:rStyle w:val="Hyperlink"/>
@@ -5860,8 +4945,8 @@
         </w:r>
       </w:hyperlink>
     </w:p>
-    <w:bookmarkEnd w:id="113"/>
-    <w:bookmarkStart w:id="115" w:name="ref-gillConsumerMatchingCosts2022"/>
+    <w:bookmarkEnd w:id="90"/>
+    <w:bookmarkStart w:id="92" w:name="ref-gillConsumerMatchingCosts2022"/>
     <w:p>
       <w:pPr>
         <w:pStyle w:val="Bibliography"/>
@@ -5910,7 +4995,7 @@
       <w:r>
         <w:t xml:space="preserve"> </w:t>
       </w:r>
-      <w:hyperlink r:id="rId114">
+      <w:hyperlink r:id="rId91">
         <w:r>
           <w:rPr>
             <w:rStyle w:val="Hyperlink"/>
@@ -5919,8 +5004,8 @@
         </w:r>
       </w:hyperlink>
     </w:p>
-    <w:bookmarkEnd w:id="115"/>
-    <w:bookmarkStart w:id="117" w:name="ref-hahnelMentalAccountingMechanisms2020"/>
+    <w:bookmarkEnd w:id="92"/>
+    <w:bookmarkStart w:id="94" w:name="ref-hahnelMentalAccountingMechanisms2020"/>
     <w:p>
       <w:pPr>
         <w:pStyle w:val="Bibliography"/>
@@ -5957,7 +5042,7 @@
       <w:r>
         <w:t xml:space="preserve"> </w:t>
       </w:r>
-      <w:hyperlink r:id="rId116">
+      <w:hyperlink r:id="rId93">
         <w:r>
           <w:rPr>
             <w:rStyle w:val="Hyperlink"/>
@@ -5966,8 +5051,8 @@
         </w:r>
       </w:hyperlink>
     </w:p>
-    <w:bookmarkEnd w:id="117"/>
-    <w:bookmarkStart w:id="119" w:name="ref-herberzKiloWhatDefault2020"/>
+    <w:bookmarkEnd w:id="94"/>
+    <w:bookmarkStart w:id="96" w:name="ref-herberzKiloWhatDefault2020"/>
     <w:p>
       <w:pPr>
         <w:pStyle w:val="Bibliography"/>
@@ -6016,7 +5101,7 @@
       <w:r>
         <w:t xml:space="preserve"> </w:t>
       </w:r>
-      <w:hyperlink r:id="rId118">
+      <w:hyperlink r:id="rId95">
         <w:r>
           <w:rPr>
             <w:rStyle w:val="Hyperlink"/>
@@ -6025,8 +5110,8 @@
         </w:r>
       </w:hyperlink>
     </w:p>
-    <w:bookmarkEnd w:id="119"/>
-    <w:bookmarkStart w:id="121" w:name="X658bafcaccfb9bc079419911f1c599e9e42b8d8"/>
+    <w:bookmarkEnd w:id="96"/>
+    <w:bookmarkStart w:id="98" w:name="X658bafcaccfb9bc079419911f1c599e9e42b8d8"/>
     <w:p>
       <w:pPr>
         <w:pStyle w:val="Bibliography"/>
@@ -6072,7 +5157,7 @@
       <w:r>
         <w:t xml:space="preserve"> </w:t>
       </w:r>
-      <w:hyperlink r:id="rId120">
+      <w:hyperlink r:id="rId97">
         <w:r>
           <w:rPr>
             <w:rStyle w:val="Hyperlink"/>
@@ -6081,8 +5166,8 @@
         </w:r>
       </w:hyperlink>
     </w:p>
-    <w:bookmarkEnd w:id="121"/>
-    <w:bookmarkStart w:id="123" w:name="X227e3d6b85043161ccff60bb73ea027362781dc"/>
+    <w:bookmarkEnd w:id="98"/>
+    <w:bookmarkStart w:id="100" w:name="X227e3d6b85043161ccff60bb73ea027362781dc"/>
     <w:p>
       <w:pPr>
         <w:pStyle w:val="Bibliography"/>
@@ -6119,7 +5204,7 @@
       <w:r>
         <w:t xml:space="preserve"> </w:t>
       </w:r>
-      <w:hyperlink r:id="rId122">
+      <w:hyperlink r:id="rId99">
         <w:r>
           <w:rPr>
             <w:rStyle w:val="Hyperlink"/>
@@ -6128,8 +5213,8 @@
         </w:r>
       </w:hyperlink>
     </w:p>
-    <w:bookmarkEnd w:id="123"/>
-    <w:bookmarkStart w:id="125" w:name="ref-kimMySmartEEcofeedbackGaming2022"/>
+    <w:bookmarkEnd w:id="100"/>
+    <w:bookmarkStart w:id="102" w:name="ref-kimMySmartEEcofeedbackGaming2022"/>
     <w:p>
       <w:pPr>
         <w:pStyle w:val="Bibliography"/>
@@ -6190,7 +5275,7 @@
       <w:r>
         <w:t xml:space="preserve"> </w:t>
       </w:r>
-      <w:hyperlink r:id="rId124">
+      <w:hyperlink r:id="rId101">
         <w:r>
           <w:rPr>
             <w:rStyle w:val="Hyperlink"/>
@@ -6199,8 +5284,8 @@
         </w:r>
       </w:hyperlink>
     </w:p>
-    <w:bookmarkEnd w:id="125"/>
-    <w:bookmarkStart w:id="127" w:name="ref-larrickMPGIllusion2008"/>
+    <w:bookmarkEnd w:id="102"/>
+    <w:bookmarkStart w:id="104" w:name="ref-larrickMPGIllusion2008"/>
     <w:p>
       <w:pPr>
         <w:pStyle w:val="Bibliography"/>
@@ -6246,7 +5331,7 @@
       <w:r>
         <w:t xml:space="preserve"> </w:t>
       </w:r>
-      <w:hyperlink r:id="rId126">
+      <w:hyperlink r:id="rId103">
         <w:r>
           <w:rPr>
             <w:rStyle w:val="Hyperlink"/>
@@ -6255,8 +5340,8 @@
         </w:r>
       </w:hyperlink>
     </w:p>
-    <w:bookmarkEnd w:id="127"/>
-    <w:bookmarkStart w:id="129" w:name="X3b6a1d5d45806e48bd092325245544cfc853796"/>
+    <w:bookmarkEnd w:id="104"/>
+    <w:bookmarkStart w:id="106" w:name="X3b6a1d5d45806e48bd092325245544cfc853796"/>
     <w:p>
       <w:pPr>
         <w:pStyle w:val="Bibliography"/>
@@ -6305,7 +5390,7 @@
       <w:r>
         <w:t xml:space="preserve"> </w:t>
       </w:r>
-      <w:hyperlink r:id="rId128">
+      <w:hyperlink r:id="rId105">
         <w:r>
           <w:rPr>
             <w:rStyle w:val="Hyperlink"/>
@@ -6314,8 +5399,8 @@
         </w:r>
       </w:hyperlink>
     </w:p>
-    <w:bookmarkEnd w:id="129"/>
-    <w:bookmarkStart w:id="130" w:name="ref-reimerNumericCommunicationRisk2015"/>
+    <w:bookmarkEnd w:id="106"/>
+    <w:bookmarkStart w:id="107" w:name="ref-reimerNumericCommunicationRisk2015"/>
     <w:p>
       <w:pPr>
         <w:pStyle w:val="Bibliography"/>
@@ -6389,8 +5474,8 @@
         <w:t xml:space="preserve">(pp. 167–179).</w:t>
       </w:r>
     </w:p>
-    <w:bookmarkEnd w:id="130"/>
-    <w:bookmarkStart w:id="132" w:name="ref-schwartzWhatPeopleConsumption2015"/>
+    <w:bookmarkEnd w:id="107"/>
+    <w:bookmarkStart w:id="109" w:name="ref-schwartzWhatPeopleConsumption2015"/>
     <w:p>
       <w:pPr>
         <w:pStyle w:val="Bibliography"/>
@@ -6469,7 +5554,7 @@
       <w:r>
         <w:t xml:space="preserve"> </w:t>
       </w:r>
-      <w:hyperlink r:id="rId131">
+      <w:hyperlink r:id="rId108">
         <w:r>
           <w:rPr>
             <w:rStyle w:val="Hyperlink"/>
@@ -6478,8 +5563,8 @@
         </w:r>
       </w:hyperlink>
     </w:p>
-    <w:bookmarkEnd w:id="132"/>
-    <w:bookmarkStart w:id="134" w:name="ref-shahBarLineGraph2011"/>
+    <w:bookmarkEnd w:id="109"/>
+    <w:bookmarkStart w:id="111" w:name="ref-shahBarLineGraph2011"/>
     <w:p>
       <w:pPr>
         <w:pStyle w:val="Bibliography"/>
@@ -6558,7 +5643,7 @@
       <w:r>
         <w:t xml:space="preserve"> </w:t>
       </w:r>
-      <w:hyperlink r:id="rId133">
+      <w:hyperlink r:id="rId110">
         <w:r>
           <w:rPr>
             <w:rStyle w:val="Hyperlink"/>
@@ -6567,8 +5652,8 @@
         </w:r>
       </w:hyperlink>
     </w:p>
-    <w:bookmarkEnd w:id="134"/>
-    <w:bookmarkStart w:id="135" w:name="X7b3c79bfb7654af1f4b03dba64dad1a6765c972"/>
+    <w:bookmarkEnd w:id="111"/>
+    <w:bookmarkStart w:id="112" w:name="X7b3c79bfb7654af1f4b03dba64dad1a6765c972"/>
     <w:p>
       <w:pPr>
         <w:pStyle w:val="Bibliography"/>
@@ -6660,8 +5745,8 @@
         <w:t xml:space="preserve">. R: A Language and Environment for Statistical Computing.</w:t>
       </w:r>
     </w:p>
-    <w:bookmarkEnd w:id="135"/>
-    <w:bookmarkStart w:id="137" w:name="X60f05cb751d3210dc9499bebc3f1630657ea7f9"/>
+    <w:bookmarkEnd w:id="112"/>
+    <w:bookmarkStart w:id="114" w:name="X60f05cb751d3210dc9499bebc3f1630657ea7f9"/>
     <w:p>
       <w:pPr>
         <w:pStyle w:val="Bibliography"/>
@@ -6740,7 +5825,7 @@
       <w:r>
         <w:t xml:space="preserve"> </w:t>
       </w:r>
-      <w:hyperlink r:id="rId136">
+      <w:hyperlink r:id="rId113">
         <w:r>
           <w:rPr>
             <w:rStyle w:val="Hyperlink"/>
@@ -6749,8 +5834,8 @@
         </w:r>
       </w:hyperlink>
     </w:p>
-    <w:bookmarkEnd w:id="137"/>
-    <w:bookmarkStart w:id="139" w:name="ref-vesseyCognitiveFitTheoryBased1991"/>
+    <w:bookmarkEnd w:id="114"/>
+    <w:bookmarkStart w:id="116" w:name="ref-vesseyCognitiveFitTheoryBased1991"/>
     <w:p>
       <w:pPr>
         <w:pStyle w:val="Bibliography"/>
@@ -6817,7 +5902,7 @@
       <w:r>
         <w:t xml:space="preserve"> </w:t>
       </w:r>
-      <w:hyperlink r:id="rId138">
+      <w:hyperlink r:id="rId115">
         <w:r>
           <w:rPr>
             <w:rStyle w:val="Hyperlink"/>
@@ -6826,8 +5911,8 @@
         </w:r>
       </w:hyperlink>
     </w:p>
-    <w:bookmarkEnd w:id="139"/>
-    <w:bookmarkStart w:id="141" w:name="ref-wickhamWelcomeTidyverse2019"/>
+    <w:bookmarkEnd w:id="116"/>
+    <w:bookmarkStart w:id="118" w:name="ref-wickhamWelcomeTidyverse2019"/>
     <w:p>
       <w:pPr>
         <w:pStyle w:val="Bibliography"/>
@@ -6873,7 +5958,7 @@
       <w:r>
         <w:t xml:space="preserve"> </w:t>
       </w:r>
-      <w:hyperlink r:id="rId140">
+      <w:hyperlink r:id="rId117">
         <w:r>
           <w:rPr>
             <w:rStyle w:val="Hyperlink"/>
@@ -6882,9 +5967,9 @@
         </w:r>
       </w:hyperlink>
     </w:p>
-    <w:bookmarkEnd w:id="141"/>
-    <w:bookmarkEnd w:id="142"/>
-    <w:bookmarkEnd w:id="143"/>
+    <w:bookmarkEnd w:id="118"/>
+    <w:bookmarkEnd w:id="119"/>
+    <w:bookmarkEnd w:id="120"/>
     <w:sectPr/>
   </w:body>
 </w:document>

</xml_diff>

<commit_message>
update intro a little
</commit_message>
<xml_diff>
--- a/docs/manuscript/output/manuscript.docx
+++ b/docs/manuscript/output/manuscript.docx
@@ -147,7 +147,16 @@
         <w:t xml:space="preserve"> </w:t>
       </w:r>
       <w:r>
-        <w:t xml:space="preserve">demonstrated that presenting energy information in tabular formats enhances comprehension relative to graphs.</w:t>
+        <w:t xml:space="preserve">demonstrated that presenting energy information in tabular formats enhances comprehension relative to graphs. Nevertheless, persistent difficulties remain in conveying energy data in formats that foster accurate consumer judgments and planning, as consumers often lack intuitive benchmarks for interpreting abstract units such as kilowatt-hours</w:t>
+      </w:r>
+      <w:r>
+        <w:t xml:space="preserve"> </w:t>
+      </w:r>
+      <w:r>
+        <w:t xml:space="preserve">(Attari et al., 2010)</w:t>
+      </w:r>
+      <w:r>
+        <w:t xml:space="preserve">.</w:t>
       </w:r>
     </w:p>
     <w:p>
@@ -173,7 +182,25 @@
         <w:t xml:space="preserve">(Gigerenzer &amp; Edwards, 2003; Reimer et al., 2015)</w:t>
       </w:r>
       <w:r>
-        <w:t xml:space="preserve">. Presenting energy information in absolute units (e.g., kWh) provides a clear reference class, potentially enhancing comprehension.</w:t>
+        <w:t xml:space="preserve">. Presenting energy information in absolute units (e.g., kWh) provides a clear reference class, potentially enhancing comprehension. Indeed, the manner in which energy information is presented has been shown to significantly influence both comprehension and subsequent behavior</w:t>
+      </w:r>
+      <w:r>
+        <w:t xml:space="preserve"> </w:t>
+      </w:r>
+      <w:r>
+        <w:t xml:space="preserve">(Canfield et al., 2017)</w:t>
+      </w:r>
+      <w:r>
+        <w:t xml:space="preserve">. For example, the use of tables has been found to facilitate point-reading, essential for understanding specific energy values, while graphs may be more useful in tasks requiring more complex information interpretation</w:t>
+      </w:r>
+      <w:r>
+        <w:t xml:space="preserve"> </w:t>
+      </w:r>
+      <w:r>
+        <w:t xml:space="preserve">(Canfield et al., 2017)</w:t>
+      </w:r>
+      <w:r>
+        <w:t xml:space="preserve">.</w:t>
       </w:r>
     </w:p>
     <w:p>
@@ -286,7 +313,7 @@
         <w:pStyle w:val="BodyText"/>
       </w:pPr>
       <w:r>
-        <w:t xml:space="preserve">Despite existing studies on energy-use communication and format effects, limited research has explored how different numerical representations influence consumers’ ability to create accurate energy conservation plans. Specifically, there is a gap in understanding how presenting energy information in absolute units versus percentages or monetary terms affects the precision of planning appliance-specific reductions. Addressing this gap is crucial for developing effective interventions that promote energy conservation behaviors.</w:t>
+        <w:t xml:space="preserve">Despite existing studies on energy-use communication and format effects, limited research has explored how different numerical representations influence consumers’ ability to create accurate energy conservation plans. Specifically, there is a gap in understanding how presenting energy information in absolute units versus percentages or monetary terms affects the precision of planning appliance-specific reductions. The current study addresses these critical issues by systematically investigating the impact of varying information formats (kWh, percentage, and USD) on the accuracy of energy-planning decisions. By manipulating the presentation format of energy information, this research aims to elucidate how different representational formats influence planning accuracy.</w:t>
       </w:r>
     </w:p>
     <w:bookmarkEnd w:id="20"/>
@@ -309,7 +336,7 @@
     </w:p>
     <w:bookmarkEnd w:id="21"/>
     <w:bookmarkEnd w:id="22"/>
-    <w:bookmarkStart w:id="51" w:name="experiment-1"/>
+    <w:bookmarkStart w:id="50" w:name="experiment-1"/>
     <w:p>
       <w:pPr>
         <w:pStyle w:val="Heading1"/>
@@ -563,7 +590,7 @@
     </w:p>
     <w:bookmarkEnd w:id="29"/>
     <w:bookmarkEnd w:id="30"/>
-    <w:bookmarkStart w:id="49" w:name="results"/>
+    <w:bookmarkStart w:id="48" w:name="results"/>
     <w:p>
       <w:pPr>
         <w:pStyle w:val="Heading2"/>
@@ -572,7 +599,7 @@
         <w:t xml:space="preserve">Results</w:t>
       </w:r>
     </w:p>
-    <w:bookmarkStart w:id="48" w:name="data-analysis"/>
+    <w:bookmarkStart w:id="47" w:name="data-analysis"/>
     <w:p>
       <w:pPr>
         <w:pStyle w:val="Heading3"/>
@@ -1616,7 +1643,7 @@
         <w:pStyle w:val="FirstParagraph"/>
       </w:pPr>
       <w:r>
-        <w:t xml:space="preserve">This approach allowed us to estimate thresholds (intercepts) and regression coefficients that capture how different reference classes affect the likelihood of achieving higher accuracy categories. For each comparison, we provide posterior odds ratios (OR) and their 95% CIs. This approach allows the estimation of threshold parameters and regression coefficients that characterize how changes in predictor variables (such as the reference class: kWh, percentage, or USD) relate to probabilities of being in each accuracy category.</w:t>
+        <w:t xml:space="preserve">This approach allowed us to estimate thresholds (intercepts) and regression coefficients that capture how different reference classes affect the likelihood of achieving higher accuracy categories. For each comparison, we provide posterior odds ratios (OR) and their 95% CIs. This approach allows the estimation of threshold parameters and regression coefficients that characterize how changes in predictor variables (such as the reference class: kWh, percentage, or USD) relate to probabilities of being in each accuracy category. Specifically, we used a cumulative logit link function to model the ordered accuracy outcome, and we specified weakly informative priors for the regression coefficients (normal distributions with mean 0 and standard deviation of 1) and for the cutpoints (normal distributions with a mean of zero and a standard deviation of 4.0). The approach allows us to estimate threshold parameters and regression coefficients that characterize how changes in predictor variables (such as the reference class: kWh, percentage, or USD) relate to probabilities of being in each accuracy category.</w:t>
       </w:r>
     </w:p>
     <w:tbl>
@@ -2442,13 +2469,12 @@
       <w:tr>
         <w:tc>
           <w:tcPr/>
-          <w:bookmarkStart w:id="47" w:name="fig-s1-els"/>
+          <w:bookmarkStart w:id="46" w:name="fig-s1-els"/>
           <w:p>
             <w:pPr>
               <w:pStyle w:val="Compact"/>
               <w:jc w:val="center"/>
             </w:pPr>
-            <w:bookmarkStart w:id="46" w:name="fig-s1-els"/>
             <w:r>
               <w:drawing>
                 <wp:inline>
@@ -2491,7 +2517,6 @@
                 </wp:inline>
               </w:drawing>
             </w:r>
-            <w:bookmarkEnd w:id="46"/>
           </w:p>
           <w:p>
             <w:pPr>
@@ -2503,10 +2528,10 @@
               <w:pStyle w:val="ImageCaption"/>
             </w:pPr>
             <w:r>
-              <w:t xml:space="preserve">Figure 4</w:t>
+              <w:t xml:space="preserve">Figure 4: Experiment 1. Conditional effect of energy literacy on log absolute error. The plot shows the relationship between energy literacy score and log absolute error, controlling for random effects of participant and state. Higher energy literacy scores are associated with smaller deviations from the target reduction goal, indicating more accurate planning.</w:t>
             </w:r>
           </w:p>
-          <w:bookmarkEnd w:id="47"/>
+          <w:bookmarkEnd w:id="46"/>
         </w:tc>
       </w:tr>
     </w:tbl>
@@ -2538,15 +2563,51 @@
         <w:t xml:space="preserve">).</w:t>
       </w:r>
     </w:p>
+    <w:bookmarkEnd w:id="47"/>
     <w:bookmarkEnd w:id="48"/>
+    <w:bookmarkStart w:id="49" w:name="experiment-1-discussion"/>
+    <w:p>
+      <w:pPr>
+        <w:pStyle w:val="Heading2"/>
+      </w:pPr>
+      <w:r>
+        <w:t xml:space="preserve">Experiment 1: Discussion</w:t>
+      </w:r>
+    </w:p>
+    <w:p>
+      <w:pPr>
+        <w:pStyle w:val="FirstParagraph"/>
+      </w:pPr>
+      <w:r>
+        <w:t xml:space="preserve">Experiment 1 examined how different numerical representations of energy reduction goals affected participants’ planning accuracy. In line with our hypothesis that absolute units would yield better accuracy, the kWh condition supported significantly more precise energy reduction plans than did either the Percentage or USD conditions. Although the Percentage format was detrimental to accuracy relative to kWh, it was the USD condition that consistently produced the poorest outcomes, suggesting that monetary terms, while intuitive in everyday contexts, may not serve as effective reference classes for planning appliance-specific reductions in energy use.</w:t>
+      </w:r>
+    </w:p>
+    <w:p>
+      <w:pPr>
+        <w:pStyle w:val="BodyText"/>
+      </w:pPr>
+      <w:r>
+        <w:t xml:space="preserve">Experiment 2 will extend these findings by examining whether additional variables, such as the difficulty of the reduction goal or the rounding of numerical values, further interact with reference class conditions, thereby providing a more comprehensive understanding of how to optimize energy information presentation for improved planning accuracy.</w:t>
+      </w:r>
+    </w:p>
     <w:bookmarkEnd w:id="49"/>
-    <w:bookmarkStart w:id="50" w:name="experiment-1-discussion"/>
+    <w:bookmarkEnd w:id="50"/>
+    <w:bookmarkStart w:id="73" w:name="experiment-2"/>
+    <w:p>
+      <w:pPr>
+        <w:pStyle w:val="Heading1"/>
+      </w:pPr>
+      <w:r>
+        <w:t xml:space="preserve">Experiment 2</w:t>
+      </w:r>
+    </w:p>
+    <w:bookmarkStart w:id="51" w:name="methods-1"/>
     <w:p>
       <w:pPr>
         <w:pStyle w:val="Heading2"/>
       </w:pPr>
       <w:r>
-        <w:t xml:space="preserve">Experiment 1: Discussion</w:t>
+        <w:t xml:space="preserve">Methods</w:t>
       </w:r>
     </w:p>
     <w:p>
@@ -2554,47 +2615,11 @@
         <w:pStyle w:val="FirstParagraph"/>
       </w:pPr>
       <w:r>
-        <w:t xml:space="preserve">Experiment 1 examined how different numerical representations of energy reduction goals affected participants’ planning accuracy. In line with our hypothesis that absolute units would yield better accuracy, the kWh condition supported significantly more precise energy reduction plans than did either the Percentage or USD conditions. Although the Percentage format was detrimental to accuracy relative to kWh, it was the USD condition that consistently produced the poorest outcomes, suggesting that monetary terms, while intuitive in everyday contexts, may not serve as effective reference classes for planning appliance-specific reductions in energy use.</w:t>
-      </w:r>
-    </w:p>
-    <w:p>
-      <w:pPr>
-        <w:pStyle w:val="BodyText"/>
-      </w:pPr>
-      <w:r>
-        <w:t xml:space="preserve">Experiment 2 will extend these findings by examining whether additional variables, such as the difficulty of the reduction goal or the rounding of numerical values, further interact with reference class conditions, thereby providing a more comprehensive understanding of how to optimize energy information presentation for improved planning accuracy.</w:t>
-      </w:r>
-    </w:p>
-    <w:bookmarkEnd w:id="50"/>
+        <w:t xml:space="preserve">The experimental procedures in Experiment 2 are quite similar to those in Experiment 1. Experiment 2 employed a 2 (task goal: 10% vs. 15% reduction) x 2 (last year’s usage: exact vs. rounded) within-subjects design, with a between-subjects manipulation of the reference class (USD vs. Percentage vs. kWh).. We recruited 206 participants from Amazon Mechanical Turk, but data from from 10 participants were corrupted due to experimenter error, leaving a final sample of 196 participants.</w:t>
+      </w:r>
+    </w:p>
     <w:bookmarkEnd w:id="51"/>
-    <w:bookmarkStart w:id="75" w:name="experiment-2"/>
-    <w:p>
-      <w:pPr>
-        <w:pStyle w:val="Heading1"/>
-      </w:pPr>
-      <w:r>
-        <w:t xml:space="preserve">Experiment 2</w:t>
-      </w:r>
-    </w:p>
-    <w:bookmarkStart w:id="52" w:name="methods-1"/>
-    <w:p>
-      <w:pPr>
-        <w:pStyle w:val="Heading2"/>
-      </w:pPr>
-      <w:r>
-        <w:t xml:space="preserve">Methods</w:t>
-      </w:r>
-    </w:p>
-    <w:p>
-      <w:pPr>
-        <w:pStyle w:val="FirstParagraph"/>
-      </w:pPr>
-      <w:r>
-        <w:t xml:space="preserve">The experimental procedures in Experiment 2 are quite similar to those in Experiment 1. Experiment 2 employed a 2 (task goal: 10% vs. 15% reduction) x 2 (last year’s usage: exact vs. rounded) within-subjects design, with a between-subjects manipulation of the reference class (USD vs. Percentage vs. kWh).. We recruited 206 participants from Amazon Mechanical Turk, but data from from 10 participants were corrupted due to experimenter error, leaving a final sample of 196 participants.</w:t>
-      </w:r>
-    </w:p>
-    <w:bookmarkEnd w:id="52"/>
-    <w:bookmarkStart w:id="73" w:name="results-1"/>
+    <w:bookmarkStart w:id="71" w:name="results-1"/>
     <w:p>
       <w:pPr>
         <w:pStyle w:val="Heading2"/>
@@ -2616,7 +2641,7 @@
       <w:tr>
         <w:tc>
           <w:tcPr/>
-          <w:bookmarkStart w:id="53" w:name="tbl-s2-agg"/>
+          <w:bookmarkStart w:id="52" w:name="tbl-s2-agg"/>
           <w:p>
             <w:pPr>
               <w:jc w:val="center"/>
@@ -2916,7 +2941,7 @@
               </w:tc>
             </w:tr>
           </w:tbl>
-          <w:bookmarkEnd w:id="53"/>
+          <w:bookmarkEnd w:id="52"/>
           <w:p/>
         </w:tc>
       </w:tr>
@@ -2934,7 +2959,7 @@
       <w:tr>
         <w:tc>
           <w:tcPr/>
-          <w:bookmarkStart w:id="57" w:name="fig-s2-log-dist"/>
+          <w:bookmarkStart w:id="56" w:name="fig-s2-log-dist"/>
           <w:p>
             <w:pPr>
               <w:pStyle w:val="Compact"/>
@@ -2945,18 +2970,18 @@
                 <wp:inline>
                   <wp:extent cx="5334000" cy="3879272"/>
                   <wp:effectExtent b="0" l="0" r="0" t="0"/>
-                  <wp:docPr descr="" title="" id="55" name="Picture"/>
+                  <wp:docPr descr="" title="" id="54" name="Picture"/>
                   <a:graphic>
                     <a:graphicData uri="http://schemas.openxmlformats.org/drawingml/2006/picture">
                       <pic:pic>
                         <pic:nvPicPr>
-                          <pic:cNvPr descr="manuscript_files/figure-docx/fig-s2-log-dist-1.png" id="56" name="Picture"/>
+                          <pic:cNvPr descr="manuscript_files/figure-docx/fig-s2-log-dist-1.png" id="55" name="Picture"/>
                           <pic:cNvPicPr>
                             <a:picLocks noChangeArrowheads="1" noChangeAspect="1"/>
                           </pic:cNvPicPr>
                         </pic:nvPicPr>
                         <pic:blipFill>
-                          <a:blip r:embed="rId54"/>
+                          <a:blip r:embed="rId53"/>
                           <a:stretch>
                             <a:fillRect/>
                           </a:stretch>
@@ -2993,10 +3018,10 @@
               <w:pStyle w:val="ImageCaption"/>
             </w:pPr>
             <w:r>
-              <w:t xml:space="preserve">Figure 5: Study 1: Distribution of log absolute error by reference class.</w:t>
+              <w:t xml:space="preserve">Figure 5: Study 1: Distribution of log absolute error by reference class. Displays the distributions of log absolute deviation from the target reduction goal across the three reference class conditions and is also faceted by calculator usage. Lower values indicate greater accuracy.</w:t>
             </w:r>
           </w:p>
-          <w:bookmarkEnd w:id="57"/>
+          <w:bookmarkEnd w:id="56"/>
         </w:tc>
       </w:tr>
     </w:tbl>
@@ -3021,7 +3046,7 @@
       <w:tr>
         <w:tc>
           <w:tcPr/>
-          <w:bookmarkStart w:id="58" w:name="tbl-s2-reg"/>
+          <w:bookmarkStart w:id="57" w:name="tbl-s2-reg"/>
           <w:p>
             <w:pPr>
               <w:jc w:val="center"/>
@@ -3604,7 +3629,7 @@
               </w:tc>
             </w:tr>
           </w:tbl>
-          <w:bookmarkEnd w:id="58"/>
+          <w:bookmarkEnd w:id="57"/>
           <w:p/>
         </w:tc>
       </w:tr>
@@ -3630,7 +3655,7 @@
       <w:tr>
         <w:tc>
           <w:tcPr/>
-          <w:bookmarkStart w:id="59" w:name="tbl-s2-ord"/>
+          <w:bookmarkStart w:id="58" w:name="tbl-s2-ord"/>
           <w:p>
             <w:pPr>
               <w:jc w:val="center"/>
@@ -4000,7 +4025,7 @@
               </w:tc>
             </w:tr>
           </w:tbl>
-          <w:bookmarkEnd w:id="59"/>
+          <w:bookmarkEnd w:id="58"/>
           <w:p/>
         </w:tc>
       </w:tr>
@@ -4142,7 +4167,7 @@
       <w:tr>
         <w:tc>
           <w:tcPr/>
-          <w:bookmarkStart w:id="63" w:name="fig-s2-ame"/>
+          <w:bookmarkStart w:id="62" w:name="fig-s2-ame"/>
           <w:p>
             <w:pPr>
               <w:pStyle w:val="Compact"/>
@@ -4151,20 +4176,20 @@
             <w:r>
               <w:drawing>
                 <wp:inline>
-                  <wp:extent cx="5334000" cy="4267200"/>
+                  <wp:extent cx="5334000" cy="3879272"/>
                   <wp:effectExtent b="0" l="0" r="0" t="0"/>
-                  <wp:docPr descr="" title="" id="61" name="Picture"/>
+                  <wp:docPr descr="" title="" id="60" name="Picture"/>
                   <a:graphic>
                     <a:graphicData uri="http://schemas.openxmlformats.org/drawingml/2006/picture">
                       <pic:pic>
                         <pic:nvPicPr>
-                          <pic:cNvPr descr="manuscript_files/figure-docx/fig-s2-ame-1.png" id="62" name="Picture"/>
+                          <pic:cNvPr descr="manuscript_files/figure-docx/fig-s2-ame-1.png" id="61" name="Picture"/>
                           <pic:cNvPicPr>
                             <a:picLocks noChangeArrowheads="1" noChangeAspect="1"/>
                           </pic:cNvPicPr>
                         </pic:nvPicPr>
                         <pic:blipFill>
-                          <a:blip r:embed="rId60"/>
+                          <a:blip r:embed="rId59"/>
                           <a:stretch>
                             <a:fillRect/>
                           </a:stretch>
@@ -4172,7 +4197,7 @@
                         <pic:spPr bwMode="auto">
                           <a:xfrm>
                             <a:off x="0" y="0"/>
-                            <a:ext cx="5334000" cy="4267200"/>
+                            <a:ext cx="5334000" cy="3879272"/>
                           </a:xfrm>
                           <a:prstGeom prst="rect">
                             <a:avLst/>
@@ -4264,7 +4289,7 @@
               <w:t xml:space="preserve">category are near zero for both comparisons.</w:t>
             </w:r>
           </w:p>
-          <w:bookmarkEnd w:id="63"/>
+          <w:bookmarkEnd w:id="62"/>
         </w:tc>
       </w:tr>
     </w:tbl>
@@ -4281,7 +4306,7 @@
       <w:tr>
         <w:tc>
           <w:tcPr/>
-          <w:bookmarkStart w:id="67" w:name="fig-s2-ppd"/>
+          <w:bookmarkStart w:id="66" w:name="fig-s2-ppd"/>
           <w:p>
             <w:pPr>
               <w:pStyle w:val="Compact"/>
@@ -4292,18 +4317,18 @@
                 <wp:inline>
                   <wp:extent cx="5334000" cy="4267200"/>
                   <wp:effectExtent b="0" l="0" r="0" t="0"/>
-                  <wp:docPr descr="" title="" id="65" name="Picture"/>
+                  <wp:docPr descr="" title="" id="64" name="Picture"/>
                   <a:graphic>
                     <a:graphicData uri="http://schemas.openxmlformats.org/drawingml/2006/picture">
                       <pic:pic>
                         <pic:nvPicPr>
-                          <pic:cNvPr descr="manuscript_files/figure-docx/fig-s2-ppd-1.png" id="66" name="Picture"/>
+                          <pic:cNvPr descr="manuscript_files/figure-docx/fig-s2-ppd-1.png" id="65" name="Picture"/>
                           <pic:cNvPicPr>
                             <a:picLocks noChangeArrowheads="1" noChangeAspect="1"/>
                           </pic:cNvPicPr>
                         </pic:nvPicPr>
                         <pic:blipFill>
-                          <a:blip r:embed="rId64"/>
+                          <a:blip r:embed="rId63"/>
                           <a:stretch>
                             <a:fillRect/>
                           </a:stretch>
@@ -4343,7 +4368,7 @@
               <w:t xml:space="preserve">Figure 7: Experiment 2. Posterior predictive check of the ordinal probit model, grouped by reference class (Experiment 2). The bars represent the observed proportions of each accuracy level within each reference class. The points represent the model’s predicted proportions, with error bars indicating 95% credible intervals.</w:t>
             </w:r>
           </w:p>
-          <w:bookmarkEnd w:id="67"/>
+          <w:bookmarkEnd w:id="66"/>
         </w:tc>
       </w:tr>
     </w:tbl>
@@ -4360,30 +4385,29 @@
       <w:tr>
         <w:tc>
           <w:tcPr/>
-          <w:bookmarkStart w:id="72" w:name="fig-s2-els"/>
+          <w:bookmarkStart w:id="70" w:name="fig-s2-els"/>
           <w:p>
             <w:pPr>
               <w:pStyle w:val="Compact"/>
               <w:jc w:val="center"/>
             </w:pPr>
-            <w:bookmarkStart w:id="71" w:name="fig-s2-els"/>
             <w:r>
               <w:drawing>
                 <wp:inline>
                   <wp:extent cx="5334000" cy="4267200"/>
                   <wp:effectExtent b="0" l="0" r="0" t="0"/>
-                  <wp:docPr descr="" title="" id="69" name="Picture"/>
+                  <wp:docPr descr="" title="" id="68" name="Picture"/>
                   <a:graphic>
                     <a:graphicData uri="http://schemas.openxmlformats.org/drawingml/2006/picture">
                       <pic:pic>
                         <pic:nvPicPr>
-                          <pic:cNvPr descr="manuscript_files/figure-docx/fig-s2-els-1.png" id="70" name="Picture"/>
+                          <pic:cNvPr descr="manuscript_files/figure-docx/fig-s2-els-1.png" id="69" name="Picture"/>
                           <pic:cNvPicPr>
                             <a:picLocks noChangeArrowheads="1" noChangeAspect="1"/>
                           </pic:cNvPicPr>
                         </pic:nvPicPr>
                         <pic:blipFill>
-                          <a:blip r:embed="rId68"/>
+                          <a:blip r:embed="rId67"/>
                           <a:stretch>
                             <a:fillRect/>
                           </a:stretch>
@@ -4409,7 +4433,6 @@
                 </wp:inline>
               </w:drawing>
             </w:r>
-            <w:bookmarkEnd w:id="71"/>
           </w:p>
           <w:p>
             <w:pPr>
@@ -4421,10 +4444,10 @@
               <w:pStyle w:val="ImageCaption"/>
             </w:pPr>
             <w:r>
-              <w:t xml:space="preserve">Figure 8</w:t>
+              <w:t xml:space="preserve">Figure 8: Experiment 2. Conditional effect of energy literacy on log absolute error. The plot shows the relationship between energy literacy score and log absolute error, controlling for random effects of participant and state. Higher energy literacy scores are associated with smaller deviations from the target reduction goal, indicating more accurate planning.</w:t>
             </w:r>
           </w:p>
-          <w:bookmarkEnd w:id="72"/>
+          <w:bookmarkEnd w:id="70"/>
         </w:tc>
       </w:tr>
     </w:tbl>
@@ -4447,14 +4470,57 @@
         <w:t xml:space="preserve">).</w:t>
       </w:r>
     </w:p>
+    <w:bookmarkEnd w:id="71"/>
+    <w:bookmarkStart w:id="72" w:name="experiment-2-discussion"/>
+    <w:p>
+      <w:pPr>
+        <w:pStyle w:val="Heading2"/>
+      </w:pPr>
+      <w:r>
+        <w:t xml:space="preserve">Experiment 2: Discussion</w:t>
+      </w:r>
+    </w:p>
+    <w:p>
+      <w:pPr>
+        <w:pStyle w:val="FirstParagraph"/>
+      </w:pPr>
+      <w:r>
+        <w:t xml:space="preserve">Experiment 2 aimed to build upon the findings of Experiment 1, not only by replicating the core manipulation of reference class, but also by incorporating additional variables that might influence planning accuracy. These included goal difficulty and the way that the prior year’s usage was presented (rounded or exact). The results largely converged with those of Experiment 1, providing further converging evidence that presenting energy reduction goals in absolute units (kWh) facilitates more accurate planning compared to percentage-based or monetary formats.</w:t>
+      </w:r>
+    </w:p>
+    <w:p>
+      <w:pPr>
+        <w:pStyle w:val="BodyText"/>
+      </w:pPr>
+      <w:r>
+        <w:t xml:space="preserve">Taken together, the results of Experiment 2 provide further support for the hypothesis that presenting energy reduction goals in absolute units (kWh) leads to more accurate planning compared to percentage-based or monetary formats.</w:t>
+      </w:r>
+    </w:p>
+    <w:p>
+      <w:pPr>
+        <w:pStyle w:val="BodyText"/>
+      </w:pPr>
+      <w:r>
+        <w:t xml:space="preserve">The finding that the more challenging 15% reduction goal was associated with a slight improvement in accuracy is counterintuitive. It may be that participants put more effort into the task under this condition, or perhaps this is an artifact of the way that the task was presented. However, this effect was relatively small and thus should be explored in future research to better understand its underlying mechanisms. Furthermore, the magnitude of the effect size of this manipulation should be examined to better understand the practical implications of goal difficulty for energy conservation.</w:t>
+      </w:r>
+    </w:p>
+    <w:p>
+      <w:pPr>
+        <w:pStyle w:val="BodyText"/>
+      </w:pPr>
+      <w:r>
+        <w:t xml:space="preserve">The large and significant effect of calculator use, consistent across both experiments, underscores the crucial role of tools that individuals are likely to employ in real-world settings. Finally, the consistent relationship between energy literacy and accuracy, observed across both experiments, highlights the potential value of educational interventions aimed at improving consumers’ understanding of energy concepts.</w:t>
+      </w:r>
+    </w:p>
+    <w:bookmarkEnd w:id="72"/>
     <w:bookmarkEnd w:id="73"/>
-    <w:bookmarkStart w:id="74" w:name="experiment-2-discussion"/>
-    <w:p>
-      <w:pPr>
-        <w:pStyle w:val="Heading2"/>
-      </w:pPr>
-      <w:r>
-        <w:t xml:space="preserve">Experiment 2: Discussion</w:t>
+    <w:bookmarkStart w:id="74" w:name="general-discusion"/>
+    <w:p>
+      <w:pPr>
+        <w:pStyle w:val="Heading1"/>
+      </w:pPr>
+      <w:r>
+        <w:t xml:space="preserve">General Discusion</w:t>
       </w:r>
     </w:p>
     <w:p>
@@ -4462,7 +4528,7 @@
         <w:pStyle w:val="FirstParagraph"/>
       </w:pPr>
       <w:r>
-        <w:t xml:space="preserve">Experiment 2 built upon the findings of Experiment 1 by incorporating additional manipulations of goal difficulty (10% vs. 15% reduction) and numerical presentation (rounded vs. exact numbers), while maintaining the core manipulation of reference class (kWh, Percentage, USD). Nevertheless, the results largely converged with those of Experiment 1, providing further converging evidence that presenting energy reduction goals in absolute units (kWh) facilitates more accurate planning compared to percentage-based or monetary formats.</w:t>
+        <w:t xml:space="preserve">Across two experiments, we consistently found that presenting energy reduction goals in absolute units (kWh) led to more accurate planning compared to percentage-based or monetary representations. This advantage persisted across variations in goal difficulty and numerical presentation, suggesting a robust effect of reference class on planning accuracy.</w:t>
       </w:r>
     </w:p>
     <w:p>
@@ -4470,78 +4536,106 @@
         <w:pStyle w:val="BodyText"/>
       </w:pPr>
       <w:r>
-        <w:t xml:space="preserve">Taken together, the results of Experiment 2 provide further support for the hypothesis that presenting energy reduction goals in absolute units (kWh) leads to more accurate planning compared to percentage-based or monetary formats. Moreover, the additional manipulations of goal difficulty and numerical presentation offer further insights into the factors that may influence planning accuracy. While the effect of rounding numbers was modest, it suggests that simplifying the cognitive demands of the task may offer some benefits. The large effect of calculator use underscores the importance of considering the tools that individuals are likely to use in real-world settings. The consistent relationship between energy literacy and accuracy across both experiments highlights the potential value of educational interventions aimed at improving consumers’ understanding of energy concepts.</w:t>
+        <w:t xml:space="preserve">It is, however, important to note that while we find a significant benefit of presenting energy information in absolute units, some prior work suggests that consumers may prefer to receive information about costs, rather than absolute units (Karjalainen, 2011), or in some cases, that monetary information may lead to better decision-making (Blasch et al., 2019).</w:t>
+      </w:r>
+    </w:p>
+    <w:p>
+      <w:pPr>
+        <w:pStyle w:val="BodyText"/>
+      </w:pPr>
+      <w:r>
+        <w:t xml:space="preserve">Karjalainen 2011 - people prefer information about price</w:t>
+      </w:r>
+      <w:r>
+        <w:t xml:space="preserve"> </w:t>
+      </w:r>
+      <w:r>
+        <w:t xml:space="preserve">(Karjalainen, 2011)</w:t>
+      </w:r>
+    </w:p>
+    <w:p>
+      <w:pPr>
+        <w:pStyle w:val="BodyText"/>
+      </w:pPr>
+      <w:r>
+        <w:t xml:space="preserve">Mention</w:t>
+      </w:r>
+      <w:r>
+        <w:t xml:space="preserve"> </w:t>
+      </w:r>
+      <w:r>
+        <w:t xml:space="preserve">Blasch et al. (2019)</w:t>
+      </w:r>
+      <w:r>
+        <w:t xml:space="preserve"> </w:t>
+      </w:r>
+      <w:r>
+        <w:t xml:space="preserve">- better long-term appliance selection with information presented in monetary terms.</w:t>
+      </w:r>
+    </w:p>
+    <w:p>
+      <w:r>
+        <w:br w:type="page"/>
       </w:r>
     </w:p>
     <w:bookmarkEnd w:id="74"/>
-    <w:bookmarkEnd w:id="75"/>
-    <w:bookmarkStart w:id="76" w:name="general-discusion"/>
+    <w:bookmarkStart w:id="120" w:name="references"/>
     <w:p>
       <w:pPr>
         <w:pStyle w:val="Heading1"/>
       </w:pPr>
       <w:r>
-        <w:t xml:space="preserve">General Discusion</w:t>
-      </w:r>
-    </w:p>
-    <w:p>
-      <w:pPr>
-        <w:pStyle w:val="FirstParagraph"/>
-      </w:pPr>
-      <w:r>
-        <w:t xml:space="preserve">Across two experiments, we consistently found that presenting energy reduction goals in absolute units (kWh) led to more accurate planning compared to percentage-based or monetary representations. This advantage persisted across variations in goal difficulty and numerical presentation, suggesting a robust effect of reference class on planning accuracy.</w:t>
-      </w:r>
-    </w:p>
-    <w:p>
-      <w:pPr>
-        <w:pStyle w:val="BodyText"/>
-      </w:pPr>
-      <w:r>
-        <w:t xml:space="preserve">Karjalainen 2011 - people prefer information about price</w:t>
-      </w:r>
-      <w:r>
-        <w:t xml:space="preserve"> </w:t>
-      </w:r>
-      <w:r>
-        <w:t xml:space="preserve">(Karjalainen, 2011)</w:t>
-      </w:r>
-    </w:p>
-    <w:p>
-      <w:pPr>
-        <w:pStyle w:val="BodyText"/>
-      </w:pPr>
-      <w:r>
-        <w:t xml:space="preserve">Mention</w:t>
-      </w:r>
-      <w:r>
-        <w:t xml:space="preserve"> </w:t>
-      </w:r>
-      <w:r>
-        <w:t xml:space="preserve">Blasch et al. (2019)</w:t>
-      </w:r>
-      <w:r>
-        <w:t xml:space="preserve"> </w:t>
-      </w:r>
-      <w:r>
-        <w:t xml:space="preserve">- better long-term appliance selection with information presented in monetary terms.</w:t>
-      </w:r>
-    </w:p>
-    <w:p>
-      <w:r>
-        <w:br w:type="page"/>
-      </w:r>
+        <w:t xml:space="preserve">References</w:t>
+      </w:r>
+    </w:p>
+    <w:bookmarkStart w:id="119" w:name="refs"/>
+    <w:bookmarkStart w:id="76" w:name="ref-attariPublicPerceptionsEnergy2010"/>
+    <w:p>
+      <w:pPr>
+        <w:pStyle w:val="Bibliography"/>
+      </w:pPr>
+      <w:r>
+        <w:t xml:space="preserve">Attari, S. Z., DeKay, M. L., Davidson, C. I., &amp; Bruine De Bruin, W. (2010). Public perceptions of energy consumption and savings.</w:t>
+      </w:r>
+      <w:r>
+        <w:t xml:space="preserve"> </w:t>
+      </w:r>
+      <w:r>
+        <w:rPr>
+          <w:i/>
+          <w:iCs/>
+        </w:rPr>
+        <w:t xml:space="preserve">Proceedings of the National Academy of Sciences</w:t>
+      </w:r>
+      <w:r>
+        <w:t xml:space="preserve">,</w:t>
+      </w:r>
+      <w:r>
+        <w:t xml:space="preserve"> </w:t>
+      </w:r>
+      <w:r>
+        <w:rPr>
+          <w:i/>
+          <w:iCs/>
+        </w:rPr>
+        <w:t xml:space="preserve">107</w:t>
+      </w:r>
+      <w:r>
+        <w:t xml:space="preserve">(37), 16054–16059.</w:t>
+      </w:r>
+      <w:r>
+        <w:t xml:space="preserve"> </w:t>
+      </w:r>
+      <w:hyperlink r:id="rId75">
+        <w:r>
+          <w:rPr>
+            <w:rStyle w:val="Hyperlink"/>
+          </w:rPr>
+          <w:t xml:space="preserve">https://doi.org/10.1073/pnas.1001509107</w:t>
+        </w:r>
+      </w:hyperlink>
     </w:p>
     <w:bookmarkEnd w:id="76"/>
-    <w:bookmarkStart w:id="120" w:name="references"/>
-    <w:p>
-      <w:pPr>
-        <w:pStyle w:val="Heading1"/>
-      </w:pPr>
-      <w:r>
-        <w:t xml:space="preserve">References</w:t>
-      </w:r>
-    </w:p>
-    <w:bookmarkStart w:id="119" w:name="refs"/>
     <w:bookmarkStart w:id="78" w:name="ref-blaschBoundedlyRationalConsumers2019"/>
     <w:p>
       <w:pPr>

</xml_diff>

<commit_message>
updated methods and appendix.
</commit_message>
<xml_diff>
--- a/docs/manuscript/output/manuscript.docx
+++ b/docs/manuscript/output/manuscript.docx
@@ -47,7 +47,7 @@
         <w:pStyle w:val="Date"/>
       </w:pPr>
       <w:r>
-        <w:t xml:space="preserve">2024-12-07</w:t>
+        <w:t xml:space="preserve">2025-01-09</w:t>
       </w:r>
     </w:p>
     <w:p>
@@ -145,10 +145,7 @@
         <w:pStyle w:val="BodyText"/>
       </w:pPr>
       <w:r>
-        <w:t xml:space="preserve">The way numerical information is presented can significantly affect how individuals process and use that information. Of particular relevance are reference class effects, which occur when numerical statements are presented without a clear or intuitive basis for comparison, thereby hindering the meaningful inference of quantities</w:t>
-      </w:r>
-      <w:r>
-        <w:t xml:space="preserve"> </w:t>
+        <w:t xml:space="preserve">The way numerical information is presented can significantly affect how individuals process and use that information. Of particular relevance are reference class effects, which occur when numerical statements are presented without a clear or intuitive basis for comparison, making it difficult to infer meaningful quantities</w:t>
       </w:r>
       <w:r>
         <w:t xml:space="preserve">(Gigerenzer &amp; Edwards, 2003; Reimer et al., 2015)</w:t>
@@ -348,7 +345,7 @@
         <w:pStyle w:val="FirstParagraph"/>
       </w:pPr>
       <w:r>
-        <w:t xml:space="preserve">We implemented our task and surveys on Qualtrics, and recruited participants through Amazon Mechanical Turk. In Experiment 1, 252 participants were initially recruited, but data from 17 participants were corrupted due to experimenter error, leaving a final sample of 235 participants. Most participants (76%) reported using a calculator to complete the task.</w:t>
+        <w:t xml:space="preserve">We implemented our task and surveys on Qualtrics, and recruited participants through Amazon Mechanical Turk. In Experiment 1, 252 participants were initially recruited. Data from 17 participants were corrupted due to experimenter error, and six participants were excluded due to deviant performance on the task, resulting in a final sample of 229 participants (146 males, 92 females, 1 not specified). The average age of participants was 34.3 years (SD = 10.2). Most participants (76%) reported using a calculator to complete the task.</w:t>
       </w:r>
     </w:p>
     <w:bookmarkEnd w:id="22"/>
@@ -366,7 +363,16 @@
         <w:pStyle w:val="FirstParagraph"/>
       </w:pPr>
       <w:r>
-        <w:t xml:space="preserve">The study employed a mixed design with reference class (kWh, percentage, USD) as a between-subjects factor and state/family scenario as a within-subjects factor. Each participant completed energy reduction planning tasks for two different states, with state order counterbalanced across participants. The family scenarios featured four households in different climate regions: Texas (Smith family) and California (Adams family) representing warm climates, and Colorado (Wells family) and Massachusetts (Davis family) representing cold climates. We obtain average utility use from each state by CITE SOURCE FOR STATE AVGS?</w:t>
+        <w:t xml:space="preserve">The study employed a mixed design with reference class (kWh, percentage, USD) as a between-subjects factor and state/family scenario as a within-subjects factor. Each participant completed energy reduction planning tasks for two different states (i.e., family scenarios), with state order counterbalanced across participants. The family scenarios featured four households in different climate regions: Texas (Smith family) and California (Adams family) representing warm climates, and Colorado (Wells family) and Massachusetts (Davis family) representing cold climates. Average utility use data for each state was obtained from the CITE SOURCE FOR STATE AVGS? Participants also completed an 8-item questionnaire assessing participants’ knowledge of energy consumption and conversion</w:t>
+      </w:r>
+      <w:r>
+        <w:t xml:space="preserve"> </w:t>
+      </w:r>
+      <w:r>
+        <w:t xml:space="preserve">(DeWaters &amp; Powers, 2011)</w:t>
+      </w:r>
+      <w:r>
+        <w:t xml:space="preserve">, and a question indicating whether they used a calculator for the task.</w:t>
       </w:r>
     </w:p>
     <w:bookmarkEnd w:id="23"/>
@@ -384,15 +390,7 @@
         <w:pStyle w:val="FirstParagraph"/>
       </w:pPr>
       <w:r>
-        <w:t xml:space="preserve">Participants were provided with energy usage data for two hypothetical families and tasked with creating action plans to meet specified energy reduction goals. These goals were implementing by allocating usage across five appliance categories: heating, cooling, water heating, refrigerator, and other appliances (e.g., TV, lighting).</w:t>
-      </w:r>
-    </w:p>
-    <w:p>
-      <w:pPr>
-        <w:pStyle w:val="BodyText"/>
-      </w:pPr>
-      <w:r>
-        <w:t xml:space="preserve">For each family scenario, participants were shown a table containing the families utility usage from the prior year, alongside the state averages for each appliance category (both prior year usage and state averages are always shown in kWh). For each scenario, participants were asked to create two possible action plans to achieve the target reduction in total household energy usage (see</w:t>
+        <w:t xml:space="preserve">Participants were provided with energy usage data for two hypothetical families and tasked with creating action plans to meet specified energy reduction goals. These goals were implementing by allocating usage across five appliance categories: heating, cooling, water heating, refrigerator, and other appliances (e.g., TV, lighting). Participants were informed at the start of the task that they would be presented with tables of detailed energy usage data for each family, and that they would have to create 2 action plans for each of the families. Each action plan goal was implemented by allocating usage across five appliance categories: heating, cooling, water heating, refrigerator, and other appliances (e.g., TV, lighting, washer/dryer).For each family scenario, participants were shown a table containing the families utility usage from the prior year, alongside the state averages for each appliance category (see</w:t>
       </w:r>
       <w:r>
         <w:t xml:space="preserve"> </w:t>
@@ -406,58 +404,7 @@
         </w:r>
       </w:hyperlink>
       <w:r>
-        <w:t xml:space="preserve">). Depending on their reference class condition, the target reduction amount presented either in kilowatt-hours (kWh), as percentages of total household usage, or in U.S. dollars. In all conditions, the target reduction was equivalent to a 15% reduction in total household kWh.</w:t>
-      </w:r>
-    </w:p>
-    <w:p>
-      <w:pPr>
-        <w:pStyle w:val="BodyText"/>
-      </w:pPr>
-      <w:r>
-        <w:t xml:space="preserve">kWh Condition: The target reduction is presented as an absolute number of kilowatt-hours (e.g.,</w:t>
-      </w:r>
-      <w:r>
-        <w:t xml:space="preserve"> </w:t>
-      </w:r>
-      <w:r>
-        <w:t xml:space="preserve">“Reduce total energy use by 5965 kWh”</w:t>
-      </w:r>
-      <w:r>
-        <w:t xml:space="preserve">).</w:t>
-      </w:r>
-    </w:p>
-    <w:p>
-      <w:pPr>
-        <w:pStyle w:val="BodyText"/>
-      </w:pPr>
-      <w:r>
-        <w:t xml:space="preserve">Percentage Condition: The target reduction is presented as a percentage of the family’s total previous year’s usage (e.g.,</w:t>
-      </w:r>
-      <w:r>
-        <w:t xml:space="preserve"> </w:t>
-      </w:r>
-      <w:r>
-        <w:t xml:space="preserve">“Reduce total energy use by 15%”</w:t>
-      </w:r>
-      <w:r>
-        <w:t xml:space="preserve">).</w:t>
-      </w:r>
-    </w:p>
-    <w:p>
-      <w:pPr>
-        <w:pStyle w:val="BodyText"/>
-      </w:pPr>
-      <w:r>
-        <w:t xml:space="preserve">USD Condition: The target reduction is presented as a monetary value, equivalent to the cost of a 15% reduction in energy use (e.g.,</w:t>
-      </w:r>
-      <w:r>
-        <w:t xml:space="preserve"> </w:t>
-      </w:r>
-      <w:r>
-        <w:t xml:space="preserve">“Reduce total energy costs by $656”</w:t>
-      </w:r>
-      <w:r>
-        <w:t xml:space="preserve">).</w:t>
+        <w:t xml:space="preserve">). For each scenario, participants were asked to create two possible action plans to achieve the target reduction in total household energy usage . Depending on their reference class condition, the target reduction amount presented either in kilowatt-hours (kWh), as a percentage of total household usage, or in U.S. dollars. In all conditions, the target reduction was equivalent to a 15% reduction in total household kWh.</w:t>
       </w:r>
     </w:p>
     <w:tbl>
@@ -532,68 +479,13 @@
               <w:pStyle w:val="ImageCaption"/>
             </w:pPr>
             <w:r>
-              <w:t xml:space="preserve">Figure 1: Example energy planning task trial. Participants saw a table with a family’s previous year electricity usage (here for the Wells family in Colorado) and were asked to allocate energy usage to meet a 15% reduction goal. The format of the reduction goal was manipulated to be either a percentage (15% given as goal reduction), kilowatt hours (5965 kWh given), or USD ($656)</w:t>
+              <w:t xml:space="preserve">Figure 1: Example energy planning task trial. Participants saw a table with a family’s previous year electricity usage (here for the Wells family in Colorado) and were asked to allocate energy usage to meet a 15% reduction goal. The format of the reduction goal was manipulated to be either a percentage (15% given as goal reduction), kilowatt hours (5965 kWh given), or USD ($656). Participants in the USD condition were provided with the conversion rate between kwH and USD.</w:t>
             </w:r>
           </w:p>
           <w:bookmarkEnd w:id="27"/>
         </w:tc>
       </w:tr>
     </w:tbl>
-    <w:p>
-      <w:pPr>
-        <w:pStyle w:val="BodyText"/>
-      </w:pPr>
-      <w:r>
-        <w:t xml:space="preserve">Additional data collected included:</w:t>
-      </w:r>
-    </w:p>
-    <w:p>
-      <w:pPr>
-        <w:pStyle w:val="Compact"/>
-        <w:numPr>
-          <w:ilvl w:val="0"/>
-          <w:numId w:val="1001"/>
-        </w:numPr>
-      </w:pPr>
-      <w:r>
-        <w:rPr>
-          <w:b/>
-          <w:bCs/>
-        </w:rPr>
-        <w:t xml:space="preserve">Energy Literacy Quiz</w:t>
-      </w:r>
-      <w:r>
-        <w:t xml:space="preserve">: An 8-item questionnaire assessing participants’ knowledge of energy consumption and conversion</w:t>
-      </w:r>
-      <w:r>
-        <w:t xml:space="preserve"> </w:t>
-      </w:r>
-      <w:r>
-        <w:t xml:space="preserve">(DeWaters &amp; Powers, 2011)</w:t>
-      </w:r>
-      <w:r>
-        <w:t xml:space="preserve">.</w:t>
-      </w:r>
-    </w:p>
-    <w:p>
-      <w:pPr>
-        <w:pStyle w:val="Compact"/>
-        <w:numPr>
-          <w:ilvl w:val="0"/>
-          <w:numId w:val="1001"/>
-        </w:numPr>
-      </w:pPr>
-      <w:r>
-        <w:rPr>
-          <w:b/>
-          <w:bCs/>
-        </w:rPr>
-        <w:t xml:space="preserve">Calculator Usage Tracking</w:t>
-      </w:r>
-      <w:r>
-        <w:t xml:space="preserve">: Questions determined whether participants used a calculator, paper/pen, or other methods to complete the tasks.</w:t>
-      </w:r>
-    </w:p>
     <w:bookmarkEnd w:id="28"/>
     <w:bookmarkEnd w:id="29"/>
     <w:bookmarkStart w:id="47" w:name="results"/>
@@ -11549,7 +11441,27 @@
         <w:pStyle w:val="FirstParagraph"/>
       </w:pPr>
       <w:r>
-        <w:t xml:space="preserve">The experimental procedures in Experiment 2 are quite similar to those in Experiment 1. Experiment 2 employed a 2 (task goal: 10% vs. 15% reduction) x 2 (last year’s usage: exact vs. rounded) within-subjects design, with a between-subjects manipulation of the reference class (USD vs. Percentage vs. kWh). We recruited 206 participants from Amazon Mechanical Turk, but data from from 10 participants were corrupted due to experimenter error, leaving a final sample of 196 participants.</w:t>
+        <w:t xml:space="preserve">In Experiment 2, We recruited 206 participants from Amazon Mechanical Turk, but data from from 10 participants were corrupted due to experimenter error, and six excluded due to deviant behavior, leaving a final sample of 190 participants (102 male; 88 female. Average age = 35.5, SD=9.5)</w:t>
+      </w:r>
+    </w:p>
+    <w:p>
+      <w:pPr>
+        <w:pStyle w:val="BodyText"/>
+      </w:pPr>
+      <w:r>
+        <w:t xml:space="preserve">Experiment 2 employed a mixed experimental design with reference class (USD, Percentage, kWh) as a between-subjects factor, and two within-subjects factors: task goal (10% vs. 15% reduction) and the presentation of last year’s usage data (exact vs. rounded numbers). The order of presentation of the goal, rounding, and state conditions was counterbalanced across participants. As in Experiment 1, each participant completed the energy reduction planning task for two different family-state scenarios. In the</w:t>
+      </w:r>
+      <w:r>
+        <w:t xml:space="preserve"> </w:t>
+      </w:r>
+      <w:r>
+        <w:t xml:space="preserve">“rounded”</w:t>
+      </w:r>
+      <w:r>
+        <w:t xml:space="preserve"> </w:t>
+      </w:r>
+      <w:r>
+        <w:t xml:space="preserve">condition, both the family’s previous year usage and the state averages were rounded to the nearest whole number.</w:t>
       </w:r>
     </w:p>
     <w:bookmarkEnd w:id="50"/>
@@ -22117,7 +22029,7 @@
         <w:pStyle w:val="FirstParagraph"/>
       </w:pPr>
       <w:r>
-        <w:t xml:space="preserve">Experiment 2 aimed to build upon the findings of Experiment 1, not only by replicating the core manipulation of reference class, but also by incorporating additional variables that might influence planning accuracy. These included goal difficulty and the way that the prior year’s usage was presented (rounded or exact). The results largely converged with those of Experiment 1, providing further converging evidence that presenting energy reduction goals in absolute units (kWh) facilitates more accurate planning compared to percentage-based or monetary formats.</w:t>
+        <w:t xml:space="preserve">Experiment 2 aimed to build upon the findings of Experiment 1 by replicating the core manipulation of reference class. Additionally, it incorporated variables that might influence planning accuracy. These included goal difficulty and the way that the prior year’s usage was presented (rounded or exact). The results largely converged with those of Experiment 1, providing further converging evidence that presenting energy reduction goals in absolute units (kWh) facilitates more accurate planning compared to percentage-based or monetary formats.</w:t>
       </w:r>
     </w:p>
     <w:p>
@@ -22146,7 +22058,7 @@
     </w:p>
     <w:bookmarkEnd w:id="72"/>
     <w:bookmarkEnd w:id="73"/>
-    <w:bookmarkStart w:id="75" w:name="general-discussion"/>
+    <w:bookmarkStart w:id="76" w:name="general-discussion"/>
     <w:p>
       <w:pPr>
         <w:pStyle w:val="Heading1"/>
@@ -22245,7 +22157,7 @@
         <w:t xml:space="preserve">. It further suggests that interventions aimed at enhancing consumers’ fundamental understanding of energy concepts could yield significant benefits in improving the effectiveness of energy conservation efforts.</w:t>
       </w:r>
     </w:p>
-    <w:bookmarkStart w:id="74" w:name="limitations"/>
+    <w:bookmarkStart w:id="75" w:name="limitations"/>
     <w:p>
       <w:pPr>
         <w:pStyle w:val="Heading2"/>
@@ -22259,7 +22171,7 @@
         <w:pStyle w:val="Compact"/>
         <w:numPr>
           <w:ilvl w:val="0"/>
-          <w:numId w:val="1002"/>
+          <w:numId w:val="1001"/>
         </w:numPr>
       </w:pPr>
       <w:r>
@@ -22271,7 +22183,7 @@
         <w:pStyle w:val="Compact"/>
         <w:numPr>
           <w:ilvl w:val="0"/>
-          <w:numId w:val="1002"/>
+          <w:numId w:val="1001"/>
         </w:numPr>
       </w:pPr>
       <w:r>
@@ -22280,12 +22192,46 @@
     </w:p>
     <w:p>
       <w:r>
+        <w:pict>
+          <v:rect style="width:0;height:1.5pt" o:hralign="center" o:hrstd="t" o:hr="t"/>
+        </w:pict>
+      </w:r>
+    </w:p>
+    <w:p>
+      <w:pPr>
+        <w:pStyle w:val="FirstParagraph"/>
+      </w:pPr>
+      <w:r>
+        <w:t xml:space="preserve">Storage/GoogleDrive-tegorman13@gmail.com/My%20Drive/Purdue/Representation_Study/manuscript/output/appendix.html</w:t>
+      </w:r>
+    </w:p>
+    <w:p>
+      <w:pPr>
+        <w:pStyle w:val="BodyText"/>
+      </w:pPr>
+      <w:r>
+        <w:t xml:space="preserve">Supplementary information and materials can be found online at</w:t>
+      </w:r>
+      <w:r>
+        <w:t xml:space="preserve"> </w:t>
+      </w:r>
+      <w:hyperlink r:id="rId74">
+        <w:r>
+          <w:rPr>
+            <w:rStyle w:val="Hyperlink"/>
+          </w:rPr>
+          <w:t xml:space="preserve">this website</w:t>
+        </w:r>
+      </w:hyperlink>
+    </w:p>
+    <w:p>
+      <w:r>
         <w:br w:type="page"/>
       </w:r>
     </w:p>
-    <w:bookmarkEnd w:id="74"/>
     <w:bookmarkEnd w:id="75"/>
-    <w:bookmarkStart w:id="115" w:name="references"/>
+    <w:bookmarkEnd w:id="76"/>
+    <w:bookmarkStart w:id="116" w:name="references"/>
     <w:p>
       <w:pPr>
         <w:pStyle w:val="Heading1"/>
@@ -22294,8 +22240,8 @@
         <w:t xml:space="preserve">References</w:t>
       </w:r>
     </w:p>
-    <w:bookmarkStart w:id="114" w:name="refs"/>
-    <w:bookmarkStart w:id="77" w:name="X017f3aa19ce35c5f02a682eb2019dab7020f49c"/>
+    <w:bookmarkStart w:id="115" w:name="refs"/>
+    <w:bookmarkStart w:id="78" w:name="X017f3aa19ce35c5f02a682eb2019dab7020f49c"/>
     <w:p>
       <w:pPr>
         <w:pStyle w:val="Bibliography"/>
@@ -22332,7 +22278,7 @@
       <w:r>
         <w:t xml:space="preserve"> </w:t>
       </w:r>
-      <w:hyperlink r:id="rId76">
+      <w:hyperlink r:id="rId77">
         <w:r>
           <w:rPr>
             <w:rStyle w:val="Hyperlink"/>
@@ -22341,8 +22287,8 @@
         </w:r>
       </w:hyperlink>
     </w:p>
-    <w:bookmarkEnd w:id="77"/>
-    <w:bookmarkStart w:id="79" w:name="ref-attariPublicPerceptionsEnergy2010"/>
+    <w:bookmarkEnd w:id="78"/>
+    <w:bookmarkStart w:id="80" w:name="ref-attariPublicPerceptionsEnergy2010"/>
     <w:p>
       <w:pPr>
         <w:pStyle w:val="Bibliography"/>
@@ -22379,7 +22325,7 @@
       <w:r>
         <w:t xml:space="preserve"> </w:t>
       </w:r>
-      <w:hyperlink r:id="rId78">
+      <w:hyperlink r:id="rId79">
         <w:r>
           <w:rPr>
             <w:rStyle w:val="Hyperlink"/>
@@ -22388,8 +22334,8 @@
         </w:r>
       </w:hyperlink>
     </w:p>
-    <w:bookmarkEnd w:id="79"/>
-    <w:bookmarkStart w:id="81" w:name="ref-bednarRecognitionResponseEnergy2020"/>
+    <w:bookmarkEnd w:id="80"/>
+    <w:bookmarkStart w:id="82" w:name="ref-bednarRecognitionResponseEnergy2020"/>
     <w:p>
       <w:pPr>
         <w:pStyle w:val="Bibliography"/>
@@ -22435,7 +22381,7 @@
       <w:r>
         <w:t xml:space="preserve"> </w:t>
       </w:r>
-      <w:hyperlink r:id="rId80">
+      <w:hyperlink r:id="rId81">
         <w:r>
           <w:rPr>
             <w:rStyle w:val="Hyperlink"/>
@@ -22444,8 +22390,8 @@
         </w:r>
       </w:hyperlink>
     </w:p>
-    <w:bookmarkEnd w:id="81"/>
-    <w:bookmarkStart w:id="83" w:name="ref-blaschBoundedlyRationalConsumers2019"/>
+    <w:bookmarkEnd w:id="82"/>
+    <w:bookmarkStart w:id="84" w:name="ref-blaschBoundedlyRationalConsumers2019"/>
     <w:p>
       <w:pPr>
         <w:pStyle w:val="Bibliography"/>
@@ -22482,7 +22428,7 @@
       <w:r>
         <w:t xml:space="preserve"> </w:t>
       </w:r>
-      <w:hyperlink r:id="rId82">
+      <w:hyperlink r:id="rId83">
         <w:r>
           <w:rPr>
             <w:rStyle w:val="Hyperlink"/>
@@ -22491,8 +22437,8 @@
         </w:r>
       </w:hyperlink>
     </w:p>
-    <w:bookmarkEnd w:id="83"/>
-    <w:bookmarkStart w:id="85" w:name="ref-burknerBrmsPackageBayesian2017"/>
+    <w:bookmarkEnd w:id="84"/>
+    <w:bookmarkStart w:id="86" w:name="ref-burknerBrmsPackageBayesian2017"/>
     <w:p>
       <w:pPr>
         <w:pStyle w:val="Bibliography"/>
@@ -22550,7 +22496,7 @@
       <w:r>
         <w:t xml:space="preserve"> </w:t>
       </w:r>
-      <w:hyperlink r:id="rId84">
+      <w:hyperlink r:id="rId85">
         <w:r>
           <w:rPr>
             <w:rStyle w:val="Hyperlink"/>
@@ -22559,8 +22505,8 @@
         </w:r>
       </w:hyperlink>
     </w:p>
-    <w:bookmarkEnd w:id="85"/>
-    <w:bookmarkStart w:id="87" w:name="X583a2aeb73133489b1bca7034fc4c88220fccdb"/>
+    <w:bookmarkEnd w:id="86"/>
+    <w:bookmarkStart w:id="88" w:name="X583a2aeb73133489b1bca7034fc4c88220fccdb"/>
     <w:p>
       <w:pPr>
         <w:pStyle w:val="Bibliography"/>
@@ -22597,7 +22543,7 @@
       <w:r>
         <w:t xml:space="preserve"> </w:t>
       </w:r>
-      <w:hyperlink r:id="rId86">
+      <w:hyperlink r:id="rId87">
         <w:r>
           <w:rPr>
             <w:rStyle w:val="Hyperlink"/>
@@ -22606,8 +22552,8 @@
         </w:r>
       </w:hyperlink>
     </w:p>
-    <w:bookmarkEnd w:id="87"/>
-    <w:bookmarkStart w:id="89" w:name="ref-dewatersEnergyLiteracySecondary2011"/>
+    <w:bookmarkEnd w:id="88"/>
+    <w:bookmarkStart w:id="90" w:name="ref-dewatersEnergyLiteracySecondary2011"/>
     <w:p>
       <w:pPr>
         <w:pStyle w:val="Bibliography"/>
@@ -22674,7 +22620,7 @@
       <w:r>
         <w:t xml:space="preserve"> </w:t>
       </w:r>
-      <w:hyperlink r:id="rId88">
+      <w:hyperlink r:id="rId89">
         <w:r>
           <w:rPr>
             <w:rStyle w:val="Hyperlink"/>
@@ -22683,8 +22629,8 @@
         </w:r>
       </w:hyperlink>
     </w:p>
-    <w:bookmarkEnd w:id="89"/>
-    <w:bookmarkStart w:id="91" w:name="ref-farghaliStrategiesEnergyContext2023"/>
+    <w:bookmarkEnd w:id="90"/>
+    <w:bookmarkStart w:id="92" w:name="ref-farghaliStrategiesEnergyContext2023"/>
     <w:p>
       <w:pPr>
         <w:pStyle w:val="Bibliography"/>
@@ -22721,7 +22667,7 @@
       <w:r>
         <w:t xml:space="preserve"> </w:t>
       </w:r>
-      <w:hyperlink r:id="rId90">
+      <w:hyperlink r:id="rId91">
         <w:r>
           <w:rPr>
             <w:rStyle w:val="Hyperlink"/>
@@ -22730,8 +22676,8 @@
         </w:r>
       </w:hyperlink>
     </w:p>
-    <w:bookmarkEnd w:id="91"/>
-    <w:bookmarkStart w:id="93" w:name="X5af67f995b39de65510a4284ea565163ed449fb"/>
+    <w:bookmarkEnd w:id="92"/>
+    <w:bookmarkStart w:id="94" w:name="X5af67f995b39de65510a4284ea565163ed449fb"/>
     <w:p>
       <w:pPr>
         <w:pStyle w:val="Bibliography"/>
@@ -22768,7 +22714,7 @@
       <w:r>
         <w:t xml:space="preserve"> </w:t>
       </w:r>
-      <w:hyperlink r:id="rId92">
+      <w:hyperlink r:id="rId93">
         <w:r>
           <w:rPr>
             <w:rStyle w:val="Hyperlink"/>
@@ -22777,8 +22723,8 @@
         </w:r>
       </w:hyperlink>
     </w:p>
-    <w:bookmarkEnd w:id="93"/>
-    <w:bookmarkStart w:id="95" w:name="ref-fisher100BiasEffects2022"/>
+    <w:bookmarkEnd w:id="94"/>
+    <w:bookmarkStart w:id="96" w:name="ref-fisher100BiasEffects2022"/>
     <w:p>
       <w:pPr>
         <w:pStyle w:val="Bibliography"/>
@@ -22881,7 +22827,7 @@
       <w:r>
         <w:t xml:space="preserve"> </w:t>
       </w:r>
-      <w:hyperlink r:id="rId94">
+      <w:hyperlink r:id="rId95">
         <w:r>
           <w:rPr>
             <w:rStyle w:val="Hyperlink"/>
@@ -22890,8 +22836,8 @@
         </w:r>
       </w:hyperlink>
     </w:p>
-    <w:bookmarkEnd w:id="95"/>
-    <w:bookmarkStart w:id="97" w:name="X48ee7d52bd4db5ee8bad5220fee5b9ac66ecac9"/>
+    <w:bookmarkEnd w:id="96"/>
+    <w:bookmarkStart w:id="98" w:name="X48ee7d52bd4db5ee8bad5220fee5b9ac66ecac9"/>
     <w:p>
       <w:pPr>
         <w:pStyle w:val="Bibliography"/>
@@ -22928,7 +22874,7 @@
       <w:r>
         <w:t xml:space="preserve"> </w:t>
       </w:r>
-      <w:hyperlink r:id="rId96">
+      <w:hyperlink r:id="rId97">
         <w:r>
           <w:rPr>
             <w:rStyle w:val="Hyperlink"/>
@@ -22937,8 +22883,8 @@
         </w:r>
       </w:hyperlink>
     </w:p>
-    <w:bookmarkEnd w:id="97"/>
-    <w:bookmarkStart w:id="99" w:name="ref-gillConsumerMatchingCosts2022"/>
+    <w:bookmarkEnd w:id="98"/>
+    <w:bookmarkStart w:id="100" w:name="ref-gillConsumerMatchingCosts2022"/>
     <w:p>
       <w:pPr>
         <w:pStyle w:val="Bibliography"/>
@@ -22987,7 +22933,7 @@
       <w:r>
         <w:t xml:space="preserve"> </w:t>
       </w:r>
-      <w:hyperlink r:id="rId98">
+      <w:hyperlink r:id="rId99">
         <w:r>
           <w:rPr>
             <w:rStyle w:val="Hyperlink"/>
@@ -22996,8 +22942,8 @@
         </w:r>
       </w:hyperlink>
     </w:p>
-    <w:bookmarkEnd w:id="99"/>
-    <w:bookmarkStart w:id="101" w:name="X227e3d6b85043161ccff60bb73ea027362781dc"/>
+    <w:bookmarkEnd w:id="100"/>
+    <w:bookmarkStart w:id="102" w:name="X227e3d6b85043161ccff60bb73ea027362781dc"/>
     <w:p>
       <w:pPr>
         <w:pStyle w:val="Bibliography"/>
@@ -23034,7 +22980,7 @@
       <w:r>
         <w:t xml:space="preserve"> </w:t>
       </w:r>
-      <w:hyperlink r:id="rId100">
+      <w:hyperlink r:id="rId101">
         <w:r>
           <w:rPr>
             <w:rStyle w:val="Hyperlink"/>
@@ -23043,8 +22989,8 @@
         </w:r>
       </w:hyperlink>
     </w:p>
-    <w:bookmarkEnd w:id="101"/>
-    <w:bookmarkStart w:id="103" w:name="X3b6a1d5d45806e48bd092325245544cfc853796"/>
+    <w:bookmarkEnd w:id="102"/>
+    <w:bookmarkStart w:id="104" w:name="X3b6a1d5d45806e48bd092325245544cfc853796"/>
     <w:p>
       <w:pPr>
         <w:pStyle w:val="Bibliography"/>
@@ -23093,7 +23039,7 @@
       <w:r>
         <w:t xml:space="preserve"> </w:t>
       </w:r>
-      <w:hyperlink r:id="rId102">
+      <w:hyperlink r:id="rId103">
         <w:r>
           <w:rPr>
             <w:rStyle w:val="Hyperlink"/>
@@ -23102,8 +23048,8 @@
         </w:r>
       </w:hyperlink>
     </w:p>
-    <w:bookmarkEnd w:id="103"/>
-    <w:bookmarkStart w:id="105" w:name="X6b928f3b3d6d58eb00a6f05f7cc31476714d0fc"/>
+    <w:bookmarkEnd w:id="104"/>
+    <w:bookmarkStart w:id="106" w:name="X6b928f3b3d6d58eb00a6f05f7cc31476714d0fc"/>
     <w:p>
       <w:pPr>
         <w:pStyle w:val="Bibliography"/>
@@ -23152,7 +23098,7 @@
       <w:r>
         <w:t xml:space="preserve"> </w:t>
       </w:r>
-      <w:hyperlink r:id="rId104">
+      <w:hyperlink r:id="rId105">
         <w:r>
           <w:rPr>
             <w:rStyle w:val="Hyperlink"/>
@@ -23161,8 +23107,8 @@
         </w:r>
       </w:hyperlink>
     </w:p>
-    <w:bookmarkEnd w:id="105"/>
-    <w:bookmarkStart w:id="106" w:name="ref-reimerNumericCommunicationRisk2015"/>
+    <w:bookmarkEnd w:id="106"/>
+    <w:bookmarkStart w:id="107" w:name="ref-reimerNumericCommunicationRisk2015"/>
     <w:p>
       <w:pPr>
         <w:pStyle w:val="Bibliography"/>
@@ -23236,8 +23182,8 @@
         <w:t xml:space="preserve">(pp. 167–179).</w:t>
       </w:r>
     </w:p>
-    <w:bookmarkEnd w:id="106"/>
-    <w:bookmarkStart w:id="107" w:name="X7b3c79bfb7654af1f4b03dba64dad1a6765c972"/>
+    <w:bookmarkEnd w:id="107"/>
+    <w:bookmarkStart w:id="108" w:name="X7b3c79bfb7654af1f4b03dba64dad1a6765c972"/>
     <w:p>
       <w:pPr>
         <w:pStyle w:val="Bibliography"/>
@@ -23329,8 +23275,8 @@
         <w:t xml:space="preserve">. R: A Language and Environment for Statistical Computing.</w:t>
       </w:r>
     </w:p>
-    <w:bookmarkEnd w:id="107"/>
-    <w:bookmarkStart w:id="109" w:name="Xd44db9aff911e722b730a7e513225ab165d3721"/>
+    <w:bookmarkEnd w:id="108"/>
+    <w:bookmarkStart w:id="110" w:name="Xd44db9aff911e722b730a7e513225ab165d3721"/>
     <w:p>
       <w:pPr>
         <w:pStyle w:val="Bibliography"/>
@@ -23388,7 +23334,7 @@
       <w:r>
         <w:t xml:space="preserve"> </w:t>
       </w:r>
-      <w:hyperlink r:id="rId108">
+      <w:hyperlink r:id="rId109">
         <w:r>
           <w:rPr>
             <w:rStyle w:val="Hyperlink"/>
@@ -23397,8 +23343,8 @@
         </w:r>
       </w:hyperlink>
     </w:p>
-    <w:bookmarkEnd w:id="109"/>
-    <w:bookmarkStart w:id="111" w:name="ref-weberWhyCanOnly2018"/>
+    <w:bookmarkEnd w:id="110"/>
+    <w:bookmarkStart w:id="112" w:name="ref-weberWhyCanOnly2018"/>
     <w:p>
       <w:pPr>
         <w:pStyle w:val="Bibliography"/>
@@ -23501,7 +23447,7 @@
       <w:r>
         <w:t xml:space="preserve"> </w:t>
       </w:r>
-      <w:hyperlink r:id="rId110">
+      <w:hyperlink r:id="rId111">
         <w:r>
           <w:rPr>
             <w:rStyle w:val="Hyperlink"/>
@@ -23510,8 +23456,8 @@
         </w:r>
       </w:hyperlink>
     </w:p>
-    <w:bookmarkEnd w:id="111"/>
-    <w:bookmarkStart w:id="113" w:name="ref-wickhamWelcomeTidyverse2019"/>
+    <w:bookmarkEnd w:id="112"/>
+    <w:bookmarkStart w:id="114" w:name="ref-wickhamWelcomeTidyverse2019"/>
     <w:p>
       <w:pPr>
         <w:pStyle w:val="Bibliography"/>
@@ -23557,7 +23503,7 @@
       <w:r>
         <w:t xml:space="preserve"> </w:t>
       </w:r>
-      <w:hyperlink r:id="rId112">
+      <w:hyperlink r:id="rId113">
         <w:r>
           <w:rPr>
             <w:rStyle w:val="Hyperlink"/>
@@ -23566,9 +23512,9 @@
         </w:r>
       </w:hyperlink>
     </w:p>
-    <w:bookmarkEnd w:id="113"/>
     <w:bookmarkEnd w:id="114"/>
     <w:bookmarkEnd w:id="115"/>
+    <w:bookmarkEnd w:id="116"/>
     <w:sectPr/>
   </w:body>
 </w:document>
@@ -23782,9 +23728,6 @@
     <w:abstractNumId w:val="990"/>
   </w:num>
   <w:num w:numId="1001">
-    <w:abstractNumId w:val="991"/>
-  </w:num>
-  <w:num w:numId="1002">
     <w:abstractNumId w:val="991"/>
   </w:num>
 </w:numbering>

</xml_diff>

<commit_message>
update methods figure; fix some typos
</commit_message>
<xml_diff>
--- a/docs/manuscript/output/manuscript.docx
+++ b/docs/manuscript/output/manuscript.docx
@@ -101,7 +101,7 @@
         <w:t xml:space="preserve"> </w:t>
       </w:r>
       <w:r>
-        <w:t xml:space="preserve">where basic energy needs cannot be met (Bednar &amp; Reames, 2020). Frequently measured as the energy burden—the percentage of income spent on energy bills—this burden can be disproportionately high for vulnerable families, necessitating difficult trade-offs with essentials such as food or medicine</w:t>
+        <w:t xml:space="preserve">where basic energy needs cannot be met (Bednar &amp; Reames, 2020). This burden can be disproportionately high for vulnerable families, necessitating difficult tradeoffs with essentials such as food or medicine</w:t>
       </w:r>
       <w:r>
         <w:t xml:space="preserve"> </w:t>
@@ -151,7 +151,7 @@
         <w:t xml:space="preserve">(Gigerenzer &amp; Edwards, 2003; Reimer et al., 2015)</w:t>
       </w:r>
       <w:r>
-        <w:t xml:space="preserve">. A substantial body of evidence suggests that presenting data in terms of absolute counts or frequencies, as opposed to probabilities or percentages, can promote more accurate comprehension and facilitate. However, it’s important to note that even intuitive formats can pose challenges. For instance,</w:t>
+        <w:t xml:space="preserve">. A substantial body of evidence suggests that presenting data in terms of absolute counts or frequencies, as opposed to probabilities or percentages, can promote more accurate comprehension and facilitate decision making. However, it’s important to note that even intuitive formats can pose challenges. For instance,</w:t>
       </w:r>
       <w:r>
         <w:t xml:space="preserve"> </w:t>
@@ -177,7 +177,7 @@
         <w:t xml:space="preserve"> </w:t>
       </w:r>
       <w:r>
-        <w:t xml:space="preserve">Canfield et al. (2017)</w:t>
+        <w:t xml:space="preserve">(Canfield et al., 2017)</w:t>
       </w:r>
       <w:r>
         <w:t xml:space="preserve">. Furthermore, the framing of energy costs, such as displaying monthly rather than daily or yearly expenses, can significantly affect consumers’ choices</w:t>
@@ -189,7 +189,7 @@
         <w:t xml:space="preserve">(Gill et al., 2022)</w:t>
       </w:r>
       <w:r>
-        <w:t xml:space="preserve">. Consequently, the selection of an appropriate information format is crucial for effectively supporting energy-related decisions. Therefore, similar to natural frequencies, kWh provide a direct measure of energy use, a characteristic that could simplify calculations and facilitate comparisons, potentially helping consumers better understand and compare the energy consumption of different appliances or activities. Conversely, prior research has suggested that consumers have a preference for receiving energy feedback in terms of monetary values over scientific units</w:t>
+        <w:t xml:space="preserve">. Consequently, the selection of an appropriate information format is crucial for effectively supporting energy-related decisions. Therefore, similar to natural frequencies, kWh provide a direct measure of energy use - a characteristic that could simplify calculations and facilitate comparisons, potentially helping consumers better understand and compare the energy consumption of different appliances or activities. Conversely, prior research has suggested that consumers have a preference for receiving energy feedback in terms of monetary values over scientific units</w:t>
       </w:r>
       <w:r>
         <w:t xml:space="preserve"> </w:t>
@@ -207,7 +207,7 @@
         <w:t xml:space="preserve">(Blasch et al., 2019)</w:t>
       </w:r>
       <w:r>
-        <w:t xml:space="preserve">. However, it remains uncertain how these reported benefits might generalize to the more complex domain of household energy planning, where usage patterns can be multifaceted and subject to a variety of contextual influences.</w:t>
+        <w:t xml:space="preserve">. However, it remains uncertain how these reported benefits might generalize to the more complex task of household energy planning, where usage patterns are multifaceted and subject to a variety of contextual influences.</w:t>
       </w:r>
     </w:p>
     <w:p>
@@ -266,7 +266,7 @@
         <w:t xml:space="preserve">(Attari et al., 2010)</w:t>
       </w:r>
       <w:r>
-        <w:t xml:space="preserve">. Additionally, meta-analytic findings suggest that people respond more robustly to household-level feedback that situates their usage within a personalized framework, thereby reducing the cognitive burden of figuring out next steps</w:t>
+        <w:t xml:space="preserve">. Additionally, meta-analytic findings suggest that people respond more robustly to household-level feedback that situates their usage within a personalized framework, thereby reducing the cognitive burden of determining next steps</w:t>
       </w:r>
       <w:r>
         <w:t xml:space="preserve"> </w:t>
@@ -429,14 +429,14 @@
             <w:r>
               <w:drawing>
                 <wp:inline>
-                  <wp:extent cx="5334000" cy="3954517"/>
+                  <wp:extent cx="5334000" cy="6098079"/>
                   <wp:effectExtent b="0" l="0" r="0" t="0"/>
                   <wp:docPr descr="" title="" id="25" name="Picture"/>
                   <a:graphic>
                     <a:graphicData uri="http://schemas.openxmlformats.org/drawingml/2006/picture">
                       <pic:pic>
                         <pic:nvPicPr>
-                          <pic:cNvPr descr="./assets/images/Smith_10R_Wells_15E.png" id="26" name="Picture"/>
+                          <pic:cNvPr descr="./assets/images/wells10e_pub.png" id="26" name="Picture"/>
                           <pic:cNvPicPr>
                             <a:picLocks noChangeArrowheads="1" noChangeAspect="1"/>
                           </pic:cNvPicPr>
@@ -450,7 +450,7 @@
                         <pic:spPr bwMode="auto">
                           <a:xfrm>
                             <a:off x="0" y="0"/>
-                            <a:ext cx="5334000" cy="3954517"/>
+                            <a:ext cx="5334000" cy="6098079"/>
                           </a:xfrm>
                           <a:prstGeom prst="rect">
                             <a:avLst/>
@@ -523,7 +523,7 @@
         <w:t xml:space="preserve"> </w:t>
       </w:r>
       <w:r>
-        <w:t xml:space="preserve">and the tidyverse package</w:t>
+        <w:t xml:space="preserve">and the Tidyverse package</w:t>
       </w:r>
       <w:r>
         <w:t xml:space="preserve"> </w:t>
@@ -4321,7 +4321,7 @@
         <w:t xml:space="preserve"> </w:t>
       </w:r>
       <w:r>
-        <w:t xml:space="preserve">that participants in the kWh condition met the target goal 38% of the time, compared to 22% for the Percentage condition and 10% for the USD condition. Moreover, the kWh reference class exhibited smaller deviations from the target reduction, suggesting that participants performed more accurately when the goal was framed in kWh rather than when percentages or USD.</w:t>
+        <w:t xml:space="preserve">shows that participants in the kWh condition met the target goal 38% of the time, compared to 22% for the Percentage condition and 10% for the USD condition. Moreover, the kWh reference class exhibited smaller deviations from the target reduction, suggesting that participants performed more accurately when the goal was framed in kWh rather than when percentages or USD.</w:t>
       </w:r>
     </w:p>
     <w:p>
@@ -11441,7 +11441,7 @@
         <w:pStyle w:val="FirstParagraph"/>
       </w:pPr>
       <w:r>
-        <w:t xml:space="preserve">In Experiment 2, We recruited 206 participants from Amazon Mechanical Turk, but data from from 10 participants were corrupted due to experimenter error, and six excluded due to deviant behavior, leaving a final sample of 190 participants (102 male; 88 female. Average age = 35.5, SD=9.5)</w:t>
+        <w:t xml:space="preserve">In Experiment 2, We recruited 206 participants from Amazon Mechanical Turk, but data from 10 participants were corrupted due to experimenter error, and six excluded due to deviant behavior, leaving a final sample of 190 participants (102 male; 88 female. Average age = 35.5, SD=9.5)</w:t>
       </w:r>
     </w:p>
     <w:p>
@@ -22200,14 +22200,6 @@
     <w:p>
       <w:pPr>
         <w:pStyle w:val="FirstParagraph"/>
-      </w:pPr>
-      <w:r>
-        <w:t xml:space="preserve">Storage/GoogleDrive-tegorman13@gmail.com/My%20Drive/Purdue/Representation_Study/manuscript/output/appendix.html</w:t>
-      </w:r>
-    </w:p>
-    <w:p>
-      <w:pPr>
-        <w:pStyle w:val="BodyText"/>
       </w:pPr>
       <w:r>
         <w:t xml:space="preserve">Supplementary information and materials can be found online at</w:t>

</xml_diff>